<commit_message>
Alteração no documento 19/01/2025
</commit_message>
<xml_diff>
--- a/GIT E GITHUB.docx
+++ b/GIT E GITHUB.docx
@@ -4,7 +4,7 @@
   <w:body>
     <w:p>
       <w:pPr>
-        <w:jc w:val="both"/>
+        <w:jc w:val="center"/>
         <w:rPr>
           <w:rFonts w:ascii="Arial" w:hAnsi="Arial" w:cs="Arial"/>
           <w:b/>
@@ -22,57 +22,217 @@
     </w:p>
     <w:p>
       <w:pPr>
+        <w:autoSpaceDE w:val="0"/>
+        <w:autoSpaceDN w:val="0"/>
+        <w:adjustRightInd w:val="0"/>
+        <w:spacing w:line="240" w:lineRule="auto"/>
         <w:jc w:val="both"/>
         <w:rPr>
-          <w:rFonts w:ascii="Arial" w:hAnsi="Arial" w:cs="Arial"/>
-        </w:rPr>
-      </w:pPr>
-    </w:p>
-    <w:p>
-      <w:pPr>
-        <w:ind w:firstLine="708"/>
+          <w:rFonts w:ascii="Arial" w:eastAsia="ArialMT" w:hAnsi="Arial" w:cs="Arial"/>
+        </w:rPr>
+      </w:pPr>
+      <w:r>
+        <w:rPr>
+          <w:rFonts w:ascii="Arial" w:eastAsia="ArialMT" w:hAnsi="Arial" w:cs="Arial"/>
+        </w:rPr>
+        <w:t xml:space="preserve">O que é o </w:t>
+      </w:r>
+      <w:proofErr w:type="spellStart"/>
+      <w:r>
+        <w:rPr>
+          <w:rFonts w:ascii="Arial" w:eastAsia="ArialMT" w:hAnsi="Arial" w:cs="Arial"/>
+        </w:rPr>
+        <w:t>Git</w:t>
+      </w:r>
+      <w:proofErr w:type="spellEnd"/>
+      <w:r>
+        <w:rPr>
+          <w:rFonts w:ascii="Arial" w:eastAsia="ArialMT" w:hAnsi="Arial" w:cs="Arial"/>
+        </w:rPr>
+        <w:t>?</w:t>
+      </w:r>
+    </w:p>
+    <w:p>
+      <w:pPr>
+        <w:autoSpaceDE w:val="0"/>
+        <w:autoSpaceDN w:val="0"/>
+        <w:adjustRightInd w:val="0"/>
+        <w:spacing w:after="0" w:line="240" w:lineRule="auto"/>
         <w:jc w:val="both"/>
         <w:rPr>
-          <w:rFonts w:ascii="Arial" w:hAnsi="Arial" w:cs="Arial"/>
-        </w:rPr>
-      </w:pPr>
-      <w:r>
-        <w:rPr>
-          <w:rFonts w:ascii="Arial" w:hAnsi="Arial" w:cs="Arial"/>
-        </w:rPr>
-        <w:t xml:space="preserve">Abrindo o </w:t>
-      </w:r>
-      <w:proofErr w:type="spellStart"/>
-      <w:r>
-        <w:rPr>
-          <w:rFonts w:ascii="Arial" w:hAnsi="Arial" w:cs="Arial"/>
-        </w:rPr>
-        <w:t>git</w:t>
-      </w:r>
-      <w:proofErr w:type="spellEnd"/>
-      <w:r>
-        <w:rPr>
-          <w:rFonts w:ascii="Arial" w:hAnsi="Arial" w:cs="Arial"/>
-        </w:rPr>
-        <w:t xml:space="preserve"> na sua máquina ou o Terminal (Prompt de Comando) começamos criando uma pasta.</w:t>
-      </w:r>
-    </w:p>
-    <w:p>
-      <w:pPr>
+          <w:rFonts w:ascii="Arial" w:eastAsia="ArialMT" w:hAnsi="Arial" w:cs="Arial"/>
+        </w:rPr>
+      </w:pPr>
+      <w:proofErr w:type="spellStart"/>
+      <w:r>
+        <w:rPr>
+          <w:rFonts w:ascii="Arial" w:eastAsia="ArialMT" w:hAnsi="Arial" w:cs="Arial"/>
+        </w:rPr>
+        <w:t>Git</w:t>
+      </w:r>
+      <w:proofErr w:type="spellEnd"/>
+      <w:r>
+        <w:rPr>
+          <w:rFonts w:ascii="Arial" w:eastAsia="ArialMT" w:hAnsi="Arial" w:cs="Arial"/>
+        </w:rPr>
+        <w:t xml:space="preserve"> é um sistema de controle de versões distribuído, usado principalmente no</w:t>
+      </w:r>
+      <w:r>
+        <w:rPr>
+          <w:rFonts w:ascii="Arial" w:eastAsia="ArialMT" w:hAnsi="Arial" w:cs="Arial"/>
+        </w:rPr>
+        <w:t xml:space="preserve"> </w:t>
+      </w:r>
+      <w:r>
+        <w:rPr>
+          <w:rFonts w:ascii="Arial" w:eastAsia="ArialMT" w:hAnsi="Arial" w:cs="Arial"/>
+        </w:rPr>
+        <w:t>desenvolvimento de software,</w:t>
+      </w:r>
+      <w:r>
+        <w:rPr>
+          <w:rFonts w:ascii="Arial" w:eastAsia="ArialMT" w:hAnsi="Arial" w:cs="Arial"/>
+        </w:rPr>
+        <w:t xml:space="preserve"> </w:t>
+      </w:r>
+      <w:r>
+        <w:rPr>
+          <w:rFonts w:ascii="Arial" w:eastAsia="ArialMT" w:hAnsi="Arial" w:cs="Arial"/>
+        </w:rPr>
+        <w:t>mas pode ser usado para registrar o histórico de edições de</w:t>
+      </w:r>
+      <w:r>
+        <w:rPr>
+          <w:rFonts w:ascii="Arial" w:eastAsia="ArialMT" w:hAnsi="Arial" w:cs="Arial"/>
+        </w:rPr>
+        <w:t xml:space="preserve"> </w:t>
+      </w:r>
+      <w:r>
+        <w:rPr>
+          <w:rFonts w:ascii="Arial" w:eastAsia="ArialMT" w:hAnsi="Arial" w:cs="Arial"/>
+        </w:rPr>
+        <w:t xml:space="preserve">qualquer tipo de arquivo. </w:t>
+      </w:r>
+      <w:bookmarkStart w:id="0" w:name="_GoBack"/>
+      <w:bookmarkEnd w:id="0"/>
+    </w:p>
+    <w:p>
+      <w:pPr>
+        <w:autoSpaceDE w:val="0"/>
+        <w:autoSpaceDN w:val="0"/>
+        <w:adjustRightInd w:val="0"/>
+        <w:spacing w:after="0" w:line="240" w:lineRule="auto"/>
         <w:jc w:val="both"/>
         <w:rPr>
-          <w:rFonts w:ascii="Arial" w:hAnsi="Arial" w:cs="Arial"/>
-        </w:rPr>
-      </w:pPr>
-      <w:r>
-        <w:rPr>
-          <w:rFonts w:ascii="Arial" w:hAnsi="Arial" w:cs="Arial"/>
+          <w:rFonts w:ascii="Arial" w:eastAsia="ArialMT" w:hAnsi="Arial" w:cs="Arial"/>
+        </w:rPr>
+      </w:pPr>
+    </w:p>
+    <w:p>
+      <w:pPr>
+        <w:autoSpaceDE w:val="0"/>
+        <w:autoSpaceDN w:val="0"/>
+        <w:adjustRightInd w:val="0"/>
+        <w:spacing w:after="0" w:line="240" w:lineRule="auto"/>
+        <w:jc w:val="both"/>
+        <w:rPr>
+          <w:rFonts w:ascii="Arial" w:eastAsia="ArialMT" w:hAnsi="Arial" w:cs="Arial"/>
+        </w:rPr>
+      </w:pPr>
+      <w:r>
+        <w:rPr>
+          <w:rFonts w:ascii="Arial" w:eastAsia="ArialMT" w:hAnsi="Arial" w:cs="Arial"/>
+        </w:rPr>
+        <w:t>Exemplo:</w:t>
+      </w:r>
+    </w:p>
+    <w:p>
+      <w:pPr>
+        <w:autoSpaceDE w:val="0"/>
+        <w:autoSpaceDN w:val="0"/>
+        <w:adjustRightInd w:val="0"/>
+        <w:spacing w:line="240" w:lineRule="auto"/>
+        <w:jc w:val="both"/>
+        <w:rPr>
+          <w:rFonts w:ascii="Arial" w:eastAsia="ArialMT" w:hAnsi="Arial" w:cs="Arial"/>
+        </w:rPr>
+      </w:pPr>
+      <w:r>
+        <w:rPr>
+          <w:rFonts w:ascii="Arial" w:eastAsia="ArialMT" w:hAnsi="Arial" w:cs="Arial"/>
+        </w:rPr>
+        <w:t>João, Rodrigo e Alex trabalham em um projeto x, eles tem cada um uma cópia do projeto na</w:t>
+      </w:r>
+      <w:r>
+        <w:rPr>
+          <w:rFonts w:ascii="Arial" w:eastAsia="ArialMT" w:hAnsi="Arial" w:cs="Arial"/>
+        </w:rPr>
+        <w:t xml:space="preserve"> </w:t>
+      </w:r>
+      <w:r>
+        <w:rPr>
+          <w:rFonts w:ascii="Arial" w:eastAsia="ArialMT" w:hAnsi="Arial" w:cs="Arial"/>
+        </w:rPr>
+        <w:t>sua máquina</w:t>
+      </w:r>
+      <w:r>
+        <w:rPr>
+          <w:rFonts w:ascii="Arial" w:eastAsia="ArialMT" w:hAnsi="Arial" w:cs="Arial"/>
+        </w:rPr>
+        <w:t xml:space="preserve"> </w:t>
+      </w:r>
+      <w:r>
+        <w:rPr>
+          <w:rFonts w:ascii="Arial" w:eastAsia="ArialMT" w:hAnsi="Arial" w:cs="Arial"/>
+        </w:rPr>
+        <w:t>local, eles precisam realizar alterações neste projeto em suas máquinas</w:t>
+      </w:r>
+      <w:r>
+        <w:rPr>
+          <w:rFonts w:ascii="Arial" w:eastAsia="ArialMT" w:hAnsi="Arial" w:cs="Arial"/>
+        </w:rPr>
+        <w:t xml:space="preserve"> </w:t>
+      </w:r>
+      <w:r>
+        <w:rPr>
+          <w:rFonts w:ascii="Arial" w:eastAsia="ArialMT" w:hAnsi="Arial" w:cs="Arial"/>
+        </w:rPr>
+        <w:t>localmente e após realizar essas alterações precisam juntar o código desenvolvido a fim de</w:t>
+      </w:r>
+      <w:r>
+        <w:rPr>
+          <w:rFonts w:ascii="Arial" w:eastAsia="ArialMT" w:hAnsi="Arial" w:cs="Arial"/>
+        </w:rPr>
+        <w:t xml:space="preserve"> </w:t>
+      </w:r>
+      <w:r>
+        <w:rPr>
+          <w:rFonts w:ascii="Arial" w:eastAsia="ArialMT" w:hAnsi="Arial" w:cs="Arial"/>
+        </w:rPr>
+        <w:t>gerar uma nova versão do projeto.</w:t>
+      </w:r>
+    </w:p>
+    <w:p>
+      <w:pPr>
+        <w:autoSpaceDE w:val="0"/>
+        <w:autoSpaceDN w:val="0"/>
+        <w:adjustRightInd w:val="0"/>
+        <w:spacing w:after="0" w:line="240" w:lineRule="auto"/>
+        <w:jc w:val="both"/>
+        <w:rPr>
+          <w:rFonts w:ascii="Arial" w:hAnsi="Arial" w:cs="Arial"/>
+        </w:rPr>
+      </w:pPr>
+      <w:r>
+        <w:rPr>
+          <w:rFonts w:ascii="Arial" w:hAnsi="Arial" w:cs="Arial"/>
+          <w:noProof/>
         </w:rPr>
         <w:drawing>
-          <wp:inline distT="0" distB="0" distL="0" distR="0" wp14:anchorId="11F4DB5D" wp14:editId="2C5A1231">
-            <wp:extent cx="5400040" cy="1438275"/>
-            <wp:effectExtent l="0" t="0" r="0" b="9525"/>
-            <wp:docPr id="1" name="Imagem 1"/>
+          <wp:inline distT="0" distB="0" distL="0" distR="0" wp14:anchorId="29D0A053" wp14:editId="30FF40B2">
+            <wp:extent cx="6645910" cy="3320415"/>
+            <wp:effectExtent l="0" t="0" r="2540" b="0"/>
+            <wp:docPr id="11" name="Imagem 11"/>
             <wp:cNvGraphicFramePr>
               <a:graphicFrameLocks xmlns:a="http://schemas.openxmlformats.org/drawingml/2006/main" noChangeAspect="1"/>
             </wp:cNvGraphicFramePr>
@@ -92,7 +252,7 @@
                   <pic:spPr>
                     <a:xfrm>
                       <a:off x="0" y="0"/>
-                      <a:ext cx="5400040" cy="1438275"/>
+                      <a:ext cx="6645910" cy="3320415"/>
                     </a:xfrm>
                     <a:prstGeom prst="rect">
                       <a:avLst/>
@@ -107,154 +267,1318 @@
     </w:p>
     <w:p>
       <w:pPr>
+        <w:autoSpaceDE w:val="0"/>
+        <w:autoSpaceDN w:val="0"/>
+        <w:adjustRightInd w:val="0"/>
+        <w:spacing w:after="0" w:line="240" w:lineRule="auto"/>
         <w:jc w:val="both"/>
         <w:rPr>
-          <w:rFonts w:ascii="Arial" w:hAnsi="Arial" w:cs="Arial"/>
-        </w:rPr>
-      </w:pPr>
-      <w:r>
-        <w:rPr>
-          <w:rFonts w:ascii="Arial" w:hAnsi="Arial" w:cs="Arial"/>
-        </w:rPr>
-        <w:t xml:space="preserve">Após digitar </w:t>
-      </w:r>
-      <w:proofErr w:type="spellStart"/>
-      <w:r>
-        <w:rPr>
-          <w:rFonts w:ascii="Arial" w:hAnsi="Arial" w:cs="Arial"/>
+          <w:rFonts w:ascii="Arial" w:eastAsia="ArialMT" w:hAnsi="Arial" w:cs="Arial"/>
+        </w:rPr>
+      </w:pPr>
+      <w:r>
+        <w:rPr>
+          <w:rFonts w:ascii="Arial" w:eastAsia="ArialMT" w:hAnsi="Arial" w:cs="Arial"/>
+        </w:rPr>
+        <w:t xml:space="preserve">Como conseguir realizar esse processo sem ter que ficar passando arquivos por </w:t>
+      </w:r>
+      <w:proofErr w:type="spellStart"/>
+      <w:r>
+        <w:rPr>
+          <w:rFonts w:ascii="Arial" w:eastAsia="ArialMT" w:hAnsi="Arial" w:cs="Arial"/>
+        </w:rPr>
+        <w:t>pendrive</w:t>
+      </w:r>
+      <w:proofErr w:type="spellEnd"/>
+      <w:r>
+        <w:rPr>
+          <w:rFonts w:ascii="Arial" w:eastAsia="ArialMT" w:hAnsi="Arial" w:cs="Arial"/>
+        </w:rPr>
+        <w:t xml:space="preserve"> </w:t>
+      </w:r>
+      <w:r>
+        <w:rPr>
+          <w:rFonts w:ascii="Arial" w:eastAsia="ArialMT" w:hAnsi="Arial" w:cs="Arial"/>
+        </w:rPr>
+        <w:t xml:space="preserve">ou </w:t>
+      </w:r>
+      <w:proofErr w:type="spellStart"/>
+      <w:r>
+        <w:rPr>
+          <w:rFonts w:ascii="Arial" w:eastAsia="ArialMT" w:hAnsi="Arial" w:cs="Arial"/>
+        </w:rPr>
+        <w:t>email</w:t>
+      </w:r>
+      <w:proofErr w:type="spellEnd"/>
+      <w:r>
+        <w:rPr>
+          <w:rFonts w:ascii="Arial" w:eastAsia="ArialMT" w:hAnsi="Arial" w:cs="Arial"/>
+        </w:rPr>
+        <w:t>? E</w:t>
+      </w:r>
+      <w:r>
+        <w:rPr>
+          <w:rFonts w:ascii="Arial" w:eastAsia="ArialMT" w:hAnsi="Arial" w:cs="Arial"/>
+        </w:rPr>
+        <w:t xml:space="preserve"> </w:t>
+      </w:r>
+      <w:r>
+        <w:rPr>
+          <w:rFonts w:ascii="Arial" w:eastAsia="ArialMT" w:hAnsi="Arial" w:cs="Arial"/>
+        </w:rPr>
+        <w:t>como lidar para que a alteração de ninguém seja deixada para trás? Tudo isso</w:t>
+      </w:r>
+      <w:r>
+        <w:rPr>
+          <w:rFonts w:ascii="Arial" w:eastAsia="ArialMT" w:hAnsi="Arial" w:cs="Arial"/>
+        </w:rPr>
+        <w:t xml:space="preserve"> </w:t>
+      </w:r>
+      <w:r>
+        <w:rPr>
+          <w:rFonts w:ascii="Arial" w:eastAsia="ArialMT" w:hAnsi="Arial" w:cs="Arial"/>
+        </w:rPr>
+        <w:t xml:space="preserve">se resolve com o </w:t>
+      </w:r>
+      <w:proofErr w:type="spellStart"/>
+      <w:r>
+        <w:rPr>
+          <w:rFonts w:ascii="Arial" w:eastAsia="ArialMT" w:hAnsi="Arial" w:cs="Arial"/>
+        </w:rPr>
+        <w:t>Git</w:t>
+      </w:r>
+      <w:proofErr w:type="spellEnd"/>
+      <w:r>
+        <w:rPr>
+          <w:rFonts w:ascii="Arial" w:eastAsia="ArialMT" w:hAnsi="Arial" w:cs="Arial"/>
+        </w:rPr>
+        <w:t>.</w:t>
+      </w:r>
+    </w:p>
+    <w:p>
+      <w:pPr>
+        <w:autoSpaceDE w:val="0"/>
+        <w:autoSpaceDN w:val="0"/>
+        <w:adjustRightInd w:val="0"/>
+        <w:spacing w:after="0" w:line="240" w:lineRule="auto"/>
+        <w:jc w:val="both"/>
+        <w:rPr>
+          <w:rFonts w:ascii="Arial" w:eastAsia="ArialMT" w:hAnsi="Arial" w:cs="Arial"/>
+        </w:rPr>
+      </w:pPr>
+      <w:r>
+        <w:rPr>
+          <w:rFonts w:ascii="Arial" w:eastAsia="ArialMT" w:hAnsi="Arial" w:cs="Arial"/>
+        </w:rPr>
+        <w:t xml:space="preserve">● </w:t>
+      </w:r>
+      <w:r>
+        <w:rPr>
+          <w:rFonts w:ascii="Arial" w:eastAsia="ArialMT" w:hAnsi="Arial" w:cs="Arial"/>
           <w:b/>
           <w:bCs/>
         </w:rPr>
-        <w:t>mkdir</w:t>
-      </w:r>
-      <w:proofErr w:type="spellEnd"/>
-      <w:r>
-        <w:rPr>
-          <w:rFonts w:ascii="Arial" w:hAnsi="Arial" w:cs="Arial"/>
-        </w:rPr>
-        <w:t xml:space="preserve"> e o nome da pasta que é </w:t>
-      </w:r>
-      <w:proofErr w:type="spellStart"/>
-      <w:r>
-        <w:rPr>
-          <w:rFonts w:ascii="Arial" w:hAnsi="Arial" w:cs="Arial"/>
+        <w:t xml:space="preserve">Repositório: </w:t>
+      </w:r>
+      <w:r>
+        <w:rPr>
+          <w:rFonts w:ascii="Arial" w:eastAsia="ArialMT" w:hAnsi="Arial" w:cs="Arial"/>
+        </w:rPr>
+        <w:t>É o local onde estão as modificações realizadas no projeto ele pode</w:t>
+      </w:r>
+      <w:r>
+        <w:rPr>
+          <w:rFonts w:ascii="Arial" w:eastAsia="ArialMT" w:hAnsi="Arial" w:cs="Arial"/>
+        </w:rPr>
+        <w:t xml:space="preserve"> </w:t>
+      </w:r>
+      <w:r>
+        <w:rPr>
+          <w:rFonts w:ascii="Arial" w:eastAsia="ArialMT" w:hAnsi="Arial" w:cs="Arial"/>
+        </w:rPr>
+        <w:t xml:space="preserve">estar por exemplo no </w:t>
+      </w:r>
+      <w:proofErr w:type="spellStart"/>
+      <w:r>
+        <w:rPr>
+          <w:rFonts w:ascii="Arial" w:eastAsia="ArialMT" w:hAnsi="Arial" w:cs="Arial"/>
+        </w:rPr>
+        <w:t>Github</w:t>
+      </w:r>
+      <w:proofErr w:type="spellEnd"/>
+      <w:r>
+        <w:rPr>
+          <w:rFonts w:ascii="Arial" w:eastAsia="ArialMT" w:hAnsi="Arial" w:cs="Arial"/>
+        </w:rPr>
+        <w:t>.</w:t>
+      </w:r>
+    </w:p>
+    <w:p>
+      <w:pPr>
+        <w:autoSpaceDE w:val="0"/>
+        <w:autoSpaceDN w:val="0"/>
+        <w:adjustRightInd w:val="0"/>
+        <w:spacing w:after="0" w:line="240" w:lineRule="auto"/>
+        <w:jc w:val="both"/>
+        <w:rPr>
+          <w:rFonts w:ascii="Arial" w:eastAsia="ArialMT" w:hAnsi="Arial" w:cs="Arial"/>
+        </w:rPr>
+      </w:pPr>
+      <w:r>
+        <w:rPr>
+          <w:rFonts w:ascii="Arial" w:eastAsia="ArialMT" w:hAnsi="Arial" w:cs="Arial"/>
+        </w:rPr>
+        <w:t xml:space="preserve">● </w:t>
+      </w:r>
+      <w:proofErr w:type="spellStart"/>
+      <w:r>
+        <w:rPr>
+          <w:rFonts w:ascii="Arial" w:eastAsia="ArialMT" w:hAnsi="Arial" w:cs="Arial"/>
           <w:b/>
           <w:bCs/>
         </w:rPr>
-        <w:t>git-course</w:t>
-      </w:r>
-      <w:proofErr w:type="spellEnd"/>
-      <w:r>
-        <w:rPr>
-          <w:rFonts w:ascii="Arial" w:hAnsi="Arial" w:cs="Arial"/>
-        </w:rPr>
-        <w:t xml:space="preserve"> você dá </w:t>
-      </w:r>
-      <w:proofErr w:type="spellStart"/>
-      <w:r>
-        <w:rPr>
-          <w:rFonts w:ascii="Arial" w:hAnsi="Arial" w:cs="Arial"/>
+        <w:t>Branches</w:t>
+      </w:r>
+      <w:proofErr w:type="spellEnd"/>
+      <w:r>
+        <w:rPr>
+          <w:rFonts w:ascii="Arial" w:eastAsia="ArialMT" w:hAnsi="Arial" w:cs="Arial"/>
           <w:b/>
           <w:bCs/>
         </w:rPr>
-        <w:t>enter</w:t>
-      </w:r>
-      <w:proofErr w:type="spellEnd"/>
-      <w:r>
-        <w:rPr>
-          <w:rFonts w:ascii="Arial" w:hAnsi="Arial" w:cs="Arial"/>
-        </w:rPr>
-        <w:t xml:space="preserve"> e a pasta é criada</w:t>
-      </w:r>
-      <w:r>
-        <w:rPr>
-          <w:rFonts w:ascii="Arial" w:hAnsi="Arial" w:cs="Arial"/>
-        </w:rPr>
-        <w:t>;</w:t>
-      </w:r>
-    </w:p>
-    <w:p>
-      <w:pPr>
+        <w:t xml:space="preserve">: </w:t>
+      </w:r>
+      <w:r>
+        <w:rPr>
+          <w:rFonts w:ascii="Arial" w:eastAsia="ArialMT" w:hAnsi="Arial" w:cs="Arial"/>
+        </w:rPr>
+        <w:t>São ramificações do projeto onde serão realizadas alterações.</w:t>
+      </w:r>
+    </w:p>
+    <w:p>
+      <w:pPr>
+        <w:autoSpaceDE w:val="0"/>
+        <w:autoSpaceDN w:val="0"/>
+        <w:adjustRightInd w:val="0"/>
+        <w:spacing w:after="0" w:line="240" w:lineRule="auto"/>
         <w:jc w:val="both"/>
         <w:rPr>
-          <w:rFonts w:ascii="Arial" w:hAnsi="Arial" w:cs="Arial"/>
-        </w:rPr>
-      </w:pPr>
-      <w:proofErr w:type="spellStart"/>
-      <w:r>
-        <w:rPr>
-          <w:rFonts w:ascii="Arial" w:hAnsi="Arial" w:cs="Arial"/>
+          <w:rFonts w:ascii="Arial" w:eastAsia="ArialMT" w:hAnsi="Arial" w:cs="Arial"/>
+        </w:rPr>
+      </w:pPr>
+      <w:r>
+        <w:rPr>
+          <w:rFonts w:ascii="Arial" w:eastAsia="ArialMT" w:hAnsi="Arial" w:cs="Arial"/>
+        </w:rPr>
+        <w:t xml:space="preserve">● </w:t>
+      </w:r>
+      <w:proofErr w:type="spellStart"/>
+      <w:r>
+        <w:rPr>
+          <w:rFonts w:ascii="Arial" w:eastAsia="ArialMT" w:hAnsi="Arial" w:cs="Arial"/>
           <w:b/>
           <w:bCs/>
         </w:rPr>
-        <w:t>cd</w:t>
-      </w:r>
-      <w:proofErr w:type="spellEnd"/>
-      <w:r>
-        <w:rPr>
-          <w:rFonts w:ascii="Arial" w:hAnsi="Arial" w:cs="Arial"/>
-        </w:rPr>
-        <w:t xml:space="preserve"> é usado para acessar uma pasta, </w:t>
-      </w:r>
-      <w:proofErr w:type="spellStart"/>
-      <w:r>
-        <w:rPr>
-          <w:rFonts w:ascii="Arial" w:hAnsi="Arial" w:cs="Arial"/>
-        </w:rPr>
-        <w:t>ex</w:t>
-      </w:r>
-      <w:proofErr w:type="spellEnd"/>
-      <w:r>
-        <w:rPr>
-          <w:rFonts w:ascii="Arial" w:hAnsi="Arial" w:cs="Arial"/>
+        <w:t>Commits</w:t>
+      </w:r>
+      <w:proofErr w:type="spellEnd"/>
+      <w:r>
+        <w:rPr>
+          <w:rFonts w:ascii="Arial" w:eastAsia="ArialMT" w:hAnsi="Arial" w:cs="Arial"/>
+          <w:b/>
+          <w:bCs/>
         </w:rPr>
         <w:t xml:space="preserve">: </w:t>
       </w:r>
-      <w:proofErr w:type="spellStart"/>
-      <w:r>
-        <w:rPr>
-          <w:rFonts w:ascii="Arial" w:hAnsi="Arial" w:cs="Arial"/>
-        </w:rPr>
-        <w:t>cd</w:t>
-      </w:r>
-      <w:proofErr w:type="spellEnd"/>
-      <w:r>
-        <w:rPr>
-          <w:rFonts w:ascii="Arial" w:hAnsi="Arial" w:cs="Arial"/>
+      <w:r>
+        <w:rPr>
+          <w:rFonts w:ascii="Arial" w:eastAsia="ArialMT" w:hAnsi="Arial" w:cs="Arial"/>
+        </w:rPr>
+        <w:t xml:space="preserve">São alterações concluídas presentes na </w:t>
+      </w:r>
+      <w:proofErr w:type="spellStart"/>
+      <w:r>
+        <w:rPr>
+          <w:rFonts w:ascii="Arial" w:eastAsia="ArialMT" w:hAnsi="Arial" w:cs="Arial"/>
+        </w:rPr>
+        <w:t>branche</w:t>
+      </w:r>
+      <w:proofErr w:type="spellEnd"/>
+      <w:r>
+        <w:rPr>
+          <w:rFonts w:ascii="Arial" w:eastAsia="ArialMT" w:hAnsi="Arial" w:cs="Arial"/>
+        </w:rPr>
+        <w:t>.</w:t>
+      </w:r>
+    </w:p>
+    <w:p>
+      <w:pPr>
+        <w:autoSpaceDE w:val="0"/>
+        <w:autoSpaceDN w:val="0"/>
+        <w:adjustRightInd w:val="0"/>
+        <w:spacing w:after="0" w:line="240" w:lineRule="auto"/>
+        <w:jc w:val="both"/>
+        <w:rPr>
+          <w:rFonts w:ascii="Arial" w:eastAsia="ArialMT" w:hAnsi="Arial" w:cs="Arial"/>
+        </w:rPr>
+      </w:pPr>
+    </w:p>
+    <w:p>
+      <w:pPr>
+        <w:autoSpaceDE w:val="0"/>
+        <w:autoSpaceDN w:val="0"/>
+        <w:adjustRightInd w:val="0"/>
+        <w:spacing w:after="0" w:line="240" w:lineRule="auto"/>
+        <w:rPr>
+          <w:rFonts w:ascii="Arial" w:eastAsia="ArialMT" w:hAnsi="Arial" w:cs="Arial"/>
+        </w:rPr>
+      </w:pPr>
+      <w:r>
+        <w:rPr>
+          <w:rFonts w:ascii="Arial" w:eastAsia="ArialMT" w:hAnsi="Arial" w:cs="Arial"/>
+        </w:rPr>
+        <w:t xml:space="preserve">Principais comandos do </w:t>
+      </w:r>
+      <w:proofErr w:type="spellStart"/>
+      <w:r>
+        <w:rPr>
+          <w:rFonts w:ascii="Arial" w:eastAsia="ArialMT" w:hAnsi="Arial" w:cs="Arial"/>
+        </w:rPr>
+        <w:t>Git</w:t>
+      </w:r>
+      <w:proofErr w:type="spellEnd"/>
+    </w:p>
+    <w:p>
+      <w:pPr>
+        <w:pStyle w:val="PargrafodaLista"/>
+        <w:numPr>
+          <w:ilvl w:val="0"/>
+          <w:numId w:val="13"/>
+        </w:numPr>
+        <w:autoSpaceDE w:val="0"/>
+        <w:autoSpaceDN w:val="0"/>
+        <w:adjustRightInd w:val="0"/>
+        <w:spacing w:after="0" w:line="240" w:lineRule="auto"/>
+        <w:rPr>
+          <w:rFonts w:ascii="Arial" w:eastAsia="ArialMT" w:hAnsi="Arial" w:cs="Arial"/>
+        </w:rPr>
+      </w:pPr>
+      <w:proofErr w:type="spellStart"/>
+      <w:r>
+        <w:rPr>
+          <w:rFonts w:ascii="Arial" w:eastAsia="ArialMT" w:hAnsi="Arial" w:cs="Arial"/>
+          <w:color w:val="0070C0"/>
+        </w:rPr>
+        <w:t>git</w:t>
+      </w:r>
+      <w:proofErr w:type="spellEnd"/>
+      <w:r>
+        <w:rPr>
+          <w:rFonts w:ascii="Arial" w:eastAsia="ArialMT" w:hAnsi="Arial" w:cs="Arial"/>
+          <w:color w:val="0070C0"/>
+        </w:rPr>
+        <w:t xml:space="preserve"> clone</w:t>
+      </w:r>
+      <w:r>
+        <w:rPr>
+          <w:rFonts w:ascii="Arial" w:eastAsia="ArialMT" w:hAnsi="Arial" w:cs="Arial"/>
+        </w:rPr>
+        <w:t>: Clona um projeto de outro reposit</w:t>
+      </w:r>
+      <w:r>
+        <w:rPr>
+          <w:rFonts w:ascii="Arial" w:eastAsia="ArialMT" w:hAnsi="Arial" w:cs="Arial" w:hint="eastAsia"/>
+        </w:rPr>
+        <w:t>ó</w:t>
+      </w:r>
+      <w:r>
+        <w:rPr>
+          <w:rFonts w:ascii="Arial" w:eastAsia="ArialMT" w:hAnsi="Arial" w:cs="Arial"/>
+        </w:rPr>
+        <w:t>rio na internet para sua m</w:t>
+      </w:r>
+      <w:r>
+        <w:rPr>
+          <w:rFonts w:ascii="Arial" w:eastAsia="ArialMT" w:hAnsi="Arial" w:cs="Arial" w:hint="eastAsia"/>
+        </w:rPr>
+        <w:t>á</w:t>
+      </w:r>
+      <w:r>
+        <w:rPr>
+          <w:rFonts w:ascii="Arial" w:eastAsia="ArialMT" w:hAnsi="Arial" w:cs="Arial"/>
+        </w:rPr>
+        <w:t>quina local</w:t>
+      </w:r>
+    </w:p>
+    <w:p>
+      <w:pPr>
+        <w:pStyle w:val="PargrafodaLista"/>
+        <w:numPr>
+          <w:ilvl w:val="0"/>
+          <w:numId w:val="13"/>
+        </w:numPr>
+        <w:autoSpaceDE w:val="0"/>
+        <w:autoSpaceDN w:val="0"/>
+        <w:adjustRightInd w:val="0"/>
+        <w:spacing w:after="0" w:line="240" w:lineRule="auto"/>
+        <w:rPr>
+          <w:rFonts w:ascii="Arial" w:eastAsia="ArialMT" w:hAnsi="Arial" w:cs="Arial"/>
+        </w:rPr>
+      </w:pPr>
+      <w:proofErr w:type="spellStart"/>
+      <w:r>
+        <w:rPr>
+          <w:rFonts w:ascii="Arial" w:eastAsia="ArialMT" w:hAnsi="Arial" w:cs="Arial"/>
+          <w:color w:val="0070C0"/>
+        </w:rPr>
+        <w:t>git</w:t>
+      </w:r>
+      <w:proofErr w:type="spellEnd"/>
+      <w:r>
+        <w:rPr>
+          <w:rFonts w:ascii="Arial" w:eastAsia="ArialMT" w:hAnsi="Arial" w:cs="Arial"/>
+          <w:color w:val="0070C0"/>
         </w:rPr>
         <w:t xml:space="preserve"> </w:t>
       </w:r>
       <w:proofErr w:type="spellStart"/>
       <w:r>
         <w:rPr>
-          <w:rFonts w:ascii="Arial" w:hAnsi="Arial" w:cs="Arial"/>
-        </w:rPr>
-        <w:t>git-course</w:t>
-      </w:r>
-      <w:proofErr w:type="spellEnd"/>
-      <w:r>
-        <w:rPr>
-          <w:rFonts w:ascii="Arial" w:hAnsi="Arial" w:cs="Arial"/>
-        </w:rPr>
-        <w:t>;</w:t>
-      </w:r>
-    </w:p>
-    <w:p>
-      <w:pPr>
+          <w:rFonts w:ascii="Arial" w:eastAsia="ArialMT" w:hAnsi="Arial" w:cs="Arial"/>
+          <w:color w:val="0070C0"/>
+        </w:rPr>
+        <w:t>init</w:t>
+      </w:r>
+      <w:proofErr w:type="spellEnd"/>
+      <w:r>
+        <w:rPr>
+          <w:rFonts w:ascii="Arial" w:eastAsia="ArialMT" w:hAnsi="Arial" w:cs="Arial"/>
+        </w:rPr>
+        <w:t>: Inicializa um novo reposit</w:t>
+      </w:r>
+      <w:r>
+        <w:rPr>
+          <w:rFonts w:ascii="Arial" w:eastAsia="ArialMT" w:hAnsi="Arial" w:cs="Arial" w:hint="eastAsia"/>
+        </w:rPr>
+        <w:t>ó</w:t>
+      </w:r>
+      <w:r>
+        <w:rPr>
+          <w:rFonts w:ascii="Arial" w:eastAsia="ArialMT" w:hAnsi="Arial" w:cs="Arial"/>
+        </w:rPr>
+        <w:t xml:space="preserve">rio </w:t>
+      </w:r>
+      <w:proofErr w:type="spellStart"/>
+      <w:r>
+        <w:rPr>
+          <w:rFonts w:ascii="Arial" w:eastAsia="ArialMT" w:hAnsi="Arial" w:cs="Arial"/>
+        </w:rPr>
+        <w:t>git</w:t>
+      </w:r>
+      <w:proofErr w:type="spellEnd"/>
+      <w:r>
+        <w:rPr>
+          <w:rFonts w:ascii="Arial" w:eastAsia="ArialMT" w:hAnsi="Arial" w:cs="Arial"/>
+        </w:rPr>
+        <w:t xml:space="preserve"> localmente</w:t>
+      </w:r>
+    </w:p>
+    <w:p>
+      <w:pPr>
+        <w:pStyle w:val="PargrafodaLista"/>
+        <w:numPr>
+          <w:ilvl w:val="0"/>
+          <w:numId w:val="13"/>
+        </w:numPr>
+        <w:autoSpaceDE w:val="0"/>
+        <w:autoSpaceDN w:val="0"/>
+        <w:adjustRightInd w:val="0"/>
+        <w:spacing w:after="0" w:line="240" w:lineRule="auto"/>
+        <w:rPr>
+          <w:rFonts w:ascii="Arial" w:eastAsia="ArialMT" w:hAnsi="Arial" w:cs="Arial"/>
+        </w:rPr>
+      </w:pPr>
+      <w:proofErr w:type="spellStart"/>
+      <w:r>
+        <w:rPr>
+          <w:rFonts w:ascii="Arial" w:eastAsia="ArialMT" w:hAnsi="Arial" w:cs="Arial"/>
+          <w:color w:val="0070C0"/>
+        </w:rPr>
+        <w:t>git</w:t>
+      </w:r>
+      <w:proofErr w:type="spellEnd"/>
+      <w:r>
+        <w:rPr>
+          <w:rFonts w:ascii="Arial" w:eastAsia="ArialMT" w:hAnsi="Arial" w:cs="Arial"/>
+          <w:color w:val="0070C0"/>
+        </w:rPr>
+        <w:t xml:space="preserve"> </w:t>
+      </w:r>
+      <w:proofErr w:type="spellStart"/>
+      <w:r>
+        <w:rPr>
+          <w:rFonts w:ascii="Arial" w:eastAsia="ArialMT" w:hAnsi="Arial" w:cs="Arial"/>
+          <w:color w:val="0070C0"/>
+        </w:rPr>
+        <w:t>add</w:t>
+      </w:r>
+      <w:proofErr w:type="spellEnd"/>
+      <w:r>
+        <w:rPr>
+          <w:rFonts w:ascii="Arial" w:eastAsia="ArialMT" w:hAnsi="Arial" w:cs="Arial"/>
+          <w:color w:val="0070C0"/>
+        </w:rPr>
+        <w:t>:</w:t>
+      </w:r>
+      <w:r>
+        <w:rPr>
+          <w:rFonts w:ascii="Arial" w:eastAsia="ArialMT" w:hAnsi="Arial" w:cs="Arial"/>
+        </w:rPr>
+        <w:t xml:space="preserve"> Adiciona as modifica</w:t>
+      </w:r>
+      <w:r>
+        <w:rPr>
+          <w:rFonts w:ascii="Arial" w:eastAsia="ArialMT" w:hAnsi="Arial" w:cs="Arial" w:hint="eastAsia"/>
+        </w:rPr>
+        <w:t>çõ</w:t>
+      </w:r>
+      <w:r>
+        <w:rPr>
+          <w:rFonts w:ascii="Arial" w:eastAsia="ArialMT" w:hAnsi="Arial" w:cs="Arial"/>
+        </w:rPr>
+        <w:t xml:space="preserve">es atuais feitas localmente para serem enviadas posteriormente </w:t>
+      </w:r>
+      <w:r>
+        <w:rPr>
+          <w:rFonts w:ascii="Arial" w:eastAsia="ArialMT" w:hAnsi="Arial" w:cs="Arial" w:hint="eastAsia"/>
+        </w:rPr>
+        <w:t>à</w:t>
+      </w:r>
+      <w:r>
+        <w:rPr>
+          <w:rFonts w:ascii="Arial" w:eastAsia="ArialMT" w:hAnsi="Arial" w:cs="Arial"/>
+        </w:rPr>
+        <w:t xml:space="preserve"> </w:t>
+      </w:r>
+      <w:proofErr w:type="spellStart"/>
+      <w:r>
+        <w:rPr>
+          <w:rFonts w:ascii="Arial" w:eastAsia="ArialMT" w:hAnsi="Arial" w:cs="Arial"/>
+        </w:rPr>
+        <w:t>branch</w:t>
+      </w:r>
+      <w:proofErr w:type="spellEnd"/>
+      <w:r>
+        <w:rPr>
+          <w:rFonts w:ascii="Arial" w:eastAsia="ArialMT" w:hAnsi="Arial" w:cs="Arial"/>
+        </w:rPr>
+        <w:t xml:space="preserve"> principal</w:t>
+      </w:r>
+    </w:p>
+    <w:p>
+      <w:pPr>
+        <w:pStyle w:val="PargrafodaLista"/>
+        <w:numPr>
+          <w:ilvl w:val="0"/>
+          <w:numId w:val="13"/>
+        </w:numPr>
+        <w:autoSpaceDE w:val="0"/>
+        <w:autoSpaceDN w:val="0"/>
+        <w:adjustRightInd w:val="0"/>
+        <w:spacing w:after="0" w:line="240" w:lineRule="auto"/>
+        <w:rPr>
+          <w:rFonts w:ascii="Arial" w:eastAsia="ArialMT" w:hAnsi="Arial" w:cs="Arial"/>
+        </w:rPr>
+      </w:pPr>
+      <w:proofErr w:type="spellStart"/>
+      <w:r>
+        <w:rPr>
+          <w:rFonts w:ascii="Arial" w:eastAsia="ArialMT" w:hAnsi="Arial" w:cs="Arial"/>
+          <w:color w:val="0070C0"/>
+        </w:rPr>
+        <w:t>git</w:t>
+      </w:r>
+      <w:proofErr w:type="spellEnd"/>
+      <w:r>
+        <w:rPr>
+          <w:rFonts w:ascii="Arial" w:eastAsia="ArialMT" w:hAnsi="Arial" w:cs="Arial"/>
+          <w:color w:val="0070C0"/>
+        </w:rPr>
+        <w:t xml:space="preserve"> </w:t>
+      </w:r>
+      <w:proofErr w:type="spellStart"/>
+      <w:r>
+        <w:rPr>
+          <w:rFonts w:ascii="Arial" w:eastAsia="ArialMT" w:hAnsi="Arial" w:cs="Arial"/>
+          <w:color w:val="0070C0"/>
+        </w:rPr>
+        <w:t>commit</w:t>
+      </w:r>
+      <w:proofErr w:type="spellEnd"/>
+      <w:r>
+        <w:rPr>
+          <w:rFonts w:ascii="Arial" w:eastAsia="ArialMT" w:hAnsi="Arial" w:cs="Arial"/>
+        </w:rPr>
+        <w:t>: Adiciona as altera</w:t>
+      </w:r>
+      <w:r>
+        <w:rPr>
+          <w:rFonts w:ascii="Arial" w:eastAsia="ArialMT" w:hAnsi="Arial" w:cs="Arial" w:hint="eastAsia"/>
+        </w:rPr>
+        <w:t>çõ</w:t>
+      </w:r>
+      <w:r>
+        <w:rPr>
+          <w:rFonts w:ascii="Arial" w:eastAsia="ArialMT" w:hAnsi="Arial" w:cs="Arial"/>
+        </w:rPr>
+        <w:t>es j</w:t>
+      </w:r>
+      <w:r>
+        <w:rPr>
+          <w:rFonts w:ascii="Arial" w:eastAsia="ArialMT" w:hAnsi="Arial" w:cs="Arial" w:hint="eastAsia"/>
+        </w:rPr>
+        <w:t>á</w:t>
+      </w:r>
+      <w:r>
+        <w:rPr>
+          <w:rFonts w:ascii="Arial" w:eastAsia="ArialMT" w:hAnsi="Arial" w:cs="Arial"/>
+        </w:rPr>
+        <w:t xml:space="preserve"> realizadas em estado de pronto para ser adicionada </w:t>
+      </w:r>
+      <w:r>
+        <w:rPr>
+          <w:rFonts w:ascii="Arial" w:eastAsia="ArialMT" w:hAnsi="Arial" w:cs="Arial" w:hint="eastAsia"/>
+        </w:rPr>
+        <w:t>à</w:t>
+      </w:r>
+      <w:r>
+        <w:rPr>
+          <w:rFonts w:ascii="Arial" w:eastAsia="ArialMT" w:hAnsi="Arial" w:cs="Arial"/>
+        </w:rPr>
+        <w:t xml:space="preserve"> </w:t>
+      </w:r>
+      <w:proofErr w:type="spellStart"/>
+      <w:r>
+        <w:rPr>
+          <w:rFonts w:ascii="Arial" w:eastAsia="ArialMT" w:hAnsi="Arial" w:cs="Arial"/>
+        </w:rPr>
+        <w:t>branch</w:t>
+      </w:r>
+      <w:proofErr w:type="spellEnd"/>
+      <w:r>
+        <w:rPr>
+          <w:rFonts w:ascii="Arial" w:eastAsia="ArialMT" w:hAnsi="Arial" w:cs="Arial"/>
+        </w:rPr>
+        <w:t xml:space="preserve"> principal</w:t>
+      </w:r>
+      <w:r>
+        <w:rPr>
+          <w:rFonts w:ascii="Arial" w:eastAsia="ArialMT" w:hAnsi="Arial" w:cs="Arial"/>
+        </w:rPr>
+        <w:t xml:space="preserve"> </w:t>
+      </w:r>
+    </w:p>
+    <w:p>
+      <w:pPr>
+        <w:pStyle w:val="PargrafodaLista"/>
+        <w:numPr>
+          <w:ilvl w:val="0"/>
+          <w:numId w:val="13"/>
+        </w:numPr>
+        <w:autoSpaceDE w:val="0"/>
+        <w:autoSpaceDN w:val="0"/>
+        <w:adjustRightInd w:val="0"/>
+        <w:spacing w:after="0" w:line="240" w:lineRule="auto"/>
+        <w:rPr>
+          <w:rFonts w:ascii="Arial" w:eastAsia="ArialMT" w:hAnsi="Arial" w:cs="Arial"/>
+        </w:rPr>
+      </w:pPr>
+      <w:proofErr w:type="spellStart"/>
+      <w:r>
+        <w:rPr>
+          <w:rFonts w:ascii="Arial" w:eastAsia="ArialMT" w:hAnsi="Arial" w:cs="Arial"/>
+          <w:color w:val="0070C0"/>
+        </w:rPr>
+        <w:t>git</w:t>
+      </w:r>
+      <w:proofErr w:type="spellEnd"/>
+      <w:r>
+        <w:rPr>
+          <w:rFonts w:ascii="Arial" w:eastAsia="ArialMT" w:hAnsi="Arial" w:cs="Arial"/>
+          <w:color w:val="0070C0"/>
+        </w:rPr>
+        <w:t xml:space="preserve"> </w:t>
+      </w:r>
+      <w:proofErr w:type="spellStart"/>
+      <w:r>
+        <w:rPr>
+          <w:rFonts w:ascii="Arial" w:eastAsia="ArialMT" w:hAnsi="Arial" w:cs="Arial"/>
+          <w:color w:val="0070C0"/>
+        </w:rPr>
+        <w:t>pull</w:t>
+      </w:r>
+      <w:proofErr w:type="spellEnd"/>
+      <w:r>
+        <w:rPr>
+          <w:rFonts w:ascii="Arial" w:eastAsia="ArialMT" w:hAnsi="Arial" w:cs="Arial"/>
+        </w:rPr>
+        <w:t>: Baixa as altera</w:t>
+      </w:r>
+      <w:r>
+        <w:rPr>
+          <w:rFonts w:ascii="Arial" w:eastAsia="ArialMT" w:hAnsi="Arial" w:cs="Arial" w:hint="eastAsia"/>
+        </w:rPr>
+        <w:t>çõ</w:t>
+      </w:r>
+      <w:r>
+        <w:rPr>
+          <w:rFonts w:ascii="Arial" w:eastAsia="ArialMT" w:hAnsi="Arial" w:cs="Arial"/>
+        </w:rPr>
+        <w:t xml:space="preserve">es realizadas de outra </w:t>
+      </w:r>
+      <w:proofErr w:type="spellStart"/>
+      <w:r>
+        <w:rPr>
+          <w:rFonts w:ascii="Arial" w:eastAsia="ArialMT" w:hAnsi="Arial" w:cs="Arial"/>
+        </w:rPr>
+        <w:t>branch</w:t>
+      </w:r>
+      <w:proofErr w:type="spellEnd"/>
+      <w:r>
+        <w:rPr>
+          <w:rFonts w:ascii="Arial" w:eastAsia="ArialMT" w:hAnsi="Arial" w:cs="Arial"/>
+        </w:rPr>
+        <w:t xml:space="preserve"> no reposit</w:t>
+      </w:r>
+      <w:r>
+        <w:rPr>
+          <w:rFonts w:ascii="Arial" w:eastAsia="ArialMT" w:hAnsi="Arial" w:cs="Arial" w:hint="eastAsia"/>
+        </w:rPr>
+        <w:t>ó</w:t>
+      </w:r>
+      <w:r>
+        <w:rPr>
+          <w:rFonts w:ascii="Arial" w:eastAsia="ArialMT" w:hAnsi="Arial" w:cs="Arial"/>
+        </w:rPr>
+        <w:t>rio</w:t>
+      </w:r>
+    </w:p>
+    <w:p>
+      <w:pPr>
+        <w:pStyle w:val="PargrafodaLista"/>
+        <w:numPr>
+          <w:ilvl w:val="0"/>
+          <w:numId w:val="13"/>
+        </w:numPr>
+        <w:autoSpaceDE w:val="0"/>
+        <w:autoSpaceDN w:val="0"/>
+        <w:adjustRightInd w:val="0"/>
+        <w:spacing w:after="0" w:line="240" w:lineRule="auto"/>
+        <w:rPr>
+          <w:rFonts w:ascii="Arial" w:eastAsia="ArialMT" w:hAnsi="Arial" w:cs="Arial"/>
+        </w:rPr>
+      </w:pPr>
+      <w:proofErr w:type="spellStart"/>
+      <w:r>
+        <w:rPr>
+          <w:rFonts w:ascii="Arial" w:eastAsia="ArialMT" w:hAnsi="Arial" w:cs="Arial"/>
+          <w:color w:val="0070C0"/>
+        </w:rPr>
+        <w:t>git</w:t>
+      </w:r>
+      <w:proofErr w:type="spellEnd"/>
+      <w:r>
+        <w:rPr>
+          <w:rFonts w:ascii="Arial" w:eastAsia="ArialMT" w:hAnsi="Arial" w:cs="Arial"/>
+          <w:color w:val="0070C0"/>
+        </w:rPr>
+        <w:t xml:space="preserve"> </w:t>
+      </w:r>
+      <w:proofErr w:type="spellStart"/>
+      <w:r>
+        <w:rPr>
+          <w:rFonts w:ascii="Arial" w:eastAsia="ArialMT" w:hAnsi="Arial" w:cs="Arial"/>
+          <w:color w:val="0070C0"/>
+        </w:rPr>
+        <w:t>push</w:t>
+      </w:r>
+      <w:proofErr w:type="spellEnd"/>
+      <w:r>
+        <w:rPr>
+          <w:rFonts w:ascii="Arial" w:eastAsia="ArialMT" w:hAnsi="Arial" w:cs="Arial"/>
+        </w:rPr>
+        <w:t>: Envia as altera</w:t>
+      </w:r>
+      <w:r>
+        <w:rPr>
+          <w:rFonts w:ascii="Arial" w:eastAsia="ArialMT" w:hAnsi="Arial" w:cs="Arial" w:hint="eastAsia"/>
+        </w:rPr>
+        <w:t>çõ</w:t>
+      </w:r>
+      <w:r>
+        <w:rPr>
+          <w:rFonts w:ascii="Arial" w:eastAsia="ArialMT" w:hAnsi="Arial" w:cs="Arial"/>
+        </w:rPr>
+        <w:t>es realizadas para o reposit</w:t>
+      </w:r>
+      <w:r>
+        <w:rPr>
+          <w:rFonts w:ascii="Arial" w:eastAsia="ArialMT" w:hAnsi="Arial" w:cs="Arial" w:hint="eastAsia"/>
+        </w:rPr>
+        <w:t>ó</w:t>
+      </w:r>
+      <w:r>
+        <w:rPr>
+          <w:rFonts w:ascii="Arial" w:eastAsia="ArialMT" w:hAnsi="Arial" w:cs="Arial"/>
+        </w:rPr>
+        <w:t>rio</w:t>
+      </w:r>
+    </w:p>
+    <w:p>
+      <w:pPr>
+        <w:pStyle w:val="PargrafodaLista"/>
+        <w:numPr>
+          <w:ilvl w:val="0"/>
+          <w:numId w:val="13"/>
+        </w:numPr>
+        <w:autoSpaceDE w:val="0"/>
+        <w:autoSpaceDN w:val="0"/>
+        <w:adjustRightInd w:val="0"/>
+        <w:spacing w:after="0" w:line="240" w:lineRule="auto"/>
+        <w:rPr>
+          <w:rFonts w:ascii="Arial" w:eastAsia="ArialMT" w:hAnsi="Arial" w:cs="Arial"/>
+        </w:rPr>
+      </w:pPr>
+      <w:proofErr w:type="spellStart"/>
+      <w:r>
+        <w:rPr>
+          <w:rFonts w:ascii="Arial" w:eastAsia="ArialMT" w:hAnsi="Arial" w:cs="Arial"/>
+          <w:color w:val="0070C0"/>
+        </w:rPr>
+        <w:t>git</w:t>
+      </w:r>
+      <w:proofErr w:type="spellEnd"/>
+      <w:r>
+        <w:rPr>
+          <w:rFonts w:ascii="Arial" w:eastAsia="ArialMT" w:hAnsi="Arial" w:cs="Arial"/>
+          <w:color w:val="0070C0"/>
+        </w:rPr>
+        <w:t xml:space="preserve"> merge</w:t>
+      </w:r>
+      <w:r>
+        <w:rPr>
+          <w:rFonts w:ascii="Arial" w:eastAsia="ArialMT" w:hAnsi="Arial" w:cs="Arial"/>
+        </w:rPr>
+        <w:t>: Junta localmente o conte</w:t>
+      </w:r>
+      <w:r>
+        <w:rPr>
+          <w:rFonts w:ascii="Arial" w:eastAsia="ArialMT" w:hAnsi="Arial" w:cs="Arial" w:hint="eastAsia"/>
+        </w:rPr>
+        <w:t>ú</w:t>
+      </w:r>
+      <w:r>
+        <w:rPr>
+          <w:rFonts w:ascii="Arial" w:eastAsia="ArialMT" w:hAnsi="Arial" w:cs="Arial"/>
+        </w:rPr>
+        <w:t xml:space="preserve">do de duas </w:t>
+      </w:r>
+      <w:proofErr w:type="spellStart"/>
+      <w:r>
+        <w:rPr>
+          <w:rFonts w:ascii="Arial" w:eastAsia="ArialMT" w:hAnsi="Arial" w:cs="Arial"/>
+        </w:rPr>
+        <w:t>branches</w:t>
+      </w:r>
+      <w:proofErr w:type="spellEnd"/>
+      <w:r>
+        <w:rPr>
+          <w:rFonts w:ascii="Arial" w:eastAsia="ArialMT" w:hAnsi="Arial" w:cs="Arial"/>
+        </w:rPr>
+        <w:t xml:space="preserve"> separadas</w:t>
+      </w:r>
+    </w:p>
+    <w:p>
+      <w:pPr>
+        <w:pStyle w:val="PargrafodaLista"/>
+        <w:numPr>
+          <w:ilvl w:val="0"/>
+          <w:numId w:val="13"/>
+        </w:numPr>
+        <w:autoSpaceDE w:val="0"/>
+        <w:autoSpaceDN w:val="0"/>
+        <w:adjustRightInd w:val="0"/>
+        <w:spacing w:after="0" w:line="240" w:lineRule="auto"/>
+        <w:rPr>
+          <w:rFonts w:ascii="Arial" w:eastAsia="ArialMT" w:hAnsi="Arial" w:cs="Arial"/>
+        </w:rPr>
+      </w:pPr>
+      <w:proofErr w:type="spellStart"/>
+      <w:r>
+        <w:rPr>
+          <w:rFonts w:ascii="Arial" w:eastAsia="ArialMT" w:hAnsi="Arial" w:cs="Arial"/>
+          <w:color w:val="0070C0"/>
+        </w:rPr>
+        <w:t>git</w:t>
+      </w:r>
+      <w:proofErr w:type="spellEnd"/>
+      <w:r>
+        <w:rPr>
+          <w:rFonts w:ascii="Arial" w:eastAsia="ArialMT" w:hAnsi="Arial" w:cs="Arial"/>
+          <w:color w:val="0070C0"/>
+        </w:rPr>
+        <w:t xml:space="preserve"> checkout -b</w:t>
+      </w:r>
+      <w:r>
+        <w:rPr>
+          <w:rFonts w:ascii="Arial" w:eastAsia="ArialMT" w:hAnsi="Arial" w:cs="Arial"/>
+        </w:rPr>
+        <w:t xml:space="preserve">: Cria outra </w:t>
+      </w:r>
+      <w:proofErr w:type="spellStart"/>
+      <w:r>
+        <w:rPr>
+          <w:rFonts w:ascii="Arial" w:eastAsia="ArialMT" w:hAnsi="Arial" w:cs="Arial"/>
+        </w:rPr>
+        <w:t>branch</w:t>
+      </w:r>
+      <w:proofErr w:type="spellEnd"/>
+      <w:r>
+        <w:rPr>
+          <w:rFonts w:ascii="Arial" w:eastAsia="ArialMT" w:hAnsi="Arial" w:cs="Arial"/>
+        </w:rPr>
+        <w:t xml:space="preserve"> separada</w:t>
+      </w:r>
+    </w:p>
+    <w:p>
+      <w:pPr>
+        <w:pStyle w:val="PargrafodaLista"/>
+        <w:numPr>
+          <w:ilvl w:val="0"/>
+          <w:numId w:val="13"/>
+        </w:numPr>
+        <w:autoSpaceDE w:val="0"/>
+        <w:autoSpaceDN w:val="0"/>
+        <w:adjustRightInd w:val="0"/>
+        <w:spacing w:after="0" w:line="240" w:lineRule="auto"/>
+        <w:rPr>
+          <w:rFonts w:ascii="Arial" w:eastAsia="ArialMT" w:hAnsi="Arial" w:cs="Arial"/>
+        </w:rPr>
+      </w:pPr>
+      <w:proofErr w:type="spellStart"/>
+      <w:r>
+        <w:rPr>
+          <w:rFonts w:ascii="Arial" w:eastAsia="ArialMT" w:hAnsi="Arial" w:cs="Arial"/>
+          <w:color w:val="0070C0"/>
+        </w:rPr>
+        <w:t>git</w:t>
+      </w:r>
+      <w:proofErr w:type="spellEnd"/>
+      <w:r>
+        <w:rPr>
+          <w:rFonts w:ascii="Arial" w:eastAsia="ArialMT" w:hAnsi="Arial" w:cs="Arial"/>
+          <w:color w:val="0070C0"/>
+        </w:rPr>
+        <w:t xml:space="preserve"> </w:t>
+      </w:r>
+      <w:proofErr w:type="spellStart"/>
+      <w:r>
+        <w:rPr>
+          <w:rFonts w:ascii="Arial" w:eastAsia="ArialMT" w:hAnsi="Arial" w:cs="Arial"/>
+          <w:color w:val="0070C0"/>
+        </w:rPr>
+        <w:t>branch</w:t>
+      </w:r>
+      <w:proofErr w:type="spellEnd"/>
+      <w:r>
+        <w:rPr>
+          <w:rFonts w:ascii="Arial" w:eastAsia="ArialMT" w:hAnsi="Arial" w:cs="Arial"/>
+          <w:color w:val="0070C0"/>
+        </w:rPr>
+        <w:t xml:space="preserve"> -d</w:t>
+      </w:r>
+      <w:r>
+        <w:rPr>
+          <w:rFonts w:ascii="Arial" w:eastAsia="ArialMT" w:hAnsi="Arial" w:cs="Arial"/>
+        </w:rPr>
+        <w:t xml:space="preserve">: Delete uma </w:t>
+      </w:r>
+      <w:proofErr w:type="spellStart"/>
+      <w:r>
+        <w:rPr>
+          <w:rFonts w:ascii="Arial" w:eastAsia="ArialMT" w:hAnsi="Arial" w:cs="Arial"/>
+        </w:rPr>
+        <w:t>branch</w:t>
+      </w:r>
+      <w:proofErr w:type="spellEnd"/>
+    </w:p>
+    <w:p>
+      <w:pPr>
+        <w:pStyle w:val="PargrafodaLista"/>
+        <w:numPr>
+          <w:ilvl w:val="0"/>
+          <w:numId w:val="13"/>
+        </w:numPr>
+        <w:autoSpaceDE w:val="0"/>
+        <w:autoSpaceDN w:val="0"/>
+        <w:adjustRightInd w:val="0"/>
+        <w:spacing w:after="0" w:line="240" w:lineRule="auto"/>
+        <w:rPr>
+          <w:rFonts w:ascii="Arial" w:eastAsia="ArialMT" w:hAnsi="Arial" w:cs="Arial"/>
+        </w:rPr>
+      </w:pPr>
+      <w:proofErr w:type="spellStart"/>
+      <w:r>
+        <w:rPr>
+          <w:rFonts w:ascii="Arial" w:eastAsia="ArialMT" w:hAnsi="Arial" w:cs="Arial"/>
+          <w:color w:val="0070C0"/>
+        </w:rPr>
+        <w:t>git</w:t>
+      </w:r>
+      <w:proofErr w:type="spellEnd"/>
+      <w:r>
+        <w:rPr>
+          <w:rFonts w:ascii="Arial" w:eastAsia="ArialMT" w:hAnsi="Arial" w:cs="Arial"/>
+          <w:color w:val="0070C0"/>
+        </w:rPr>
+        <w:t xml:space="preserve"> reset HEAD~1</w:t>
+      </w:r>
+      <w:r>
+        <w:rPr>
+          <w:rFonts w:ascii="Arial" w:eastAsia="ArialMT" w:hAnsi="Arial" w:cs="Arial"/>
+        </w:rPr>
+        <w:t xml:space="preserve">: Realiza o reset da </w:t>
+      </w:r>
+      <w:proofErr w:type="spellStart"/>
+      <w:r>
+        <w:rPr>
+          <w:rFonts w:ascii="Arial" w:eastAsia="ArialMT" w:hAnsi="Arial" w:cs="Arial"/>
+        </w:rPr>
+        <w:t>branch</w:t>
+      </w:r>
+      <w:proofErr w:type="spellEnd"/>
+      <w:r>
+        <w:rPr>
+          <w:rFonts w:ascii="Arial" w:eastAsia="ArialMT" w:hAnsi="Arial" w:cs="Arial"/>
+        </w:rPr>
+        <w:t xml:space="preserve"> seleciona, voltando para um estado anterior no c</w:t>
+      </w:r>
+      <w:r>
+        <w:rPr>
+          <w:rFonts w:ascii="Arial" w:eastAsia="ArialMT" w:hAnsi="Arial" w:cs="Arial" w:hint="eastAsia"/>
+        </w:rPr>
+        <w:t>ó</w:t>
+      </w:r>
+      <w:r>
+        <w:rPr>
+          <w:rFonts w:ascii="Arial" w:eastAsia="ArialMT" w:hAnsi="Arial" w:cs="Arial"/>
+        </w:rPr>
+        <w:t>digo</w:t>
+      </w:r>
+    </w:p>
+    <w:p>
+      <w:pPr>
+        <w:pStyle w:val="PargrafodaLista"/>
+        <w:numPr>
+          <w:ilvl w:val="0"/>
+          <w:numId w:val="13"/>
+        </w:numPr>
+        <w:autoSpaceDE w:val="0"/>
+        <w:autoSpaceDN w:val="0"/>
+        <w:adjustRightInd w:val="0"/>
+        <w:spacing w:after="0" w:line="240" w:lineRule="auto"/>
+        <w:rPr>
+          <w:rFonts w:ascii="Arial" w:eastAsia="ArialMT" w:hAnsi="Arial" w:cs="Arial"/>
+        </w:rPr>
+      </w:pPr>
+      <w:proofErr w:type="spellStart"/>
+      <w:r>
+        <w:rPr>
+          <w:rFonts w:ascii="Arial" w:eastAsia="ArialMT" w:hAnsi="Arial" w:cs="Arial"/>
+          <w:color w:val="0070C0"/>
+        </w:rPr>
+        <w:t>git</w:t>
+      </w:r>
+      <w:proofErr w:type="spellEnd"/>
+      <w:r>
+        <w:rPr>
+          <w:rFonts w:ascii="Arial" w:eastAsia="ArialMT" w:hAnsi="Arial" w:cs="Arial"/>
+          <w:color w:val="0070C0"/>
+        </w:rPr>
+        <w:t xml:space="preserve"> log</w:t>
+      </w:r>
+      <w:r>
+        <w:rPr>
+          <w:rFonts w:ascii="Arial" w:eastAsia="ArialMT" w:hAnsi="Arial" w:cs="Arial"/>
+        </w:rPr>
+        <w:t>: Consulta as altera</w:t>
+      </w:r>
+      <w:r>
+        <w:rPr>
+          <w:rFonts w:ascii="Arial" w:eastAsia="ArialMT" w:hAnsi="Arial" w:cs="Arial" w:hint="eastAsia"/>
+        </w:rPr>
+        <w:t>çõ</w:t>
+      </w:r>
+      <w:r>
+        <w:rPr>
+          <w:rFonts w:ascii="Arial" w:eastAsia="ArialMT" w:hAnsi="Arial" w:cs="Arial"/>
+        </w:rPr>
+        <w:t xml:space="preserve">es realizadas na </w:t>
+      </w:r>
+      <w:proofErr w:type="spellStart"/>
+      <w:r>
+        <w:rPr>
+          <w:rFonts w:ascii="Arial" w:eastAsia="ArialMT" w:hAnsi="Arial" w:cs="Arial"/>
+        </w:rPr>
+        <w:t>branch</w:t>
+      </w:r>
+      <w:proofErr w:type="spellEnd"/>
+      <w:r>
+        <w:rPr>
+          <w:rFonts w:ascii="Arial" w:eastAsia="ArialMT" w:hAnsi="Arial" w:cs="Arial"/>
+        </w:rPr>
+        <w:t xml:space="preserve"> localmente</w:t>
+      </w:r>
+    </w:p>
+    <w:p>
+      <w:pPr>
+        <w:pStyle w:val="PargrafodaLista"/>
+        <w:numPr>
+          <w:ilvl w:val="0"/>
+          <w:numId w:val="13"/>
+        </w:numPr>
+        <w:autoSpaceDE w:val="0"/>
+        <w:autoSpaceDN w:val="0"/>
+        <w:adjustRightInd w:val="0"/>
+        <w:spacing w:after="0" w:line="240" w:lineRule="auto"/>
         <w:jc w:val="both"/>
         <w:rPr>
-          <w:rFonts w:ascii="Arial" w:hAnsi="Arial" w:cs="Arial"/>
-        </w:rPr>
-      </w:pPr>
-      <w:r>
-        <w:rPr>
-          <w:rFonts w:ascii="Arial" w:hAnsi="Arial" w:cs="Arial"/>
+          <w:rFonts w:ascii="Arial" w:eastAsia="ArialMT" w:hAnsi="Arial" w:cs="Arial"/>
+        </w:rPr>
+      </w:pPr>
+      <w:proofErr w:type="spellStart"/>
+      <w:r>
+        <w:rPr>
+          <w:rFonts w:ascii="Arial" w:eastAsia="ArialMT" w:hAnsi="Arial" w:cs="Arial"/>
+          <w:color w:val="0070C0"/>
+        </w:rPr>
+        <w:t>git</w:t>
+      </w:r>
+      <w:proofErr w:type="spellEnd"/>
+      <w:r>
+        <w:rPr>
+          <w:rFonts w:ascii="Arial" w:eastAsia="ArialMT" w:hAnsi="Arial" w:cs="Arial"/>
+          <w:color w:val="0070C0"/>
+        </w:rPr>
+        <w:t xml:space="preserve"> status</w:t>
+      </w:r>
+      <w:r>
+        <w:rPr>
+          <w:rFonts w:ascii="Arial" w:eastAsia="ArialMT" w:hAnsi="Arial" w:cs="Arial"/>
+        </w:rPr>
+        <w:t>: Verifica se h</w:t>
+      </w:r>
+      <w:r>
+        <w:rPr>
+          <w:rFonts w:ascii="Arial" w:eastAsia="ArialMT" w:hAnsi="Arial" w:cs="Arial" w:hint="eastAsia"/>
+        </w:rPr>
+        <w:t>á</w:t>
+      </w:r>
+      <w:r>
+        <w:rPr>
+          <w:rFonts w:ascii="Arial" w:eastAsia="ArialMT" w:hAnsi="Arial" w:cs="Arial"/>
+        </w:rPr>
+        <w:t xml:space="preserve"> altera</w:t>
+      </w:r>
+      <w:r>
+        <w:rPr>
+          <w:rFonts w:ascii="Arial" w:eastAsia="ArialMT" w:hAnsi="Arial" w:cs="Arial" w:hint="eastAsia"/>
+        </w:rPr>
+        <w:t>çõ</w:t>
+      </w:r>
+      <w:r>
+        <w:rPr>
+          <w:rFonts w:ascii="Arial" w:eastAsia="ArialMT" w:hAnsi="Arial" w:cs="Arial"/>
+        </w:rPr>
+        <w:t>es realizadas localmente</w:t>
+      </w:r>
+    </w:p>
+    <w:p>
+      <w:pPr>
+        <w:pStyle w:val="PargrafodaLista"/>
+        <w:numPr>
+          <w:ilvl w:val="0"/>
+          <w:numId w:val="13"/>
+        </w:numPr>
+        <w:autoSpaceDE w:val="0"/>
+        <w:autoSpaceDN w:val="0"/>
+        <w:adjustRightInd w:val="0"/>
+        <w:spacing w:after="0" w:line="240" w:lineRule="auto"/>
+        <w:jc w:val="both"/>
+        <w:rPr>
+          <w:rFonts w:ascii="Arial" w:eastAsia="ArialMT" w:hAnsi="Arial" w:cs="Arial"/>
+        </w:rPr>
+      </w:pPr>
+      <w:proofErr w:type="spellStart"/>
+      <w:r>
+        <w:rPr>
+          <w:rFonts w:ascii="Arial" w:eastAsia="ArialMT" w:hAnsi="Arial" w:cs="Arial"/>
+          <w:color w:val="0070C0"/>
+        </w:rPr>
+        <w:t>git</w:t>
+      </w:r>
+      <w:proofErr w:type="spellEnd"/>
+      <w:r>
+        <w:rPr>
+          <w:rFonts w:ascii="Arial" w:eastAsia="ArialMT" w:hAnsi="Arial" w:cs="Arial"/>
+          <w:color w:val="0070C0"/>
+        </w:rPr>
+        <w:t xml:space="preserve"> </w:t>
+      </w:r>
+      <w:proofErr w:type="spellStart"/>
+      <w:r>
+        <w:rPr>
+          <w:rFonts w:ascii="Arial" w:eastAsia="ArialMT" w:hAnsi="Arial" w:cs="Arial"/>
+          <w:color w:val="0070C0"/>
+        </w:rPr>
+        <w:t>config</w:t>
+      </w:r>
+      <w:proofErr w:type="spellEnd"/>
+      <w:r>
+        <w:rPr>
+          <w:rFonts w:ascii="Arial" w:eastAsia="ArialMT" w:hAnsi="Arial" w:cs="Arial"/>
+          <w:color w:val="0070C0"/>
+        </w:rPr>
+        <w:t xml:space="preserve"> --</w:t>
+      </w:r>
+      <w:proofErr w:type="spellStart"/>
+      <w:r>
+        <w:rPr>
+          <w:rFonts w:ascii="Arial" w:eastAsia="ArialMT" w:hAnsi="Arial" w:cs="Arial"/>
+          <w:color w:val="0070C0"/>
+        </w:rPr>
+        <w:t>list</w:t>
+      </w:r>
+      <w:proofErr w:type="spellEnd"/>
+      <w:r>
+        <w:rPr>
+          <w:rFonts w:ascii="Arial" w:eastAsia="ArialMT" w:hAnsi="Arial" w:cs="Arial"/>
+        </w:rPr>
+        <w:t>: Lista as configura</w:t>
+      </w:r>
+      <w:r>
+        <w:rPr>
+          <w:rFonts w:ascii="Arial" w:eastAsia="ArialMT" w:hAnsi="Arial" w:cs="Arial" w:hint="eastAsia"/>
+        </w:rPr>
+        <w:t>çõ</w:t>
+      </w:r>
+      <w:r>
+        <w:rPr>
+          <w:rFonts w:ascii="Arial" w:eastAsia="ArialMT" w:hAnsi="Arial" w:cs="Arial"/>
+        </w:rPr>
+        <w:t xml:space="preserve">es atuais do </w:t>
+      </w:r>
+      <w:proofErr w:type="spellStart"/>
+      <w:r>
+        <w:rPr>
+          <w:rFonts w:ascii="Arial" w:eastAsia="ArialMT" w:hAnsi="Arial" w:cs="Arial"/>
+        </w:rPr>
+        <w:t>Git</w:t>
+      </w:r>
+      <w:proofErr w:type="spellEnd"/>
+      <w:r>
+        <w:rPr>
+          <w:rFonts w:ascii="Arial" w:eastAsia="ArialMT" w:hAnsi="Arial" w:cs="Arial"/>
+        </w:rPr>
+        <w:t xml:space="preserve"> na sua m</w:t>
+      </w:r>
+      <w:r>
+        <w:rPr>
+          <w:rFonts w:ascii="Arial" w:eastAsia="ArialMT" w:hAnsi="Arial" w:cs="Arial" w:hint="eastAsia"/>
+        </w:rPr>
+        <w:t>á</w:t>
+      </w:r>
+      <w:r>
+        <w:rPr>
+          <w:rFonts w:ascii="Arial" w:eastAsia="ArialMT" w:hAnsi="Arial" w:cs="Arial"/>
+        </w:rPr>
+        <w:t>quina</w:t>
+      </w:r>
+    </w:p>
+    <w:p>
+      <w:pPr>
+        <w:ind w:firstLine="708"/>
+        <w:jc w:val="both"/>
+        <w:rPr>
+          <w:rFonts w:ascii="Arial" w:hAnsi="Arial" w:cs="Arial"/>
+        </w:rPr>
+      </w:pPr>
+    </w:p>
+    <w:p>
+      <w:pPr>
+        <w:ind w:firstLine="708"/>
+        <w:jc w:val="both"/>
+        <w:rPr>
+          <w:rFonts w:ascii="Arial" w:hAnsi="Arial" w:cs="Arial"/>
+        </w:rPr>
+      </w:pPr>
+    </w:p>
+    <w:p>
+      <w:pPr>
+        <w:ind w:firstLine="708"/>
+        <w:jc w:val="both"/>
+        <w:rPr>
+          <w:rFonts w:ascii="Arial" w:hAnsi="Arial" w:cs="Arial"/>
+        </w:rPr>
+      </w:pPr>
+    </w:p>
+    <w:p>
+      <w:pPr>
+        <w:ind w:firstLine="708"/>
+        <w:jc w:val="both"/>
+        <w:rPr>
+          <w:rFonts w:ascii="Arial" w:hAnsi="Arial" w:cs="Arial"/>
+        </w:rPr>
+      </w:pPr>
+      <w:r>
+        <w:rPr>
+          <w:rFonts w:ascii="Arial" w:hAnsi="Arial" w:cs="Arial"/>
+        </w:rPr>
+        <w:lastRenderedPageBreak/>
+        <w:t xml:space="preserve">Abrindo o </w:t>
+      </w:r>
+      <w:proofErr w:type="spellStart"/>
+      <w:r>
+        <w:rPr>
+          <w:rFonts w:ascii="Arial" w:hAnsi="Arial" w:cs="Arial"/>
+        </w:rPr>
+        <w:t>git</w:t>
+      </w:r>
+      <w:proofErr w:type="spellEnd"/>
+      <w:r>
+        <w:rPr>
+          <w:rFonts w:ascii="Arial" w:hAnsi="Arial" w:cs="Arial"/>
+        </w:rPr>
+        <w:t xml:space="preserve"> na sua máquina ou o Terminal (Prompt de Comando) começamos criando uma pasta.</w:t>
+      </w:r>
+    </w:p>
+    <w:p>
+      <w:pPr>
+        <w:jc w:val="center"/>
+        <w:rPr>
+          <w:rFonts w:ascii="Arial" w:hAnsi="Arial" w:cs="Arial"/>
+        </w:rPr>
+      </w:pPr>
+      <w:r>
+        <w:rPr>
+          <w:rFonts w:ascii="Arial" w:hAnsi="Arial" w:cs="Arial"/>
+          <w:noProof/>
         </w:rPr>
         <w:drawing>
-          <wp:inline distT="0" distB="0" distL="0" distR="0" wp14:anchorId="5F7407F0" wp14:editId="2C515368">
-            <wp:extent cx="5400040" cy="1877695"/>
-            <wp:effectExtent l="0" t="0" r="0" b="8255"/>
-            <wp:docPr id="4" name="Imagem 4"/>
+          <wp:inline distT="0" distB="0" distL="0" distR="0" wp14:anchorId="11F4DB5D" wp14:editId="2C5A1231">
+            <wp:extent cx="5400040" cy="1438275"/>
+            <wp:effectExtent l="0" t="0" r="0" b="9525"/>
+            <wp:docPr id="1" name="Imagem 1"/>
             <wp:cNvGraphicFramePr>
               <a:graphicFrameLocks xmlns:a="http://schemas.openxmlformats.org/drawingml/2006/main" noChangeAspect="1"/>
             </wp:cNvGraphicFramePr>
@@ -274,7 +1598,7 @@
                   <pic:spPr>
                     <a:xfrm>
                       <a:off x="0" y="0"/>
-                      <a:ext cx="5400040" cy="1877695"/>
+                      <a:ext cx="5400040" cy="1438275"/>
                     </a:xfrm>
                     <a:prstGeom prst="rect">
                       <a:avLst/>
@@ -289,1163 +1613,155 @@
     </w:p>
     <w:p>
       <w:pPr>
-        <w:spacing w:before="100" w:beforeAutospacing="1" w:after="100" w:afterAutospacing="1" w:line="240" w:lineRule="auto"/>
         <w:jc w:val="both"/>
         <w:rPr>
-          <w:rFonts w:ascii="Arial" w:eastAsia="Times New Roman" w:hAnsi="Arial" w:cs="Arial"/>
-          <w:lang w:eastAsia="pt-BR"/>
-        </w:rPr>
-      </w:pPr>
-      <w:r>
-        <w:rPr>
-          <w:rFonts w:ascii="Arial" w:eastAsia="Times New Roman" w:hAnsi="Arial" w:cs="Arial"/>
-          <w:lang w:eastAsia="pt-BR"/>
-        </w:rPr>
-        <w:t xml:space="preserve">Na imagem que você enviou, você está dentro de um diretório </w:t>
-      </w:r>
-      <w:proofErr w:type="gramStart"/>
-      <w:r>
-        <w:rPr>
-          <w:rFonts w:ascii="Arial" w:eastAsia="Times New Roman" w:hAnsi="Arial" w:cs="Arial"/>
-          <w:lang w:eastAsia="pt-BR"/>
-        </w:rPr>
-        <w:t>chamado .</w:t>
-      </w:r>
-      <w:proofErr w:type="spellStart"/>
-      <w:r>
-        <w:rPr>
-          <w:rFonts w:ascii="Arial" w:eastAsia="Times New Roman" w:hAnsi="Arial" w:cs="Arial"/>
-          <w:lang w:eastAsia="pt-BR"/>
-        </w:rPr>
-        <w:t>git</w:t>
-      </w:r>
-      <w:proofErr w:type="spellEnd"/>
-      <w:proofErr w:type="gramEnd"/>
-      <w:r>
-        <w:rPr>
-          <w:rFonts w:ascii="Arial" w:eastAsia="Times New Roman" w:hAnsi="Arial" w:cs="Arial"/>
-          <w:lang w:eastAsia="pt-BR"/>
-        </w:rPr>
-        <w:t xml:space="preserve">, que é o </w:t>
-      </w:r>
-      <w:r>
-        <w:rPr>
-          <w:rFonts w:ascii="Arial" w:eastAsia="Times New Roman" w:hAnsi="Arial" w:cs="Arial"/>
+          <w:rFonts w:ascii="Arial" w:hAnsi="Arial" w:cs="Arial"/>
+        </w:rPr>
+      </w:pPr>
+      <w:r>
+        <w:rPr>
+          <w:rFonts w:ascii="Arial" w:hAnsi="Arial" w:cs="Arial"/>
+        </w:rPr>
+        <w:t xml:space="preserve">Após digitar </w:t>
+      </w:r>
+      <w:proofErr w:type="spellStart"/>
+      <w:r>
+        <w:rPr>
+          <w:rFonts w:ascii="Arial" w:hAnsi="Arial" w:cs="Arial"/>
           <w:b/>
           <w:bCs/>
-          <w:lang w:eastAsia="pt-BR"/>
-        </w:rPr>
-        <w:t xml:space="preserve">diretório interno do </w:t>
-      </w:r>
-      <w:proofErr w:type="spellStart"/>
-      <w:r>
-        <w:rPr>
-          <w:rFonts w:ascii="Arial" w:eastAsia="Times New Roman" w:hAnsi="Arial" w:cs="Arial"/>
+        </w:rPr>
+        <w:t>mkdir</w:t>
+      </w:r>
+      <w:proofErr w:type="spellEnd"/>
+      <w:r>
+        <w:rPr>
+          <w:rFonts w:ascii="Arial" w:hAnsi="Arial" w:cs="Arial"/>
+        </w:rPr>
+        <w:t xml:space="preserve"> e o nome da pasta que é </w:t>
+      </w:r>
+      <w:proofErr w:type="spellStart"/>
+      <w:r>
+        <w:rPr>
+          <w:rFonts w:ascii="Arial" w:hAnsi="Arial" w:cs="Arial"/>
           <w:b/>
           <w:bCs/>
-          <w:lang w:eastAsia="pt-BR"/>
-        </w:rPr>
-        <w:t>Git</w:t>
-      </w:r>
-      <w:proofErr w:type="spellEnd"/>
-      <w:r>
-        <w:rPr>
-          <w:rFonts w:ascii="Arial" w:eastAsia="Times New Roman" w:hAnsi="Arial" w:cs="Arial"/>
-          <w:lang w:eastAsia="pt-BR"/>
-        </w:rPr>
-        <w:t xml:space="preserve"> usado para armazenar todos os metadados do repositório. Esse diretório é automaticamente criado quando você inicializa um repositório com </w:t>
-      </w:r>
-      <w:proofErr w:type="spellStart"/>
-      <w:r>
-        <w:rPr>
-          <w:rFonts w:ascii="Arial" w:eastAsia="Times New Roman" w:hAnsi="Arial" w:cs="Arial"/>
-          <w:lang w:eastAsia="pt-BR"/>
-        </w:rPr>
-        <w:t>git</w:t>
-      </w:r>
-      <w:proofErr w:type="spellEnd"/>
-      <w:r>
-        <w:rPr>
-          <w:rFonts w:ascii="Arial" w:eastAsia="Times New Roman" w:hAnsi="Arial" w:cs="Arial"/>
-          <w:lang w:eastAsia="pt-BR"/>
-        </w:rPr>
-        <w:t xml:space="preserve"> </w:t>
-      </w:r>
-      <w:proofErr w:type="spellStart"/>
-      <w:r>
-        <w:rPr>
-          <w:rFonts w:ascii="Arial" w:eastAsia="Times New Roman" w:hAnsi="Arial" w:cs="Arial"/>
-          <w:lang w:eastAsia="pt-BR"/>
-        </w:rPr>
-        <w:t>init</w:t>
-      </w:r>
-      <w:proofErr w:type="spellEnd"/>
-      <w:r>
-        <w:rPr>
-          <w:rFonts w:ascii="Arial" w:eastAsia="Times New Roman" w:hAnsi="Arial" w:cs="Arial"/>
-          <w:lang w:eastAsia="pt-BR"/>
-        </w:rPr>
-        <w:t xml:space="preserve"> ou quando clona um repositório existente.</w:t>
-      </w:r>
-    </w:p>
-    <w:p>
-      <w:pPr>
-        <w:spacing w:before="100" w:beforeAutospacing="1" w:after="100" w:afterAutospacing="1" w:line="240" w:lineRule="auto"/>
-        <w:jc w:val="both"/>
-        <w:rPr>
-          <w:rFonts w:ascii="Arial" w:eastAsia="Times New Roman" w:hAnsi="Arial" w:cs="Arial"/>
-          <w:lang w:eastAsia="pt-BR"/>
-        </w:rPr>
-      </w:pPr>
-      <w:r>
-        <w:rPr>
-          <w:rFonts w:ascii="Arial" w:eastAsia="Times New Roman" w:hAnsi="Arial" w:cs="Arial"/>
-          <w:lang w:eastAsia="pt-BR"/>
-        </w:rPr>
-        <w:t>Aqui está uma explicação do que cada item listado significa:</w:t>
-      </w:r>
-    </w:p>
-    <w:p>
-      <w:pPr>
-        <w:numPr>
-          <w:ilvl w:val="0"/>
-          <w:numId w:val="2"/>
-        </w:numPr>
-        <w:spacing w:before="100" w:beforeAutospacing="1" w:after="100" w:afterAutospacing="1" w:line="240" w:lineRule="auto"/>
-        <w:jc w:val="both"/>
-        <w:rPr>
-          <w:rFonts w:ascii="Arial" w:eastAsia="Times New Roman" w:hAnsi="Arial" w:cs="Arial"/>
-          <w:lang w:eastAsia="pt-BR"/>
-        </w:rPr>
-      </w:pPr>
-      <w:proofErr w:type="gramStart"/>
-      <w:r>
-        <w:rPr>
-          <w:rFonts w:ascii="Arial" w:eastAsia="Times New Roman" w:hAnsi="Arial" w:cs="Arial"/>
+        </w:rPr>
+        <w:t>git-course</w:t>
+      </w:r>
+      <w:proofErr w:type="spellEnd"/>
+      <w:r>
+        <w:rPr>
+          <w:rFonts w:ascii="Arial" w:hAnsi="Arial" w:cs="Arial"/>
+        </w:rPr>
+        <w:t xml:space="preserve"> você dá </w:t>
+      </w:r>
+      <w:proofErr w:type="spellStart"/>
+      <w:r>
+        <w:rPr>
+          <w:rFonts w:ascii="Arial" w:hAnsi="Arial" w:cs="Arial"/>
           <w:b/>
           <w:bCs/>
-          <w:lang w:eastAsia="pt-BR"/>
-        </w:rPr>
-        <w:t>./</w:t>
-      </w:r>
-      <w:proofErr w:type="gramEnd"/>
-      <w:r>
-        <w:rPr>
-          <w:rFonts w:ascii="Arial" w:eastAsia="Times New Roman" w:hAnsi="Arial" w:cs="Arial"/>
-          <w:lang w:eastAsia="pt-BR"/>
-        </w:rPr>
-        <w:t xml:space="preserve"> e </w:t>
-      </w:r>
-      <w:r>
-        <w:rPr>
-          <w:rFonts w:ascii="Arial" w:eastAsia="Times New Roman" w:hAnsi="Arial" w:cs="Arial"/>
+        </w:rPr>
+        <w:t>enter</w:t>
+      </w:r>
+      <w:proofErr w:type="spellEnd"/>
+      <w:r>
+        <w:rPr>
+          <w:rFonts w:ascii="Arial" w:hAnsi="Arial" w:cs="Arial"/>
+        </w:rPr>
+        <w:t xml:space="preserve"> e a pasta é criada</w:t>
+      </w:r>
+      <w:r>
+        <w:rPr>
+          <w:rFonts w:ascii="Arial" w:hAnsi="Arial" w:cs="Arial"/>
+        </w:rPr>
+        <w:t>;</w:t>
+      </w:r>
+    </w:p>
+    <w:p>
+      <w:pPr>
+        <w:jc w:val="both"/>
+        <w:rPr>
+          <w:rFonts w:ascii="Arial" w:hAnsi="Arial" w:cs="Arial"/>
+        </w:rPr>
+      </w:pPr>
+      <w:proofErr w:type="spellStart"/>
+      <w:r>
+        <w:rPr>
+          <w:rFonts w:ascii="Arial" w:hAnsi="Arial" w:cs="Arial"/>
           <w:b/>
           <w:bCs/>
-          <w:lang w:eastAsia="pt-BR"/>
-        </w:rPr>
-        <w:t>../</w:t>
-      </w:r>
-      <w:r>
-        <w:rPr>
-          <w:rFonts w:ascii="Arial" w:eastAsia="Times New Roman" w:hAnsi="Arial" w:cs="Arial"/>
-          <w:lang w:eastAsia="pt-BR"/>
-        </w:rPr>
-        <w:t>:</w:t>
-      </w:r>
-    </w:p>
-    <w:p>
-      <w:pPr>
-        <w:numPr>
-          <w:ilvl w:val="1"/>
-          <w:numId w:val="2"/>
-        </w:numPr>
-        <w:spacing w:before="100" w:beforeAutospacing="1" w:after="100" w:afterAutospacing="1" w:line="240" w:lineRule="auto"/>
-        <w:jc w:val="both"/>
-        <w:rPr>
-          <w:rFonts w:ascii="Arial" w:eastAsia="Times New Roman" w:hAnsi="Arial" w:cs="Arial"/>
-          <w:lang w:eastAsia="pt-BR"/>
-        </w:rPr>
-      </w:pPr>
-      <w:proofErr w:type="gramStart"/>
-      <w:r>
-        <w:rPr>
-          <w:rFonts w:ascii="Arial" w:eastAsia="Times New Roman" w:hAnsi="Arial" w:cs="Arial"/>
-          <w:lang w:eastAsia="pt-BR"/>
-        </w:rPr>
-        <w:t>./</w:t>
-      </w:r>
-      <w:proofErr w:type="gramEnd"/>
-      <w:r>
-        <w:rPr>
-          <w:rFonts w:ascii="Arial" w:eastAsia="Times New Roman" w:hAnsi="Arial" w:cs="Arial"/>
-          <w:lang w:eastAsia="pt-BR"/>
-        </w:rPr>
-        <w:t>: Refere-se ao diretório atual (o próprio .</w:t>
-      </w:r>
-      <w:proofErr w:type="spellStart"/>
-      <w:r>
-        <w:rPr>
-          <w:rFonts w:ascii="Arial" w:eastAsia="Times New Roman" w:hAnsi="Arial" w:cs="Arial"/>
-          <w:lang w:eastAsia="pt-BR"/>
-        </w:rPr>
-        <w:t>git</w:t>
-      </w:r>
-      <w:proofErr w:type="spellEnd"/>
-      <w:r>
-        <w:rPr>
-          <w:rFonts w:ascii="Arial" w:eastAsia="Times New Roman" w:hAnsi="Arial" w:cs="Arial"/>
-          <w:lang w:eastAsia="pt-BR"/>
-        </w:rPr>
-        <w:t>).</w:t>
-      </w:r>
-    </w:p>
-    <w:p>
-      <w:pPr>
-        <w:numPr>
-          <w:ilvl w:val="1"/>
-          <w:numId w:val="2"/>
-        </w:numPr>
-        <w:spacing w:before="100" w:beforeAutospacing="1" w:after="100" w:afterAutospacing="1" w:line="240" w:lineRule="auto"/>
-        <w:jc w:val="both"/>
-        <w:rPr>
-          <w:rFonts w:ascii="Arial" w:eastAsia="Times New Roman" w:hAnsi="Arial" w:cs="Arial"/>
-          <w:lang w:eastAsia="pt-BR"/>
-        </w:rPr>
-      </w:pPr>
-      <w:proofErr w:type="gramStart"/>
-      <w:r>
-        <w:rPr>
-          <w:rFonts w:ascii="Arial" w:eastAsia="Times New Roman" w:hAnsi="Arial" w:cs="Arial"/>
-          <w:lang w:eastAsia="pt-BR"/>
-        </w:rPr>
-        <w:t>..</w:t>
-      </w:r>
-      <w:proofErr w:type="gramEnd"/>
-      <w:r>
-        <w:rPr>
-          <w:rFonts w:ascii="Arial" w:eastAsia="Times New Roman" w:hAnsi="Arial" w:cs="Arial"/>
-          <w:lang w:eastAsia="pt-BR"/>
-        </w:rPr>
-        <w:t xml:space="preserve">/: Refere-se ao diretório pai (no caso, o diretório </w:t>
-      </w:r>
-      <w:proofErr w:type="spellStart"/>
-      <w:r>
-        <w:rPr>
-          <w:rFonts w:ascii="Arial" w:eastAsia="Times New Roman" w:hAnsi="Arial" w:cs="Arial"/>
-          <w:lang w:eastAsia="pt-BR"/>
+        </w:rPr>
+        <w:t>cd</w:t>
+      </w:r>
+      <w:proofErr w:type="spellEnd"/>
+      <w:r>
+        <w:rPr>
+          <w:rFonts w:ascii="Arial" w:hAnsi="Arial" w:cs="Arial"/>
+        </w:rPr>
+        <w:t xml:space="preserve"> é usado para acessar uma pasta, </w:t>
+      </w:r>
+      <w:proofErr w:type="spellStart"/>
+      <w:r>
+        <w:rPr>
+          <w:rFonts w:ascii="Arial" w:hAnsi="Arial" w:cs="Arial"/>
+        </w:rPr>
+        <w:t>ex</w:t>
+      </w:r>
+      <w:proofErr w:type="spellEnd"/>
+      <w:r>
+        <w:rPr>
+          <w:rFonts w:ascii="Arial" w:hAnsi="Arial" w:cs="Arial"/>
+        </w:rPr>
+        <w:t xml:space="preserve">: </w:t>
+      </w:r>
+      <w:proofErr w:type="spellStart"/>
+      <w:r>
+        <w:rPr>
+          <w:rFonts w:ascii="Arial" w:hAnsi="Arial" w:cs="Arial"/>
+        </w:rPr>
+        <w:t>cd</w:t>
+      </w:r>
+      <w:proofErr w:type="spellEnd"/>
+      <w:r>
+        <w:rPr>
+          <w:rFonts w:ascii="Arial" w:hAnsi="Arial" w:cs="Arial"/>
+        </w:rPr>
+        <w:t xml:space="preserve"> </w:t>
+      </w:r>
+      <w:proofErr w:type="spellStart"/>
+      <w:r>
+        <w:rPr>
+          <w:rFonts w:ascii="Arial" w:hAnsi="Arial" w:cs="Arial"/>
         </w:rPr>
         <w:t>git-course</w:t>
       </w:r>
       <w:proofErr w:type="spellEnd"/>
       <w:r>
         <w:rPr>
-          <w:rFonts w:ascii="Arial" w:eastAsia="Times New Roman" w:hAnsi="Arial" w:cs="Arial"/>
-          <w:lang w:eastAsia="pt-BR"/>
-        </w:rPr>
-        <w:t>).</w:t>
-      </w:r>
-    </w:p>
-    <w:p>
-      <w:pPr>
-        <w:numPr>
-          <w:ilvl w:val="0"/>
-          <w:numId w:val="2"/>
-        </w:numPr>
-        <w:spacing w:before="100" w:beforeAutospacing="1" w:after="100" w:afterAutospacing="1" w:line="240" w:lineRule="auto"/>
-        <w:jc w:val="both"/>
-        <w:rPr>
-          <w:rFonts w:ascii="Arial" w:eastAsia="Times New Roman" w:hAnsi="Arial" w:cs="Arial"/>
-          <w:lang w:eastAsia="pt-BR"/>
-        </w:rPr>
-      </w:pPr>
-      <w:r>
-        <w:rPr>
-          <w:rFonts w:ascii="Arial" w:eastAsia="Times New Roman" w:hAnsi="Arial" w:cs="Arial"/>
-          <w:b/>
-          <w:bCs/>
-          <w:lang w:eastAsia="pt-BR"/>
-        </w:rPr>
-        <w:t>HEAD</w:t>
-      </w:r>
-      <w:r>
-        <w:rPr>
-          <w:rFonts w:ascii="Arial" w:eastAsia="Times New Roman" w:hAnsi="Arial" w:cs="Arial"/>
-          <w:lang w:eastAsia="pt-BR"/>
-        </w:rPr>
-        <w:t>:</w:t>
-      </w:r>
-    </w:p>
-    <w:p>
-      <w:pPr>
-        <w:numPr>
-          <w:ilvl w:val="1"/>
-          <w:numId w:val="2"/>
-        </w:numPr>
-        <w:spacing w:before="100" w:beforeAutospacing="1" w:after="100" w:afterAutospacing="1" w:line="240" w:lineRule="auto"/>
-        <w:jc w:val="both"/>
-        <w:rPr>
-          <w:rFonts w:ascii="Arial" w:eastAsia="Times New Roman" w:hAnsi="Arial" w:cs="Arial"/>
-          <w:lang w:eastAsia="pt-BR"/>
-        </w:rPr>
-      </w:pPr>
-      <w:r>
-        <w:rPr>
-          <w:rFonts w:ascii="Arial" w:eastAsia="Times New Roman" w:hAnsi="Arial" w:cs="Arial"/>
-          <w:lang w:eastAsia="pt-BR"/>
-        </w:rPr>
-        <w:t xml:space="preserve">Um arquivo que aponta para o </w:t>
-      </w:r>
-      <w:proofErr w:type="spellStart"/>
-      <w:r>
-        <w:rPr>
-          <w:rFonts w:ascii="Arial" w:eastAsia="Times New Roman" w:hAnsi="Arial" w:cs="Arial"/>
-          <w:lang w:eastAsia="pt-BR"/>
-        </w:rPr>
-        <w:t>commit</w:t>
-      </w:r>
-      <w:proofErr w:type="spellEnd"/>
-      <w:r>
-        <w:rPr>
-          <w:rFonts w:ascii="Arial" w:eastAsia="Times New Roman" w:hAnsi="Arial" w:cs="Arial"/>
-          <w:lang w:eastAsia="pt-BR"/>
-        </w:rPr>
-        <w:t xml:space="preserve"> ou </w:t>
-      </w:r>
-      <w:proofErr w:type="spellStart"/>
-      <w:r>
-        <w:rPr>
-          <w:rFonts w:ascii="Arial" w:eastAsia="Times New Roman" w:hAnsi="Arial" w:cs="Arial"/>
-          <w:lang w:eastAsia="pt-BR"/>
-        </w:rPr>
-        <w:t>branch</w:t>
-      </w:r>
-      <w:proofErr w:type="spellEnd"/>
-      <w:r>
-        <w:rPr>
-          <w:rFonts w:ascii="Arial" w:eastAsia="Times New Roman" w:hAnsi="Arial" w:cs="Arial"/>
-          <w:lang w:eastAsia="pt-BR"/>
-        </w:rPr>
-        <w:t xml:space="preserve"> atualmente "checado" no repositório. Ele determina onde você está trabalhando no momento.</w:t>
-      </w:r>
-    </w:p>
-    <w:p>
-      <w:pPr>
-        <w:numPr>
-          <w:ilvl w:val="0"/>
-          <w:numId w:val="2"/>
-        </w:numPr>
-        <w:spacing w:before="100" w:beforeAutospacing="1" w:after="100" w:afterAutospacing="1" w:line="240" w:lineRule="auto"/>
-        <w:jc w:val="both"/>
-        <w:rPr>
-          <w:rFonts w:ascii="Arial" w:eastAsia="Times New Roman" w:hAnsi="Arial" w:cs="Arial"/>
-          <w:lang w:eastAsia="pt-BR"/>
-        </w:rPr>
-      </w:pPr>
-      <w:proofErr w:type="spellStart"/>
-      <w:r>
-        <w:rPr>
-          <w:rFonts w:ascii="Arial" w:eastAsia="Times New Roman" w:hAnsi="Arial" w:cs="Arial"/>
-          <w:b/>
-          <w:bCs/>
-          <w:lang w:eastAsia="pt-BR"/>
-        </w:rPr>
-        <w:t>config</w:t>
-      </w:r>
-      <w:proofErr w:type="spellEnd"/>
-      <w:r>
-        <w:rPr>
-          <w:rFonts w:ascii="Arial" w:eastAsia="Times New Roman" w:hAnsi="Arial" w:cs="Arial"/>
-          <w:lang w:eastAsia="pt-BR"/>
-        </w:rPr>
-        <w:t>:</w:t>
-      </w:r>
-    </w:p>
-    <w:p>
-      <w:pPr>
-        <w:numPr>
-          <w:ilvl w:val="1"/>
-          <w:numId w:val="2"/>
-        </w:numPr>
-        <w:spacing w:before="100" w:beforeAutospacing="1" w:after="100" w:afterAutospacing="1" w:line="240" w:lineRule="auto"/>
-        <w:jc w:val="both"/>
-        <w:rPr>
-          <w:rFonts w:ascii="Arial" w:eastAsia="Times New Roman" w:hAnsi="Arial" w:cs="Arial"/>
-          <w:lang w:eastAsia="pt-BR"/>
-        </w:rPr>
-      </w:pPr>
-      <w:r>
-        <w:rPr>
-          <w:rFonts w:ascii="Arial" w:eastAsia="Times New Roman" w:hAnsi="Arial" w:cs="Arial"/>
-          <w:lang w:eastAsia="pt-BR"/>
-        </w:rPr>
-        <w:t xml:space="preserve">Contém as configurações específicas do repositório </w:t>
-      </w:r>
-      <w:proofErr w:type="spellStart"/>
-      <w:r>
-        <w:rPr>
-          <w:rFonts w:ascii="Arial" w:eastAsia="Times New Roman" w:hAnsi="Arial" w:cs="Arial"/>
-          <w:lang w:eastAsia="pt-BR"/>
-        </w:rPr>
-        <w:t>Git</w:t>
-      </w:r>
-      <w:proofErr w:type="spellEnd"/>
-      <w:r>
-        <w:rPr>
-          <w:rFonts w:ascii="Arial" w:eastAsia="Times New Roman" w:hAnsi="Arial" w:cs="Arial"/>
-          <w:lang w:eastAsia="pt-BR"/>
-        </w:rPr>
-        <w:t xml:space="preserve">, como informações de usuário, </w:t>
-      </w:r>
-      <w:proofErr w:type="spellStart"/>
-      <w:r>
-        <w:rPr>
-          <w:rFonts w:ascii="Arial" w:eastAsia="Times New Roman" w:hAnsi="Arial" w:cs="Arial"/>
-          <w:lang w:eastAsia="pt-BR"/>
-        </w:rPr>
-        <w:t>branches</w:t>
-      </w:r>
-      <w:proofErr w:type="spellEnd"/>
-      <w:r>
-        <w:rPr>
-          <w:rFonts w:ascii="Arial" w:eastAsia="Times New Roman" w:hAnsi="Arial" w:cs="Arial"/>
-          <w:lang w:eastAsia="pt-BR"/>
-        </w:rPr>
-        <w:t xml:space="preserve"> remotos, etc.</w:t>
-      </w:r>
-    </w:p>
-    <w:p>
-      <w:pPr>
-        <w:numPr>
-          <w:ilvl w:val="0"/>
-          <w:numId w:val="2"/>
-        </w:numPr>
-        <w:spacing w:before="100" w:beforeAutospacing="1" w:after="100" w:afterAutospacing="1" w:line="240" w:lineRule="auto"/>
-        <w:jc w:val="both"/>
-        <w:rPr>
-          <w:rFonts w:ascii="Arial" w:eastAsia="Times New Roman" w:hAnsi="Arial" w:cs="Arial"/>
-          <w:lang w:eastAsia="pt-BR"/>
-        </w:rPr>
-      </w:pPr>
-      <w:proofErr w:type="spellStart"/>
-      <w:r>
-        <w:rPr>
-          <w:rFonts w:ascii="Arial" w:eastAsia="Times New Roman" w:hAnsi="Arial" w:cs="Arial"/>
-          <w:b/>
-          <w:bCs/>
-          <w:lang w:eastAsia="pt-BR"/>
-        </w:rPr>
-        <w:t>description</w:t>
-      </w:r>
-      <w:proofErr w:type="spellEnd"/>
-      <w:r>
-        <w:rPr>
-          <w:rFonts w:ascii="Arial" w:eastAsia="Times New Roman" w:hAnsi="Arial" w:cs="Arial"/>
-          <w:lang w:eastAsia="pt-BR"/>
-        </w:rPr>
-        <w:t>:</w:t>
-      </w:r>
-    </w:p>
-    <w:p>
-      <w:pPr>
-        <w:numPr>
-          <w:ilvl w:val="1"/>
-          <w:numId w:val="2"/>
-        </w:numPr>
-        <w:spacing w:before="100" w:beforeAutospacing="1" w:after="100" w:afterAutospacing="1" w:line="240" w:lineRule="auto"/>
-        <w:jc w:val="both"/>
-        <w:rPr>
-          <w:rFonts w:ascii="Arial" w:eastAsia="Times New Roman" w:hAnsi="Arial" w:cs="Arial"/>
-          <w:lang w:eastAsia="pt-BR"/>
-        </w:rPr>
-      </w:pPr>
-      <w:r>
-        <w:rPr>
-          <w:rFonts w:ascii="Arial" w:eastAsia="Times New Roman" w:hAnsi="Arial" w:cs="Arial"/>
-          <w:lang w:eastAsia="pt-BR"/>
-        </w:rPr>
-        <w:t>Um arquivo simples usado em repositórios "</w:t>
-      </w:r>
-      <w:proofErr w:type="spellStart"/>
-      <w:r>
-        <w:rPr>
-          <w:rFonts w:ascii="Arial" w:eastAsia="Times New Roman" w:hAnsi="Arial" w:cs="Arial"/>
-          <w:lang w:eastAsia="pt-BR"/>
-        </w:rPr>
-        <w:t>bare</w:t>
-      </w:r>
-      <w:proofErr w:type="spellEnd"/>
-      <w:r>
-        <w:rPr>
-          <w:rFonts w:ascii="Arial" w:eastAsia="Times New Roman" w:hAnsi="Arial" w:cs="Arial"/>
-          <w:lang w:eastAsia="pt-BR"/>
-        </w:rPr>
-        <w:t>" (sem um diretório de trabalho) para descrever o repositório. Geralmente não é importante em repositórios locais.</w:t>
-      </w:r>
-    </w:p>
-    <w:p>
-      <w:pPr>
-        <w:numPr>
-          <w:ilvl w:val="0"/>
-          <w:numId w:val="2"/>
-        </w:numPr>
-        <w:spacing w:before="100" w:beforeAutospacing="1" w:after="100" w:afterAutospacing="1" w:line="240" w:lineRule="auto"/>
-        <w:jc w:val="both"/>
-        <w:rPr>
-          <w:rFonts w:ascii="Arial" w:eastAsia="Times New Roman" w:hAnsi="Arial" w:cs="Arial"/>
-          <w:lang w:eastAsia="pt-BR"/>
-        </w:rPr>
-      </w:pPr>
-      <w:proofErr w:type="spellStart"/>
-      <w:r>
-        <w:rPr>
-          <w:rFonts w:ascii="Arial" w:eastAsia="Times New Roman" w:hAnsi="Arial" w:cs="Arial"/>
-          <w:b/>
-          <w:bCs/>
-          <w:lang w:eastAsia="pt-BR"/>
-        </w:rPr>
-        <w:t>hooks</w:t>
-      </w:r>
-      <w:proofErr w:type="spellEnd"/>
-      <w:r>
-        <w:rPr>
-          <w:rFonts w:ascii="Arial" w:eastAsia="Times New Roman" w:hAnsi="Arial" w:cs="Arial"/>
-          <w:b/>
-          <w:bCs/>
-          <w:lang w:eastAsia="pt-BR"/>
-        </w:rPr>
-        <w:t>/</w:t>
-      </w:r>
-      <w:r>
-        <w:rPr>
-          <w:rFonts w:ascii="Arial" w:eastAsia="Times New Roman" w:hAnsi="Arial" w:cs="Arial"/>
-          <w:lang w:eastAsia="pt-BR"/>
-        </w:rPr>
-        <w:t>:</w:t>
-      </w:r>
-    </w:p>
-    <w:p>
-      <w:pPr>
-        <w:numPr>
-          <w:ilvl w:val="1"/>
-          <w:numId w:val="2"/>
-        </w:numPr>
-        <w:spacing w:before="100" w:beforeAutospacing="1" w:after="100" w:afterAutospacing="1" w:line="240" w:lineRule="auto"/>
-        <w:jc w:val="both"/>
-        <w:rPr>
-          <w:rFonts w:ascii="Arial" w:eastAsia="Times New Roman" w:hAnsi="Arial" w:cs="Arial"/>
-          <w:lang w:eastAsia="pt-BR"/>
-        </w:rPr>
-      </w:pPr>
-      <w:r>
-        <w:rPr>
-          <w:rFonts w:ascii="Arial" w:eastAsia="Times New Roman" w:hAnsi="Arial" w:cs="Arial"/>
-          <w:lang w:eastAsia="pt-BR"/>
-        </w:rPr>
-        <w:t xml:space="preserve">Um diretório que contém scripts de </w:t>
-      </w:r>
-      <w:proofErr w:type="spellStart"/>
-      <w:r>
-        <w:rPr>
-          <w:rFonts w:ascii="Arial" w:eastAsia="Times New Roman" w:hAnsi="Arial" w:cs="Arial"/>
-          <w:b/>
-          <w:bCs/>
-          <w:lang w:eastAsia="pt-BR"/>
-        </w:rPr>
-        <w:t>hooks</w:t>
-      </w:r>
-      <w:proofErr w:type="spellEnd"/>
-      <w:r>
-        <w:rPr>
-          <w:rFonts w:ascii="Arial" w:eastAsia="Times New Roman" w:hAnsi="Arial" w:cs="Arial"/>
-          <w:b/>
-          <w:bCs/>
-          <w:lang w:eastAsia="pt-BR"/>
-        </w:rPr>
-        <w:t xml:space="preserve"> do </w:t>
-      </w:r>
-      <w:proofErr w:type="spellStart"/>
-      <w:r>
-        <w:rPr>
-          <w:rFonts w:ascii="Arial" w:eastAsia="Times New Roman" w:hAnsi="Arial" w:cs="Arial"/>
-          <w:b/>
-          <w:bCs/>
-          <w:lang w:eastAsia="pt-BR"/>
-        </w:rPr>
-        <w:t>Git</w:t>
-      </w:r>
-      <w:proofErr w:type="spellEnd"/>
-      <w:r>
-        <w:rPr>
-          <w:rFonts w:ascii="Arial" w:eastAsia="Times New Roman" w:hAnsi="Arial" w:cs="Arial"/>
-          <w:lang w:eastAsia="pt-BR"/>
-        </w:rPr>
-        <w:t xml:space="preserve">, que permitem executar comandos personalizados em eventos específicos (como </w:t>
-      </w:r>
-      <w:proofErr w:type="spellStart"/>
-      <w:r>
-        <w:rPr>
-          <w:rFonts w:ascii="Arial" w:eastAsia="Times New Roman" w:hAnsi="Arial" w:cs="Arial"/>
-          <w:lang w:eastAsia="pt-BR"/>
-        </w:rPr>
-        <w:t>pre-commit</w:t>
-      </w:r>
-      <w:proofErr w:type="spellEnd"/>
-      <w:r>
-        <w:rPr>
-          <w:rFonts w:ascii="Arial" w:eastAsia="Times New Roman" w:hAnsi="Arial" w:cs="Arial"/>
-          <w:lang w:eastAsia="pt-BR"/>
-        </w:rPr>
-        <w:t xml:space="preserve"> ou post-merge).</w:t>
-      </w:r>
-    </w:p>
-    <w:p>
-      <w:pPr>
-        <w:numPr>
-          <w:ilvl w:val="0"/>
-          <w:numId w:val="2"/>
-        </w:numPr>
-        <w:spacing w:before="100" w:beforeAutospacing="1" w:after="100" w:afterAutospacing="1" w:line="240" w:lineRule="auto"/>
-        <w:jc w:val="both"/>
-        <w:rPr>
-          <w:rFonts w:ascii="Arial" w:eastAsia="Times New Roman" w:hAnsi="Arial" w:cs="Arial"/>
-          <w:lang w:eastAsia="pt-BR"/>
-        </w:rPr>
-      </w:pPr>
-      <w:proofErr w:type="spellStart"/>
-      <w:r>
-        <w:rPr>
-          <w:rFonts w:ascii="Arial" w:eastAsia="Times New Roman" w:hAnsi="Arial" w:cs="Arial"/>
-          <w:b/>
-          <w:bCs/>
-          <w:lang w:eastAsia="pt-BR"/>
-        </w:rPr>
-        <w:t>info</w:t>
-      </w:r>
-      <w:proofErr w:type="spellEnd"/>
-      <w:r>
-        <w:rPr>
-          <w:rFonts w:ascii="Arial" w:eastAsia="Times New Roman" w:hAnsi="Arial" w:cs="Arial"/>
-          <w:b/>
-          <w:bCs/>
-          <w:lang w:eastAsia="pt-BR"/>
-        </w:rPr>
-        <w:t>/</w:t>
-      </w:r>
-      <w:r>
-        <w:rPr>
-          <w:rFonts w:ascii="Arial" w:eastAsia="Times New Roman" w:hAnsi="Arial" w:cs="Arial"/>
-          <w:lang w:eastAsia="pt-BR"/>
-        </w:rPr>
-        <w:t>:</w:t>
-      </w:r>
-    </w:p>
-    <w:p>
-      <w:pPr>
-        <w:numPr>
-          <w:ilvl w:val="1"/>
-          <w:numId w:val="2"/>
-        </w:numPr>
-        <w:spacing w:before="100" w:beforeAutospacing="1" w:after="100" w:afterAutospacing="1" w:line="240" w:lineRule="auto"/>
-        <w:jc w:val="both"/>
-        <w:rPr>
-          <w:rFonts w:ascii="Arial" w:eastAsia="Times New Roman" w:hAnsi="Arial" w:cs="Arial"/>
-          <w:lang w:eastAsia="pt-BR"/>
-        </w:rPr>
-      </w:pPr>
-      <w:r>
-        <w:rPr>
-          <w:rFonts w:ascii="Arial" w:eastAsia="Times New Roman" w:hAnsi="Arial" w:cs="Arial"/>
-          <w:lang w:eastAsia="pt-BR"/>
-        </w:rPr>
-        <w:t xml:space="preserve">Contém informações adicionais, como um arquivo </w:t>
-      </w:r>
-      <w:proofErr w:type="spellStart"/>
-      <w:r>
-        <w:rPr>
-          <w:rFonts w:ascii="Arial" w:eastAsia="Times New Roman" w:hAnsi="Arial" w:cs="Arial"/>
-          <w:lang w:eastAsia="pt-BR"/>
-        </w:rPr>
-        <w:t>exclude</w:t>
-      </w:r>
-      <w:proofErr w:type="spellEnd"/>
-      <w:r>
-        <w:rPr>
-          <w:rFonts w:ascii="Arial" w:eastAsia="Times New Roman" w:hAnsi="Arial" w:cs="Arial"/>
-          <w:lang w:eastAsia="pt-BR"/>
-        </w:rPr>
-        <w:t xml:space="preserve">, que permite ignorar arquivos localmente (funciona de forma semelhante </w:t>
-      </w:r>
-      <w:proofErr w:type="gramStart"/>
-      <w:r>
-        <w:rPr>
-          <w:rFonts w:ascii="Arial" w:eastAsia="Times New Roman" w:hAnsi="Arial" w:cs="Arial"/>
-          <w:lang w:eastAsia="pt-BR"/>
-        </w:rPr>
-        <w:t>ao .</w:t>
-      </w:r>
-      <w:proofErr w:type="spellStart"/>
-      <w:r>
-        <w:rPr>
-          <w:rFonts w:ascii="Arial" w:eastAsia="Times New Roman" w:hAnsi="Arial" w:cs="Arial"/>
-          <w:lang w:eastAsia="pt-BR"/>
-        </w:rPr>
-        <w:t>gitignore</w:t>
-      </w:r>
-      <w:proofErr w:type="spellEnd"/>
-      <w:proofErr w:type="gramEnd"/>
-      <w:r>
-        <w:rPr>
-          <w:rFonts w:ascii="Arial" w:eastAsia="Times New Roman" w:hAnsi="Arial" w:cs="Arial"/>
-          <w:lang w:eastAsia="pt-BR"/>
-        </w:rPr>
-        <w:t>, mas não é compartilhado com outros usuários).</w:t>
-      </w:r>
-    </w:p>
-    <w:p>
-      <w:pPr>
-        <w:numPr>
-          <w:ilvl w:val="0"/>
-          <w:numId w:val="2"/>
-        </w:numPr>
-        <w:spacing w:before="100" w:beforeAutospacing="1" w:after="100" w:afterAutospacing="1" w:line="240" w:lineRule="auto"/>
-        <w:jc w:val="both"/>
-        <w:rPr>
-          <w:rFonts w:ascii="Arial" w:eastAsia="Times New Roman" w:hAnsi="Arial" w:cs="Arial"/>
-          <w:lang w:eastAsia="pt-BR"/>
-        </w:rPr>
-      </w:pPr>
-      <w:proofErr w:type="spellStart"/>
-      <w:r>
-        <w:rPr>
-          <w:rFonts w:ascii="Arial" w:eastAsia="Times New Roman" w:hAnsi="Arial" w:cs="Arial"/>
-          <w:b/>
-          <w:bCs/>
-          <w:lang w:eastAsia="pt-BR"/>
-        </w:rPr>
-        <w:t>objects</w:t>
-      </w:r>
-      <w:proofErr w:type="spellEnd"/>
-      <w:r>
-        <w:rPr>
-          <w:rFonts w:ascii="Arial" w:eastAsia="Times New Roman" w:hAnsi="Arial" w:cs="Arial"/>
-          <w:b/>
-          <w:bCs/>
-          <w:lang w:eastAsia="pt-BR"/>
-        </w:rPr>
-        <w:t>/</w:t>
-      </w:r>
-      <w:r>
-        <w:rPr>
-          <w:rFonts w:ascii="Arial" w:eastAsia="Times New Roman" w:hAnsi="Arial" w:cs="Arial"/>
-          <w:lang w:eastAsia="pt-BR"/>
-        </w:rPr>
-        <w:t>:</w:t>
-      </w:r>
-    </w:p>
-    <w:p>
-      <w:pPr>
-        <w:numPr>
-          <w:ilvl w:val="1"/>
-          <w:numId w:val="2"/>
-        </w:numPr>
-        <w:spacing w:before="100" w:beforeAutospacing="1" w:after="100" w:afterAutospacing="1" w:line="240" w:lineRule="auto"/>
-        <w:jc w:val="both"/>
-        <w:rPr>
-          <w:rFonts w:ascii="Arial" w:eastAsia="Times New Roman" w:hAnsi="Arial" w:cs="Arial"/>
-          <w:lang w:eastAsia="pt-BR"/>
-        </w:rPr>
-      </w:pPr>
-      <w:r>
-        <w:rPr>
-          <w:rFonts w:ascii="Arial" w:eastAsia="Times New Roman" w:hAnsi="Arial" w:cs="Arial"/>
-          <w:lang w:eastAsia="pt-BR"/>
-        </w:rPr>
-        <w:t xml:space="preserve">Um dos diretórios mais importantes. Contém todos os objetos do </w:t>
-      </w:r>
-      <w:proofErr w:type="spellStart"/>
-      <w:r>
-        <w:rPr>
-          <w:rFonts w:ascii="Arial" w:eastAsia="Times New Roman" w:hAnsi="Arial" w:cs="Arial"/>
-          <w:lang w:eastAsia="pt-BR"/>
-        </w:rPr>
-        <w:t>Git</w:t>
-      </w:r>
-      <w:proofErr w:type="spellEnd"/>
-      <w:r>
-        <w:rPr>
-          <w:rFonts w:ascii="Arial" w:eastAsia="Times New Roman" w:hAnsi="Arial" w:cs="Arial"/>
-          <w:lang w:eastAsia="pt-BR"/>
-        </w:rPr>
-        <w:t xml:space="preserve">, como </w:t>
-      </w:r>
-      <w:proofErr w:type="spellStart"/>
-      <w:r>
-        <w:rPr>
-          <w:rFonts w:ascii="Arial" w:eastAsia="Times New Roman" w:hAnsi="Arial" w:cs="Arial"/>
-          <w:lang w:eastAsia="pt-BR"/>
-        </w:rPr>
-        <w:t>commits</w:t>
-      </w:r>
-      <w:proofErr w:type="spellEnd"/>
-      <w:r>
-        <w:rPr>
-          <w:rFonts w:ascii="Arial" w:eastAsia="Times New Roman" w:hAnsi="Arial" w:cs="Arial"/>
-          <w:lang w:eastAsia="pt-BR"/>
-        </w:rPr>
-        <w:t>, árvores (</w:t>
-      </w:r>
-      <w:proofErr w:type="spellStart"/>
-      <w:r>
-        <w:rPr>
-          <w:rFonts w:ascii="Arial" w:eastAsia="Times New Roman" w:hAnsi="Arial" w:cs="Arial"/>
-          <w:lang w:eastAsia="pt-BR"/>
-        </w:rPr>
-        <w:t>trees</w:t>
-      </w:r>
-      <w:proofErr w:type="spellEnd"/>
-      <w:r>
-        <w:rPr>
-          <w:rFonts w:ascii="Arial" w:eastAsia="Times New Roman" w:hAnsi="Arial" w:cs="Arial"/>
-          <w:lang w:eastAsia="pt-BR"/>
-        </w:rPr>
-        <w:t xml:space="preserve">), </w:t>
-      </w:r>
-      <w:proofErr w:type="spellStart"/>
-      <w:r>
-        <w:rPr>
-          <w:rFonts w:ascii="Arial" w:eastAsia="Times New Roman" w:hAnsi="Arial" w:cs="Arial"/>
-          <w:lang w:eastAsia="pt-BR"/>
-        </w:rPr>
-        <w:t>blobs</w:t>
-      </w:r>
-      <w:proofErr w:type="spellEnd"/>
-      <w:r>
-        <w:rPr>
-          <w:rFonts w:ascii="Arial" w:eastAsia="Times New Roman" w:hAnsi="Arial" w:cs="Arial"/>
-          <w:lang w:eastAsia="pt-BR"/>
-        </w:rPr>
-        <w:t xml:space="preserve"> (conteúdo dos arquivos) e </w:t>
-      </w:r>
-      <w:proofErr w:type="spellStart"/>
-      <w:r>
-        <w:rPr>
-          <w:rFonts w:ascii="Arial" w:eastAsia="Times New Roman" w:hAnsi="Arial" w:cs="Arial"/>
-          <w:lang w:eastAsia="pt-BR"/>
-        </w:rPr>
-        <w:t>tags</w:t>
-      </w:r>
-      <w:proofErr w:type="spellEnd"/>
-      <w:r>
-        <w:rPr>
-          <w:rFonts w:ascii="Arial" w:eastAsia="Times New Roman" w:hAnsi="Arial" w:cs="Arial"/>
-          <w:lang w:eastAsia="pt-BR"/>
-        </w:rPr>
-        <w:t xml:space="preserve">. Tudo que você faz no </w:t>
-      </w:r>
-      <w:proofErr w:type="spellStart"/>
-      <w:r>
-        <w:rPr>
-          <w:rFonts w:ascii="Arial" w:eastAsia="Times New Roman" w:hAnsi="Arial" w:cs="Arial"/>
-          <w:lang w:eastAsia="pt-BR"/>
-        </w:rPr>
-        <w:t>Git</w:t>
-      </w:r>
-      <w:proofErr w:type="spellEnd"/>
-      <w:r>
-        <w:rPr>
-          <w:rFonts w:ascii="Arial" w:eastAsia="Times New Roman" w:hAnsi="Arial" w:cs="Arial"/>
-          <w:lang w:eastAsia="pt-BR"/>
-        </w:rPr>
-        <w:t xml:space="preserve"> (como adicionar, </w:t>
-      </w:r>
-      <w:proofErr w:type="spellStart"/>
-      <w:r>
-        <w:rPr>
-          <w:rFonts w:ascii="Arial" w:eastAsia="Times New Roman" w:hAnsi="Arial" w:cs="Arial"/>
-          <w:lang w:eastAsia="pt-BR"/>
-        </w:rPr>
-        <w:t>commitar</w:t>
-      </w:r>
-      <w:proofErr w:type="spellEnd"/>
-      <w:r>
-        <w:rPr>
-          <w:rFonts w:ascii="Arial" w:eastAsia="Times New Roman" w:hAnsi="Arial" w:cs="Arial"/>
-          <w:lang w:eastAsia="pt-BR"/>
-        </w:rPr>
-        <w:t>, etc.) é registrado aqui.</w:t>
-      </w:r>
-    </w:p>
-    <w:p>
-      <w:pPr>
-        <w:numPr>
-          <w:ilvl w:val="0"/>
-          <w:numId w:val="2"/>
-        </w:numPr>
-        <w:spacing w:before="100" w:beforeAutospacing="1" w:after="100" w:afterAutospacing="1" w:line="240" w:lineRule="auto"/>
-        <w:jc w:val="both"/>
-        <w:rPr>
-          <w:rFonts w:ascii="Arial" w:eastAsia="Times New Roman" w:hAnsi="Arial" w:cs="Arial"/>
-          <w:lang w:eastAsia="pt-BR"/>
-        </w:rPr>
-      </w:pPr>
-      <w:proofErr w:type="spellStart"/>
-      <w:r>
-        <w:rPr>
-          <w:rFonts w:ascii="Arial" w:eastAsia="Times New Roman" w:hAnsi="Arial" w:cs="Arial"/>
-          <w:b/>
-          <w:bCs/>
-          <w:lang w:eastAsia="pt-BR"/>
-        </w:rPr>
-        <w:lastRenderedPageBreak/>
-        <w:t>refs</w:t>
-      </w:r>
-      <w:proofErr w:type="spellEnd"/>
-      <w:r>
-        <w:rPr>
-          <w:rFonts w:ascii="Arial" w:eastAsia="Times New Roman" w:hAnsi="Arial" w:cs="Arial"/>
-          <w:b/>
-          <w:bCs/>
-          <w:lang w:eastAsia="pt-BR"/>
-        </w:rPr>
-        <w:t>/</w:t>
-      </w:r>
-      <w:r>
-        <w:rPr>
-          <w:rFonts w:ascii="Arial" w:eastAsia="Times New Roman" w:hAnsi="Arial" w:cs="Arial"/>
-          <w:lang w:eastAsia="pt-BR"/>
-        </w:rPr>
-        <w:t>:</w:t>
-      </w:r>
-    </w:p>
-    <w:p>
-      <w:pPr>
-        <w:numPr>
-          <w:ilvl w:val="1"/>
-          <w:numId w:val="2"/>
-        </w:numPr>
-        <w:spacing w:before="100" w:beforeAutospacing="1" w:after="100" w:afterAutospacing="1" w:line="240" w:lineRule="auto"/>
-        <w:jc w:val="both"/>
-        <w:rPr>
-          <w:rFonts w:ascii="Arial" w:eastAsia="Times New Roman" w:hAnsi="Arial" w:cs="Arial"/>
-          <w:lang w:eastAsia="pt-BR"/>
-        </w:rPr>
-      </w:pPr>
-      <w:r>
-        <w:rPr>
-          <w:rFonts w:ascii="Arial" w:eastAsia="Times New Roman" w:hAnsi="Arial" w:cs="Arial"/>
-          <w:lang w:eastAsia="pt-BR"/>
-        </w:rPr>
-        <w:t xml:space="preserve">Contém referências para </w:t>
-      </w:r>
-      <w:proofErr w:type="spellStart"/>
-      <w:r>
-        <w:rPr>
-          <w:rFonts w:ascii="Arial" w:eastAsia="Times New Roman" w:hAnsi="Arial" w:cs="Arial"/>
-          <w:lang w:eastAsia="pt-BR"/>
-        </w:rPr>
-        <w:t>branches</w:t>
-      </w:r>
-      <w:proofErr w:type="spellEnd"/>
-      <w:r>
-        <w:rPr>
-          <w:rFonts w:ascii="Arial" w:eastAsia="Times New Roman" w:hAnsi="Arial" w:cs="Arial"/>
-          <w:lang w:eastAsia="pt-BR"/>
-        </w:rPr>
-        <w:t xml:space="preserve"> e </w:t>
-      </w:r>
-      <w:proofErr w:type="spellStart"/>
-      <w:r>
-        <w:rPr>
-          <w:rFonts w:ascii="Arial" w:eastAsia="Times New Roman" w:hAnsi="Arial" w:cs="Arial"/>
-          <w:lang w:eastAsia="pt-BR"/>
-        </w:rPr>
-        <w:t>tags</w:t>
-      </w:r>
-      <w:proofErr w:type="spellEnd"/>
-      <w:r>
-        <w:rPr>
-          <w:rFonts w:ascii="Arial" w:eastAsia="Times New Roman" w:hAnsi="Arial" w:cs="Arial"/>
-          <w:lang w:eastAsia="pt-BR"/>
-        </w:rPr>
-        <w:t xml:space="preserve"> no repositório. Por exemplo, as referências para </w:t>
-      </w:r>
-      <w:proofErr w:type="spellStart"/>
-      <w:r>
-        <w:rPr>
-          <w:rFonts w:ascii="Arial" w:eastAsia="Times New Roman" w:hAnsi="Arial" w:cs="Arial"/>
-          <w:lang w:eastAsia="pt-BR"/>
-        </w:rPr>
-        <w:t>main</w:t>
-      </w:r>
-      <w:proofErr w:type="spellEnd"/>
-      <w:r>
-        <w:rPr>
-          <w:rFonts w:ascii="Arial" w:eastAsia="Times New Roman" w:hAnsi="Arial" w:cs="Arial"/>
-          <w:lang w:eastAsia="pt-BR"/>
-        </w:rPr>
-        <w:t xml:space="preserve">, </w:t>
-      </w:r>
-      <w:proofErr w:type="spellStart"/>
-      <w:r>
-        <w:rPr>
-          <w:rFonts w:ascii="Arial" w:eastAsia="Times New Roman" w:hAnsi="Arial" w:cs="Arial"/>
-          <w:lang w:eastAsia="pt-BR"/>
-        </w:rPr>
-        <w:t>develop</w:t>
-      </w:r>
-      <w:proofErr w:type="spellEnd"/>
-      <w:r>
-        <w:rPr>
-          <w:rFonts w:ascii="Arial" w:eastAsia="Times New Roman" w:hAnsi="Arial" w:cs="Arial"/>
-          <w:lang w:eastAsia="pt-BR"/>
-        </w:rPr>
-        <w:t xml:space="preserve"> ou outras </w:t>
-      </w:r>
-      <w:proofErr w:type="spellStart"/>
-      <w:r>
-        <w:rPr>
-          <w:rFonts w:ascii="Arial" w:eastAsia="Times New Roman" w:hAnsi="Arial" w:cs="Arial"/>
-          <w:lang w:eastAsia="pt-BR"/>
-        </w:rPr>
-        <w:t>branches</w:t>
-      </w:r>
-      <w:proofErr w:type="spellEnd"/>
-      <w:r>
-        <w:rPr>
-          <w:rFonts w:ascii="Arial" w:eastAsia="Times New Roman" w:hAnsi="Arial" w:cs="Arial"/>
-          <w:lang w:eastAsia="pt-BR"/>
-        </w:rPr>
-        <w:t xml:space="preserve"> criadas.</w:t>
-      </w:r>
-    </w:p>
-    <w:p>
-      <w:pPr>
-        <w:spacing w:before="100" w:beforeAutospacing="1" w:after="100" w:afterAutospacing="1" w:line="240" w:lineRule="auto"/>
-        <w:jc w:val="both"/>
-        <w:outlineLvl w:val="2"/>
-        <w:rPr>
-          <w:rFonts w:ascii="Arial" w:eastAsia="Times New Roman" w:hAnsi="Arial" w:cs="Arial"/>
-          <w:b/>
-          <w:bCs/>
-          <w:lang w:eastAsia="pt-BR"/>
-        </w:rPr>
-      </w:pPr>
-      <w:r>
-        <w:rPr>
-          <w:rFonts w:ascii="Arial" w:eastAsia="Times New Roman" w:hAnsi="Arial" w:cs="Arial"/>
-          <w:b/>
-          <w:bCs/>
-          <w:lang w:eastAsia="pt-BR"/>
-        </w:rPr>
-        <w:t>Contexto Geral</w:t>
-      </w:r>
-    </w:p>
-    <w:p>
-      <w:pPr>
-        <w:spacing w:before="100" w:beforeAutospacing="1" w:after="100" w:afterAutospacing="1" w:line="240" w:lineRule="auto"/>
-        <w:jc w:val="both"/>
-        <w:rPr>
-          <w:rFonts w:ascii="Arial" w:eastAsia="Times New Roman" w:hAnsi="Arial" w:cs="Arial"/>
-          <w:lang w:eastAsia="pt-BR"/>
-        </w:rPr>
-      </w:pPr>
-      <w:r>
-        <w:rPr>
-          <w:rFonts w:ascii="Arial" w:eastAsia="Times New Roman" w:hAnsi="Arial" w:cs="Arial"/>
-          <w:lang w:eastAsia="pt-BR"/>
-        </w:rPr>
-        <w:t xml:space="preserve">O que você está vendo é a estrutura interna de um repositório </w:t>
-      </w:r>
-      <w:proofErr w:type="spellStart"/>
-      <w:r>
-        <w:rPr>
-          <w:rFonts w:ascii="Arial" w:eastAsia="Times New Roman" w:hAnsi="Arial" w:cs="Arial"/>
-          <w:lang w:eastAsia="pt-BR"/>
-        </w:rPr>
-        <w:t>Git</w:t>
-      </w:r>
-      <w:proofErr w:type="spellEnd"/>
-      <w:r>
-        <w:rPr>
-          <w:rFonts w:ascii="Arial" w:eastAsia="Times New Roman" w:hAnsi="Arial" w:cs="Arial"/>
-          <w:lang w:eastAsia="pt-BR"/>
-        </w:rPr>
-        <w:t xml:space="preserve">. Geralmente, você não precisa acessar </w:t>
-      </w:r>
-      <w:proofErr w:type="gramStart"/>
-      <w:r>
-        <w:rPr>
-          <w:rFonts w:ascii="Arial" w:eastAsia="Times New Roman" w:hAnsi="Arial" w:cs="Arial"/>
-          <w:lang w:eastAsia="pt-BR"/>
-        </w:rPr>
-        <w:t>o .</w:t>
-      </w:r>
-      <w:proofErr w:type="spellStart"/>
-      <w:r>
-        <w:rPr>
-          <w:rFonts w:ascii="Arial" w:eastAsia="Times New Roman" w:hAnsi="Arial" w:cs="Arial"/>
-          <w:lang w:eastAsia="pt-BR"/>
-        </w:rPr>
-        <w:t>git</w:t>
-      </w:r>
-      <w:proofErr w:type="spellEnd"/>
-      <w:proofErr w:type="gramEnd"/>
-      <w:r>
-        <w:rPr>
-          <w:rFonts w:ascii="Arial" w:eastAsia="Times New Roman" w:hAnsi="Arial" w:cs="Arial"/>
-          <w:lang w:eastAsia="pt-BR"/>
-        </w:rPr>
-        <w:t xml:space="preserve"> diretamente, pois o </w:t>
-      </w:r>
-      <w:proofErr w:type="spellStart"/>
-      <w:r>
-        <w:rPr>
-          <w:rFonts w:ascii="Arial" w:eastAsia="Times New Roman" w:hAnsi="Arial" w:cs="Arial"/>
-          <w:lang w:eastAsia="pt-BR"/>
-        </w:rPr>
-        <w:t>Git</w:t>
-      </w:r>
-      <w:proofErr w:type="spellEnd"/>
-      <w:r>
-        <w:rPr>
-          <w:rFonts w:ascii="Arial" w:eastAsia="Times New Roman" w:hAnsi="Arial" w:cs="Arial"/>
-          <w:lang w:eastAsia="pt-BR"/>
-        </w:rPr>
-        <w:t xml:space="preserve"> gerencia automaticamente esses arquivos e diretórios. No entanto, isso é útil para entender como o </w:t>
-      </w:r>
-      <w:proofErr w:type="spellStart"/>
-      <w:r>
-        <w:rPr>
-          <w:rFonts w:ascii="Arial" w:eastAsia="Times New Roman" w:hAnsi="Arial" w:cs="Arial"/>
-          <w:lang w:eastAsia="pt-BR"/>
-        </w:rPr>
-        <w:t>Git</w:t>
-      </w:r>
-      <w:proofErr w:type="spellEnd"/>
-      <w:r>
-        <w:rPr>
-          <w:rFonts w:ascii="Arial" w:eastAsia="Times New Roman" w:hAnsi="Arial" w:cs="Arial"/>
-          <w:lang w:eastAsia="pt-BR"/>
-        </w:rPr>
-        <w:t xml:space="preserve"> armazena informações e opera nos bastidores.</w:t>
-      </w:r>
-    </w:p>
-    <w:p>
-      <w:pPr>
-        <w:jc w:val="both"/>
-        <w:rPr>
-          <w:rFonts w:ascii="Arial" w:hAnsi="Arial" w:cs="Arial"/>
-        </w:rPr>
-      </w:pPr>
-      <w:r>
-        <w:rPr>
-          <w:rFonts w:ascii="Arial" w:hAnsi="Arial" w:cs="Arial"/>
+          <w:rFonts w:ascii="Arial" w:hAnsi="Arial" w:cs="Arial"/>
+        </w:rPr>
+        <w:t>;</w:t>
+      </w:r>
+    </w:p>
+    <w:p>
+      <w:pPr>
+        <w:jc w:val="center"/>
+        <w:rPr>
+          <w:rFonts w:ascii="Arial" w:hAnsi="Arial" w:cs="Arial"/>
+        </w:rPr>
+      </w:pPr>
+      <w:r>
+        <w:rPr>
+          <w:rFonts w:ascii="Arial" w:hAnsi="Arial" w:cs="Arial"/>
+          <w:noProof/>
         </w:rPr>
         <w:drawing>
-          <wp:inline distT="0" distB="0" distL="0" distR="0" wp14:anchorId="4C4BC089" wp14:editId="366C4894">
-            <wp:extent cx="5400040" cy="273685"/>
-            <wp:effectExtent l="0" t="0" r="0" b="0"/>
-            <wp:docPr id="5" name="Imagem 5"/>
+          <wp:inline distT="0" distB="0" distL="0" distR="0" wp14:anchorId="5F7407F0" wp14:editId="2C515368">
+            <wp:extent cx="5400040" cy="1877695"/>
+            <wp:effectExtent l="0" t="0" r="0" b="8255"/>
+            <wp:docPr id="4" name="Imagem 4"/>
             <wp:cNvGraphicFramePr>
               <a:graphicFrameLocks xmlns:a="http://schemas.openxmlformats.org/drawingml/2006/main" noChangeAspect="1"/>
             </wp:cNvGraphicFramePr>
@@ -1465,7 +1781,7 @@
                   <pic:spPr>
                     <a:xfrm>
                       <a:off x="0" y="0"/>
-                      <a:ext cx="5400040" cy="273685"/>
+                      <a:ext cx="5400040" cy="1877695"/>
                     </a:xfrm>
                     <a:prstGeom prst="rect">
                       <a:avLst/>
@@ -1480,238 +1796,1098 @@
     </w:p>
     <w:p>
       <w:pPr>
-        <w:spacing w:after="0" w:line="240" w:lineRule="auto"/>
+        <w:spacing w:before="100" w:beforeAutospacing="1" w:after="100" w:afterAutospacing="1" w:line="240" w:lineRule="auto"/>
         <w:jc w:val="both"/>
         <w:rPr>
-          <w:rFonts w:ascii="Arial" w:hAnsi="Arial" w:cs="Arial"/>
-        </w:rPr>
-      </w:pPr>
-      <w:proofErr w:type="spellStart"/>
-      <w:r>
-        <w:rPr>
-          <w:rFonts w:ascii="Arial" w:hAnsi="Arial" w:cs="Arial"/>
+          <w:rFonts w:ascii="Arial" w:eastAsia="Times New Roman" w:hAnsi="Arial" w:cs="Arial"/>
+          <w:lang w:eastAsia="pt-BR"/>
+        </w:rPr>
+      </w:pPr>
+      <w:r>
+        <w:rPr>
+          <w:rFonts w:ascii="Arial" w:eastAsia="Times New Roman" w:hAnsi="Arial" w:cs="Arial"/>
+          <w:lang w:eastAsia="pt-BR"/>
+        </w:rPr>
+        <w:t>Na imagem que você enviou, você está dentro de um diretório chamado .</w:t>
+      </w:r>
+      <w:proofErr w:type="spellStart"/>
+      <w:r>
+        <w:rPr>
+          <w:rFonts w:ascii="Arial" w:eastAsia="Times New Roman" w:hAnsi="Arial" w:cs="Arial"/>
+          <w:lang w:eastAsia="pt-BR"/>
+        </w:rPr>
+        <w:t>git</w:t>
+      </w:r>
+      <w:proofErr w:type="spellEnd"/>
+      <w:r>
+        <w:rPr>
+          <w:rFonts w:ascii="Arial" w:eastAsia="Times New Roman" w:hAnsi="Arial" w:cs="Arial"/>
+          <w:lang w:eastAsia="pt-BR"/>
+        </w:rPr>
+        <w:t xml:space="preserve">, que é o </w:t>
+      </w:r>
+      <w:r>
+        <w:rPr>
+          <w:rFonts w:ascii="Arial" w:eastAsia="Times New Roman" w:hAnsi="Arial" w:cs="Arial"/>
           <w:b/>
           <w:bCs/>
-        </w:rPr>
-        <w:t>ls</w:t>
-      </w:r>
-      <w:proofErr w:type="spellEnd"/>
-      <w:r>
-        <w:rPr>
-          <w:rFonts w:ascii="Arial" w:hAnsi="Arial" w:cs="Arial"/>
-        </w:rPr>
-        <w:t>: Lista os arquivos e diretórios do diretório atual.</w:t>
-      </w:r>
-    </w:p>
-    <w:p>
-      <w:pPr>
-        <w:spacing w:after="0" w:line="240" w:lineRule="auto"/>
-        <w:jc w:val="both"/>
-        <w:rPr>
-          <w:rFonts w:ascii="Arial" w:hAnsi="Arial" w:cs="Arial"/>
-        </w:rPr>
-      </w:pPr>
-      <w:r>
-        <w:rPr>
-          <w:rFonts w:ascii="Arial" w:hAnsi="Arial" w:cs="Arial"/>
+          <w:lang w:eastAsia="pt-BR"/>
+        </w:rPr>
+        <w:t xml:space="preserve">diretório interno do </w:t>
+      </w:r>
+      <w:proofErr w:type="spellStart"/>
+      <w:r>
+        <w:rPr>
+          <w:rFonts w:ascii="Arial" w:eastAsia="Times New Roman" w:hAnsi="Arial" w:cs="Arial"/>
           <w:b/>
           <w:bCs/>
-        </w:rPr>
-        <w:t>-</w:t>
-      </w:r>
-      <w:proofErr w:type="gramStart"/>
-      <w:r>
-        <w:rPr>
-          <w:rFonts w:ascii="Arial" w:hAnsi="Arial" w:cs="Arial"/>
-          <w:b/>
-          <w:bCs/>
-        </w:rPr>
-        <w:t>l</w:t>
-      </w:r>
-      <w:proofErr w:type="gramEnd"/>
-      <w:r>
-        <w:rPr>
-          <w:rFonts w:ascii="Arial" w:hAnsi="Arial" w:cs="Arial"/>
-        </w:rPr>
-        <w:t>: Mostra os detalhes em formato de lista longa, incluindo:</w:t>
+          <w:lang w:eastAsia="pt-BR"/>
+        </w:rPr>
+        <w:t>Git</w:t>
+      </w:r>
+      <w:proofErr w:type="spellEnd"/>
+      <w:r>
+        <w:rPr>
+          <w:rFonts w:ascii="Arial" w:eastAsia="Times New Roman" w:hAnsi="Arial" w:cs="Arial"/>
+          <w:lang w:eastAsia="pt-BR"/>
+        </w:rPr>
+        <w:t xml:space="preserve"> usado para armazenar todos os metadados do repositório. Esse diretório é automaticamente criado quando você inicializa um repositório com </w:t>
+      </w:r>
+      <w:proofErr w:type="spellStart"/>
+      <w:r>
+        <w:rPr>
+          <w:rFonts w:ascii="Arial" w:eastAsia="Times New Roman" w:hAnsi="Arial" w:cs="Arial"/>
+          <w:lang w:eastAsia="pt-BR"/>
+        </w:rPr>
+        <w:t>git</w:t>
+      </w:r>
+      <w:proofErr w:type="spellEnd"/>
+      <w:r>
+        <w:rPr>
+          <w:rFonts w:ascii="Arial" w:eastAsia="Times New Roman" w:hAnsi="Arial" w:cs="Arial"/>
+          <w:lang w:eastAsia="pt-BR"/>
+        </w:rPr>
+        <w:t xml:space="preserve"> </w:t>
+      </w:r>
+      <w:proofErr w:type="spellStart"/>
+      <w:r>
+        <w:rPr>
+          <w:rFonts w:ascii="Arial" w:eastAsia="Times New Roman" w:hAnsi="Arial" w:cs="Arial"/>
+          <w:lang w:eastAsia="pt-BR"/>
+        </w:rPr>
+        <w:t>init</w:t>
+      </w:r>
+      <w:proofErr w:type="spellEnd"/>
+      <w:r>
+        <w:rPr>
+          <w:rFonts w:ascii="Arial" w:eastAsia="Times New Roman" w:hAnsi="Arial" w:cs="Arial"/>
+          <w:lang w:eastAsia="pt-BR"/>
+        </w:rPr>
+        <w:t xml:space="preserve"> ou quando clona um repositório existente.</w:t>
+      </w:r>
+    </w:p>
+    <w:p>
+      <w:pPr>
+        <w:spacing w:before="100" w:beforeAutospacing="1" w:after="100" w:afterAutospacing="1" w:line="240" w:lineRule="auto"/>
+        <w:jc w:val="both"/>
+        <w:rPr>
+          <w:rFonts w:ascii="Arial" w:eastAsia="Times New Roman" w:hAnsi="Arial" w:cs="Arial"/>
+          <w:lang w:eastAsia="pt-BR"/>
+        </w:rPr>
+      </w:pPr>
+      <w:r>
+        <w:rPr>
+          <w:rFonts w:ascii="Arial" w:eastAsia="Times New Roman" w:hAnsi="Arial" w:cs="Arial"/>
+          <w:lang w:eastAsia="pt-BR"/>
+        </w:rPr>
+        <w:t>Aqui está uma explicação do que cada item listado significa:</w:t>
       </w:r>
     </w:p>
     <w:p>
       <w:pPr>
         <w:numPr>
           <w:ilvl w:val="0"/>
-          <w:numId w:val="1"/>
+          <w:numId w:val="2"/>
         </w:numPr>
         <w:spacing w:before="100" w:beforeAutospacing="1" w:after="100" w:afterAutospacing="1" w:line="240" w:lineRule="auto"/>
         <w:jc w:val="both"/>
         <w:rPr>
-          <w:rFonts w:ascii="Arial" w:hAnsi="Arial" w:cs="Arial"/>
-        </w:rPr>
-      </w:pPr>
-      <w:r>
-        <w:rPr>
-          <w:rFonts w:ascii="Arial" w:hAnsi="Arial" w:cs="Arial"/>
-        </w:rPr>
-        <w:t>Permissões dos arquivos/diretórios.</w:t>
+          <w:rFonts w:ascii="Arial" w:eastAsia="Times New Roman" w:hAnsi="Arial" w:cs="Arial"/>
+          <w:lang w:eastAsia="pt-BR"/>
+        </w:rPr>
+      </w:pPr>
+      <w:r>
+        <w:rPr>
+          <w:rFonts w:ascii="Arial" w:eastAsia="Times New Roman" w:hAnsi="Arial" w:cs="Arial"/>
+          <w:b/>
+          <w:bCs/>
+          <w:lang w:eastAsia="pt-BR"/>
+        </w:rPr>
+        <w:t>./</w:t>
+      </w:r>
+      <w:r>
+        <w:rPr>
+          <w:rFonts w:ascii="Arial" w:eastAsia="Times New Roman" w:hAnsi="Arial" w:cs="Arial"/>
+          <w:lang w:eastAsia="pt-BR"/>
+        </w:rPr>
+        <w:t xml:space="preserve"> e </w:t>
+      </w:r>
+      <w:r>
+        <w:rPr>
+          <w:rFonts w:ascii="Arial" w:eastAsia="Times New Roman" w:hAnsi="Arial" w:cs="Arial"/>
+          <w:b/>
+          <w:bCs/>
+          <w:lang w:eastAsia="pt-BR"/>
+        </w:rPr>
+        <w:t>../</w:t>
+      </w:r>
+      <w:r>
+        <w:rPr>
+          <w:rFonts w:ascii="Arial" w:eastAsia="Times New Roman" w:hAnsi="Arial" w:cs="Arial"/>
+          <w:lang w:eastAsia="pt-BR"/>
+        </w:rPr>
+        <w:t>:</w:t>
       </w:r>
     </w:p>
     <w:p>
       <w:pPr>
         <w:numPr>
-          <w:ilvl w:val="0"/>
-          <w:numId w:val="1"/>
+          <w:ilvl w:val="1"/>
+          <w:numId w:val="2"/>
         </w:numPr>
         <w:spacing w:before="100" w:beforeAutospacing="1" w:after="100" w:afterAutospacing="1" w:line="240" w:lineRule="auto"/>
         <w:jc w:val="both"/>
         <w:rPr>
-          <w:rFonts w:ascii="Arial" w:hAnsi="Arial" w:cs="Arial"/>
-        </w:rPr>
-      </w:pPr>
-      <w:r>
-        <w:rPr>
-          <w:rFonts w:ascii="Arial" w:hAnsi="Arial" w:cs="Arial"/>
-        </w:rPr>
-        <w:t>Número de links.</w:t>
+          <w:rFonts w:ascii="Arial" w:eastAsia="Times New Roman" w:hAnsi="Arial" w:cs="Arial"/>
+          <w:lang w:eastAsia="pt-BR"/>
+        </w:rPr>
+      </w:pPr>
+      <w:r>
+        <w:rPr>
+          <w:rFonts w:ascii="Arial" w:eastAsia="Times New Roman" w:hAnsi="Arial" w:cs="Arial"/>
+          <w:lang w:eastAsia="pt-BR"/>
+        </w:rPr>
+        <w:t>./: Refere-se ao diretório atual (o próprio .</w:t>
+      </w:r>
+      <w:proofErr w:type="spellStart"/>
+      <w:r>
+        <w:rPr>
+          <w:rFonts w:ascii="Arial" w:eastAsia="Times New Roman" w:hAnsi="Arial" w:cs="Arial"/>
+          <w:lang w:eastAsia="pt-BR"/>
+        </w:rPr>
+        <w:t>git</w:t>
+      </w:r>
+      <w:proofErr w:type="spellEnd"/>
+      <w:r>
+        <w:rPr>
+          <w:rFonts w:ascii="Arial" w:eastAsia="Times New Roman" w:hAnsi="Arial" w:cs="Arial"/>
+          <w:lang w:eastAsia="pt-BR"/>
+        </w:rPr>
+        <w:t>).</w:t>
       </w:r>
     </w:p>
     <w:p>
       <w:pPr>
         <w:numPr>
-          <w:ilvl w:val="0"/>
-          <w:numId w:val="1"/>
+          <w:ilvl w:val="1"/>
+          <w:numId w:val="2"/>
         </w:numPr>
         <w:spacing w:before="100" w:beforeAutospacing="1" w:after="100" w:afterAutospacing="1" w:line="240" w:lineRule="auto"/>
         <w:jc w:val="both"/>
         <w:rPr>
-          <w:rFonts w:ascii="Arial" w:hAnsi="Arial" w:cs="Arial"/>
-        </w:rPr>
-      </w:pPr>
-      <w:r>
-        <w:rPr>
-          <w:rFonts w:ascii="Arial" w:hAnsi="Arial" w:cs="Arial"/>
-        </w:rPr>
-        <w:t>Proprietário.</w:t>
+          <w:rFonts w:ascii="Arial" w:eastAsia="Times New Roman" w:hAnsi="Arial" w:cs="Arial"/>
+          <w:lang w:eastAsia="pt-BR"/>
+        </w:rPr>
+      </w:pPr>
+      <w:r>
+        <w:rPr>
+          <w:rFonts w:ascii="Arial" w:eastAsia="Times New Roman" w:hAnsi="Arial" w:cs="Arial"/>
+          <w:lang w:eastAsia="pt-BR"/>
+        </w:rPr>
+        <w:t xml:space="preserve">../: Refere-se ao diretório pai (no caso, o diretório </w:t>
+      </w:r>
+      <w:proofErr w:type="spellStart"/>
+      <w:r>
+        <w:rPr>
+          <w:rFonts w:ascii="Arial" w:eastAsia="Times New Roman" w:hAnsi="Arial" w:cs="Arial"/>
+          <w:lang w:eastAsia="pt-BR"/>
+        </w:rPr>
+        <w:t>git-course</w:t>
+      </w:r>
+      <w:proofErr w:type="spellEnd"/>
+      <w:r>
+        <w:rPr>
+          <w:rFonts w:ascii="Arial" w:eastAsia="Times New Roman" w:hAnsi="Arial" w:cs="Arial"/>
+          <w:lang w:eastAsia="pt-BR"/>
+        </w:rPr>
+        <w:t>).</w:t>
       </w:r>
     </w:p>
     <w:p>
       <w:pPr>
         <w:numPr>
           <w:ilvl w:val="0"/>
-          <w:numId w:val="1"/>
+          <w:numId w:val="2"/>
         </w:numPr>
         <w:spacing w:before="100" w:beforeAutospacing="1" w:after="100" w:afterAutospacing="1" w:line="240" w:lineRule="auto"/>
         <w:jc w:val="both"/>
         <w:rPr>
-          <w:rFonts w:ascii="Arial" w:hAnsi="Arial" w:cs="Arial"/>
-        </w:rPr>
-      </w:pPr>
-      <w:r>
-        <w:rPr>
-          <w:rFonts w:ascii="Arial" w:hAnsi="Arial" w:cs="Arial"/>
-        </w:rPr>
-        <w:t>Grupo.</w:t>
+          <w:rFonts w:ascii="Arial" w:eastAsia="Times New Roman" w:hAnsi="Arial" w:cs="Arial"/>
+          <w:lang w:eastAsia="pt-BR"/>
+        </w:rPr>
+      </w:pPr>
+      <w:r>
+        <w:rPr>
+          <w:rFonts w:ascii="Arial" w:eastAsia="Times New Roman" w:hAnsi="Arial" w:cs="Arial"/>
+          <w:b/>
+          <w:bCs/>
+          <w:lang w:eastAsia="pt-BR"/>
+        </w:rPr>
+        <w:t>HEAD</w:t>
+      </w:r>
+      <w:r>
+        <w:rPr>
+          <w:rFonts w:ascii="Arial" w:eastAsia="Times New Roman" w:hAnsi="Arial" w:cs="Arial"/>
+          <w:lang w:eastAsia="pt-BR"/>
+        </w:rPr>
+        <w:t>:</w:t>
       </w:r>
     </w:p>
     <w:p>
       <w:pPr>
         <w:numPr>
-          <w:ilvl w:val="0"/>
-          <w:numId w:val="1"/>
+          <w:ilvl w:val="1"/>
+          <w:numId w:val="2"/>
         </w:numPr>
         <w:spacing w:before="100" w:beforeAutospacing="1" w:after="100" w:afterAutospacing="1" w:line="240" w:lineRule="auto"/>
         <w:jc w:val="both"/>
         <w:rPr>
-          <w:rFonts w:ascii="Arial" w:hAnsi="Arial" w:cs="Arial"/>
-        </w:rPr>
-      </w:pPr>
-      <w:r>
-        <w:rPr>
-          <w:rFonts w:ascii="Arial" w:hAnsi="Arial" w:cs="Arial"/>
-        </w:rPr>
-        <w:t>Tamanho.</w:t>
+          <w:rFonts w:ascii="Arial" w:eastAsia="Times New Roman" w:hAnsi="Arial" w:cs="Arial"/>
+          <w:lang w:eastAsia="pt-BR"/>
+        </w:rPr>
+      </w:pPr>
+      <w:r>
+        <w:rPr>
+          <w:rFonts w:ascii="Arial" w:eastAsia="Times New Roman" w:hAnsi="Arial" w:cs="Arial"/>
+          <w:lang w:eastAsia="pt-BR"/>
+        </w:rPr>
+        <w:t xml:space="preserve">Um arquivo que aponta para o </w:t>
+      </w:r>
+      <w:proofErr w:type="spellStart"/>
+      <w:r>
+        <w:rPr>
+          <w:rFonts w:ascii="Arial" w:eastAsia="Times New Roman" w:hAnsi="Arial" w:cs="Arial"/>
+          <w:lang w:eastAsia="pt-BR"/>
+        </w:rPr>
+        <w:t>commit</w:t>
+      </w:r>
+      <w:proofErr w:type="spellEnd"/>
+      <w:r>
+        <w:rPr>
+          <w:rFonts w:ascii="Arial" w:eastAsia="Times New Roman" w:hAnsi="Arial" w:cs="Arial"/>
+          <w:lang w:eastAsia="pt-BR"/>
+        </w:rPr>
+        <w:t xml:space="preserve"> ou </w:t>
+      </w:r>
+      <w:proofErr w:type="spellStart"/>
+      <w:r>
+        <w:rPr>
+          <w:rFonts w:ascii="Arial" w:eastAsia="Times New Roman" w:hAnsi="Arial" w:cs="Arial"/>
+          <w:lang w:eastAsia="pt-BR"/>
+        </w:rPr>
+        <w:t>branch</w:t>
+      </w:r>
+      <w:proofErr w:type="spellEnd"/>
+      <w:r>
+        <w:rPr>
+          <w:rFonts w:ascii="Arial" w:eastAsia="Times New Roman" w:hAnsi="Arial" w:cs="Arial"/>
+          <w:lang w:eastAsia="pt-BR"/>
+        </w:rPr>
+        <w:t xml:space="preserve"> atualmente "checado" no repositório. Ele determina onde você está trabalhando no momento.</w:t>
       </w:r>
     </w:p>
     <w:p>
       <w:pPr>
         <w:numPr>
           <w:ilvl w:val="0"/>
-          <w:numId w:val="1"/>
+          <w:numId w:val="2"/>
         </w:numPr>
         <w:spacing w:before="100" w:beforeAutospacing="1" w:after="100" w:afterAutospacing="1" w:line="240" w:lineRule="auto"/>
         <w:jc w:val="both"/>
         <w:rPr>
-          <w:rFonts w:ascii="Arial" w:hAnsi="Arial" w:cs="Arial"/>
-        </w:rPr>
-      </w:pPr>
-      <w:r>
-        <w:rPr>
-          <w:rFonts w:ascii="Arial" w:hAnsi="Arial" w:cs="Arial"/>
-        </w:rPr>
-        <w:t>Data e hora da última modificação.</w:t>
+          <w:rFonts w:ascii="Arial" w:eastAsia="Times New Roman" w:hAnsi="Arial" w:cs="Arial"/>
+          <w:lang w:eastAsia="pt-BR"/>
+        </w:rPr>
+      </w:pPr>
+      <w:proofErr w:type="spellStart"/>
+      <w:r>
+        <w:rPr>
+          <w:rFonts w:ascii="Arial" w:eastAsia="Times New Roman" w:hAnsi="Arial" w:cs="Arial"/>
+          <w:b/>
+          <w:bCs/>
+          <w:lang w:eastAsia="pt-BR"/>
+        </w:rPr>
+        <w:t>config</w:t>
+      </w:r>
+      <w:proofErr w:type="spellEnd"/>
+      <w:r>
+        <w:rPr>
+          <w:rFonts w:ascii="Arial" w:eastAsia="Times New Roman" w:hAnsi="Arial" w:cs="Arial"/>
+          <w:lang w:eastAsia="pt-BR"/>
+        </w:rPr>
+        <w:t>:</w:t>
       </w:r>
     </w:p>
     <w:p>
       <w:pPr>
         <w:numPr>
-          <w:ilvl w:val="0"/>
-          <w:numId w:val="1"/>
+          <w:ilvl w:val="1"/>
+          <w:numId w:val="2"/>
         </w:numPr>
         <w:spacing w:before="100" w:beforeAutospacing="1" w:after="100" w:afterAutospacing="1" w:line="240" w:lineRule="auto"/>
         <w:jc w:val="both"/>
         <w:rPr>
-          <w:rFonts w:ascii="Arial" w:hAnsi="Arial" w:cs="Arial"/>
-        </w:rPr>
-      </w:pPr>
-      <w:r>
-        <w:rPr>
-          <w:rFonts w:ascii="Arial" w:hAnsi="Arial" w:cs="Arial"/>
-        </w:rPr>
-        <w:t>Nome do arquivo/diretório.</w:t>
-      </w:r>
-    </w:p>
-    <w:p>
-      <w:pPr>
+          <w:rFonts w:ascii="Arial" w:eastAsia="Times New Roman" w:hAnsi="Arial" w:cs="Arial"/>
+          <w:lang w:eastAsia="pt-BR"/>
+        </w:rPr>
+      </w:pPr>
+      <w:r>
+        <w:rPr>
+          <w:rFonts w:ascii="Arial" w:eastAsia="Times New Roman" w:hAnsi="Arial" w:cs="Arial"/>
+          <w:lang w:eastAsia="pt-BR"/>
+        </w:rPr>
+        <w:t xml:space="preserve">Contém as configurações específicas do repositório </w:t>
+      </w:r>
+      <w:proofErr w:type="spellStart"/>
+      <w:r>
+        <w:rPr>
+          <w:rFonts w:ascii="Arial" w:eastAsia="Times New Roman" w:hAnsi="Arial" w:cs="Arial"/>
+          <w:lang w:eastAsia="pt-BR"/>
+        </w:rPr>
+        <w:t>Git</w:t>
+      </w:r>
+      <w:proofErr w:type="spellEnd"/>
+      <w:r>
+        <w:rPr>
+          <w:rFonts w:ascii="Arial" w:eastAsia="Times New Roman" w:hAnsi="Arial" w:cs="Arial"/>
+          <w:lang w:eastAsia="pt-BR"/>
+        </w:rPr>
+        <w:t xml:space="preserve">, como informações de usuário, </w:t>
+      </w:r>
+      <w:proofErr w:type="spellStart"/>
+      <w:r>
+        <w:rPr>
+          <w:rFonts w:ascii="Arial" w:eastAsia="Times New Roman" w:hAnsi="Arial" w:cs="Arial"/>
+          <w:lang w:eastAsia="pt-BR"/>
+        </w:rPr>
+        <w:t>branches</w:t>
+      </w:r>
+      <w:proofErr w:type="spellEnd"/>
+      <w:r>
+        <w:rPr>
+          <w:rFonts w:ascii="Arial" w:eastAsia="Times New Roman" w:hAnsi="Arial" w:cs="Arial"/>
+          <w:lang w:eastAsia="pt-BR"/>
+        </w:rPr>
+        <w:t xml:space="preserve"> remotos, etc.</w:t>
+      </w:r>
+    </w:p>
+    <w:p>
+      <w:pPr>
+        <w:numPr>
+          <w:ilvl w:val="0"/>
+          <w:numId w:val="2"/>
+        </w:numPr>
         <w:spacing w:before="100" w:beforeAutospacing="1" w:after="100" w:afterAutospacing="1" w:line="240" w:lineRule="auto"/>
         <w:jc w:val="both"/>
         <w:rPr>
-          <w:rFonts w:ascii="Arial" w:hAnsi="Arial" w:cs="Arial"/>
-        </w:rPr>
-      </w:pPr>
-      <w:r>
-        <w:rPr>
-          <w:rFonts w:ascii="Arial" w:hAnsi="Arial" w:cs="Arial"/>
+          <w:rFonts w:ascii="Arial" w:eastAsia="Times New Roman" w:hAnsi="Arial" w:cs="Arial"/>
+          <w:lang w:eastAsia="pt-BR"/>
+        </w:rPr>
+      </w:pPr>
+      <w:proofErr w:type="spellStart"/>
+      <w:r>
+        <w:rPr>
+          <w:rFonts w:ascii="Arial" w:eastAsia="Times New Roman" w:hAnsi="Arial" w:cs="Arial"/>
           <w:b/>
           <w:bCs/>
-        </w:rPr>
-        <w:t>-a</w:t>
-      </w:r>
-      <w:r>
-        <w:rPr>
-          <w:rFonts w:ascii="Arial" w:hAnsi="Arial" w:cs="Arial"/>
-        </w:rPr>
-        <w:t xml:space="preserve">: Mostra todos os arquivos, incluindo os ocultos (arquivos ou diretórios que começam com um ponto, </w:t>
-      </w:r>
-      <w:proofErr w:type="gramStart"/>
-      <w:r>
-        <w:rPr>
-          <w:rFonts w:ascii="Arial" w:hAnsi="Arial" w:cs="Arial"/>
-        </w:rPr>
-        <w:t>como .</w:t>
-      </w:r>
-      <w:proofErr w:type="spellStart"/>
-      <w:r>
-        <w:rPr>
-          <w:rFonts w:ascii="Arial" w:hAnsi="Arial" w:cs="Arial"/>
+          <w:lang w:eastAsia="pt-BR"/>
+        </w:rPr>
+        <w:t>description</w:t>
+      </w:r>
+      <w:proofErr w:type="spellEnd"/>
+      <w:r>
+        <w:rPr>
+          <w:rFonts w:ascii="Arial" w:eastAsia="Times New Roman" w:hAnsi="Arial" w:cs="Arial"/>
+          <w:lang w:eastAsia="pt-BR"/>
+        </w:rPr>
+        <w:t>:</w:t>
+      </w:r>
+    </w:p>
+    <w:p>
+      <w:pPr>
+        <w:numPr>
+          <w:ilvl w:val="1"/>
+          <w:numId w:val="2"/>
+        </w:numPr>
+        <w:spacing w:before="100" w:beforeAutospacing="1" w:after="100" w:afterAutospacing="1" w:line="240" w:lineRule="auto"/>
+        <w:jc w:val="both"/>
+        <w:rPr>
+          <w:rFonts w:ascii="Arial" w:eastAsia="Times New Roman" w:hAnsi="Arial" w:cs="Arial"/>
+          <w:lang w:eastAsia="pt-BR"/>
+        </w:rPr>
+      </w:pPr>
+      <w:r>
+        <w:rPr>
+          <w:rFonts w:ascii="Arial" w:eastAsia="Times New Roman" w:hAnsi="Arial" w:cs="Arial"/>
+          <w:lang w:eastAsia="pt-BR"/>
+        </w:rPr>
+        <w:t>Um arquivo simples usado em repositórios "</w:t>
+      </w:r>
+      <w:proofErr w:type="spellStart"/>
+      <w:r>
+        <w:rPr>
+          <w:rFonts w:ascii="Arial" w:eastAsia="Times New Roman" w:hAnsi="Arial" w:cs="Arial"/>
+          <w:lang w:eastAsia="pt-BR"/>
+        </w:rPr>
+        <w:t>bare</w:t>
+      </w:r>
+      <w:proofErr w:type="spellEnd"/>
+      <w:r>
+        <w:rPr>
+          <w:rFonts w:ascii="Arial" w:eastAsia="Times New Roman" w:hAnsi="Arial" w:cs="Arial"/>
+          <w:lang w:eastAsia="pt-BR"/>
+        </w:rPr>
+        <w:t>" (sem um diretório de trabalho) para descrever o repositório. Geralmente não é importante em repositórios locais.</w:t>
+      </w:r>
+    </w:p>
+    <w:p>
+      <w:pPr>
+        <w:numPr>
+          <w:ilvl w:val="0"/>
+          <w:numId w:val="2"/>
+        </w:numPr>
+        <w:spacing w:before="100" w:beforeAutospacing="1" w:after="100" w:afterAutospacing="1" w:line="240" w:lineRule="auto"/>
+        <w:jc w:val="both"/>
+        <w:rPr>
+          <w:rFonts w:ascii="Arial" w:eastAsia="Times New Roman" w:hAnsi="Arial" w:cs="Arial"/>
+          <w:lang w:eastAsia="pt-BR"/>
+        </w:rPr>
+      </w:pPr>
+      <w:proofErr w:type="spellStart"/>
+      <w:r>
+        <w:rPr>
+          <w:rFonts w:ascii="Arial" w:eastAsia="Times New Roman" w:hAnsi="Arial" w:cs="Arial"/>
+          <w:b/>
+          <w:bCs/>
+          <w:lang w:eastAsia="pt-BR"/>
+        </w:rPr>
+        <w:t>hooks</w:t>
+      </w:r>
+      <w:proofErr w:type="spellEnd"/>
+      <w:r>
+        <w:rPr>
+          <w:rFonts w:ascii="Arial" w:eastAsia="Times New Roman" w:hAnsi="Arial" w:cs="Arial"/>
+          <w:b/>
+          <w:bCs/>
+          <w:lang w:eastAsia="pt-BR"/>
+        </w:rPr>
+        <w:t>/</w:t>
+      </w:r>
+      <w:r>
+        <w:rPr>
+          <w:rFonts w:ascii="Arial" w:eastAsia="Times New Roman" w:hAnsi="Arial" w:cs="Arial"/>
+          <w:lang w:eastAsia="pt-BR"/>
+        </w:rPr>
+        <w:t>:</w:t>
+      </w:r>
+    </w:p>
+    <w:p>
+      <w:pPr>
+        <w:numPr>
+          <w:ilvl w:val="1"/>
+          <w:numId w:val="2"/>
+        </w:numPr>
+        <w:spacing w:before="100" w:beforeAutospacing="1" w:after="100" w:afterAutospacing="1" w:line="240" w:lineRule="auto"/>
+        <w:jc w:val="both"/>
+        <w:rPr>
+          <w:rFonts w:ascii="Arial" w:eastAsia="Times New Roman" w:hAnsi="Arial" w:cs="Arial"/>
+          <w:lang w:eastAsia="pt-BR"/>
+        </w:rPr>
+      </w:pPr>
+      <w:r>
+        <w:rPr>
+          <w:rFonts w:ascii="Arial" w:eastAsia="Times New Roman" w:hAnsi="Arial" w:cs="Arial"/>
+          <w:lang w:eastAsia="pt-BR"/>
+        </w:rPr>
+        <w:t xml:space="preserve">Um diretório que contém scripts de </w:t>
+      </w:r>
+      <w:proofErr w:type="spellStart"/>
+      <w:r>
+        <w:rPr>
+          <w:rFonts w:ascii="Arial" w:eastAsia="Times New Roman" w:hAnsi="Arial" w:cs="Arial"/>
+          <w:b/>
+          <w:bCs/>
+          <w:lang w:eastAsia="pt-BR"/>
+        </w:rPr>
+        <w:t>hooks</w:t>
+      </w:r>
+      <w:proofErr w:type="spellEnd"/>
+      <w:r>
+        <w:rPr>
+          <w:rFonts w:ascii="Arial" w:eastAsia="Times New Roman" w:hAnsi="Arial" w:cs="Arial"/>
+          <w:b/>
+          <w:bCs/>
+          <w:lang w:eastAsia="pt-BR"/>
+        </w:rPr>
+        <w:t xml:space="preserve"> do </w:t>
+      </w:r>
+      <w:proofErr w:type="spellStart"/>
+      <w:r>
+        <w:rPr>
+          <w:rFonts w:ascii="Arial" w:eastAsia="Times New Roman" w:hAnsi="Arial" w:cs="Arial"/>
+          <w:b/>
+          <w:bCs/>
+          <w:lang w:eastAsia="pt-BR"/>
+        </w:rPr>
+        <w:t>Git</w:t>
+      </w:r>
+      <w:proofErr w:type="spellEnd"/>
+      <w:r>
+        <w:rPr>
+          <w:rFonts w:ascii="Arial" w:eastAsia="Times New Roman" w:hAnsi="Arial" w:cs="Arial"/>
+          <w:lang w:eastAsia="pt-BR"/>
+        </w:rPr>
+        <w:t xml:space="preserve">, que permitem executar comandos personalizados em eventos específicos (como </w:t>
+      </w:r>
+      <w:proofErr w:type="spellStart"/>
+      <w:r>
+        <w:rPr>
+          <w:rFonts w:ascii="Arial" w:eastAsia="Times New Roman" w:hAnsi="Arial" w:cs="Arial"/>
+          <w:lang w:eastAsia="pt-BR"/>
+        </w:rPr>
+        <w:t>pre-commit</w:t>
+      </w:r>
+      <w:proofErr w:type="spellEnd"/>
+      <w:r>
+        <w:rPr>
+          <w:rFonts w:ascii="Arial" w:eastAsia="Times New Roman" w:hAnsi="Arial" w:cs="Arial"/>
+          <w:lang w:eastAsia="pt-BR"/>
+        </w:rPr>
+        <w:t xml:space="preserve"> ou post-merge).</w:t>
+      </w:r>
+    </w:p>
+    <w:p>
+      <w:pPr>
+        <w:numPr>
+          <w:ilvl w:val="0"/>
+          <w:numId w:val="2"/>
+        </w:numPr>
+        <w:spacing w:before="100" w:beforeAutospacing="1" w:after="100" w:afterAutospacing="1" w:line="240" w:lineRule="auto"/>
+        <w:jc w:val="both"/>
+        <w:rPr>
+          <w:rFonts w:ascii="Arial" w:eastAsia="Times New Roman" w:hAnsi="Arial" w:cs="Arial"/>
+          <w:lang w:eastAsia="pt-BR"/>
+        </w:rPr>
+      </w:pPr>
+      <w:proofErr w:type="spellStart"/>
+      <w:r>
+        <w:rPr>
+          <w:rFonts w:ascii="Arial" w:eastAsia="Times New Roman" w:hAnsi="Arial" w:cs="Arial"/>
+          <w:b/>
+          <w:bCs/>
+          <w:lang w:eastAsia="pt-BR"/>
+        </w:rPr>
+        <w:t>info</w:t>
+      </w:r>
+      <w:proofErr w:type="spellEnd"/>
+      <w:r>
+        <w:rPr>
+          <w:rFonts w:ascii="Arial" w:eastAsia="Times New Roman" w:hAnsi="Arial" w:cs="Arial"/>
+          <w:b/>
+          <w:bCs/>
+          <w:lang w:eastAsia="pt-BR"/>
+        </w:rPr>
+        <w:t>/</w:t>
+      </w:r>
+      <w:r>
+        <w:rPr>
+          <w:rFonts w:ascii="Arial" w:eastAsia="Times New Roman" w:hAnsi="Arial" w:cs="Arial"/>
+          <w:lang w:eastAsia="pt-BR"/>
+        </w:rPr>
+        <w:t>:</w:t>
+      </w:r>
+    </w:p>
+    <w:p>
+      <w:pPr>
+        <w:numPr>
+          <w:ilvl w:val="1"/>
+          <w:numId w:val="2"/>
+        </w:numPr>
+        <w:spacing w:before="100" w:beforeAutospacing="1" w:after="100" w:afterAutospacing="1" w:line="240" w:lineRule="auto"/>
+        <w:jc w:val="both"/>
+        <w:rPr>
+          <w:rFonts w:ascii="Arial" w:eastAsia="Times New Roman" w:hAnsi="Arial" w:cs="Arial"/>
+          <w:lang w:eastAsia="pt-BR"/>
+        </w:rPr>
+      </w:pPr>
+      <w:r>
+        <w:rPr>
+          <w:rFonts w:ascii="Arial" w:eastAsia="Times New Roman" w:hAnsi="Arial" w:cs="Arial"/>
+          <w:lang w:eastAsia="pt-BR"/>
+        </w:rPr>
+        <w:t xml:space="preserve">Contém informações adicionais, como um arquivo </w:t>
+      </w:r>
+      <w:proofErr w:type="spellStart"/>
+      <w:r>
+        <w:rPr>
+          <w:rFonts w:ascii="Arial" w:eastAsia="Times New Roman" w:hAnsi="Arial" w:cs="Arial"/>
+          <w:lang w:eastAsia="pt-BR"/>
+        </w:rPr>
+        <w:t>exclude</w:t>
+      </w:r>
+      <w:proofErr w:type="spellEnd"/>
+      <w:r>
+        <w:rPr>
+          <w:rFonts w:ascii="Arial" w:eastAsia="Times New Roman" w:hAnsi="Arial" w:cs="Arial"/>
+          <w:lang w:eastAsia="pt-BR"/>
+        </w:rPr>
+        <w:t>, que permite ignorar arquivos localmente (funciona de forma semelhante ao .</w:t>
+      </w:r>
+      <w:proofErr w:type="spellStart"/>
+      <w:r>
+        <w:rPr>
+          <w:rFonts w:ascii="Arial" w:eastAsia="Times New Roman" w:hAnsi="Arial" w:cs="Arial"/>
+          <w:lang w:eastAsia="pt-BR"/>
+        </w:rPr>
+        <w:t>gitignore</w:t>
+      </w:r>
+      <w:proofErr w:type="spellEnd"/>
+      <w:r>
+        <w:rPr>
+          <w:rFonts w:ascii="Arial" w:eastAsia="Times New Roman" w:hAnsi="Arial" w:cs="Arial"/>
+          <w:lang w:eastAsia="pt-BR"/>
+        </w:rPr>
+        <w:t>, mas não é compartilhado com outros usuários).</w:t>
+      </w:r>
+    </w:p>
+    <w:p>
+      <w:pPr>
+        <w:numPr>
+          <w:ilvl w:val="0"/>
+          <w:numId w:val="2"/>
+        </w:numPr>
+        <w:spacing w:before="100" w:beforeAutospacing="1" w:after="100" w:afterAutospacing="1" w:line="240" w:lineRule="auto"/>
+        <w:jc w:val="both"/>
+        <w:rPr>
+          <w:rFonts w:ascii="Arial" w:eastAsia="Times New Roman" w:hAnsi="Arial" w:cs="Arial"/>
+          <w:lang w:eastAsia="pt-BR"/>
+        </w:rPr>
+      </w:pPr>
+      <w:proofErr w:type="spellStart"/>
+      <w:r>
+        <w:rPr>
+          <w:rFonts w:ascii="Arial" w:eastAsia="Times New Roman" w:hAnsi="Arial" w:cs="Arial"/>
+          <w:b/>
+          <w:bCs/>
+          <w:lang w:eastAsia="pt-BR"/>
+        </w:rPr>
+        <w:t>objects</w:t>
+      </w:r>
+      <w:proofErr w:type="spellEnd"/>
+      <w:r>
+        <w:rPr>
+          <w:rFonts w:ascii="Arial" w:eastAsia="Times New Roman" w:hAnsi="Arial" w:cs="Arial"/>
+          <w:b/>
+          <w:bCs/>
+          <w:lang w:eastAsia="pt-BR"/>
+        </w:rPr>
+        <w:t>/</w:t>
+      </w:r>
+      <w:r>
+        <w:rPr>
+          <w:rFonts w:ascii="Arial" w:eastAsia="Times New Roman" w:hAnsi="Arial" w:cs="Arial"/>
+          <w:lang w:eastAsia="pt-BR"/>
+        </w:rPr>
+        <w:t>:</w:t>
+      </w:r>
+    </w:p>
+    <w:p>
+      <w:pPr>
+        <w:numPr>
+          <w:ilvl w:val="1"/>
+          <w:numId w:val="2"/>
+        </w:numPr>
+        <w:spacing w:before="100" w:beforeAutospacing="1" w:after="100" w:afterAutospacing="1" w:line="240" w:lineRule="auto"/>
+        <w:jc w:val="both"/>
+        <w:rPr>
+          <w:rFonts w:ascii="Arial" w:eastAsia="Times New Roman" w:hAnsi="Arial" w:cs="Arial"/>
+          <w:lang w:eastAsia="pt-BR"/>
+        </w:rPr>
+      </w:pPr>
+      <w:r>
+        <w:rPr>
+          <w:rFonts w:ascii="Arial" w:eastAsia="Times New Roman" w:hAnsi="Arial" w:cs="Arial"/>
+          <w:lang w:eastAsia="pt-BR"/>
+        </w:rPr>
+        <w:t xml:space="preserve">Um dos diretórios mais importantes. Contém todos os objetos do </w:t>
+      </w:r>
+      <w:proofErr w:type="spellStart"/>
+      <w:r>
+        <w:rPr>
+          <w:rFonts w:ascii="Arial" w:eastAsia="Times New Roman" w:hAnsi="Arial" w:cs="Arial"/>
+          <w:lang w:eastAsia="pt-BR"/>
+        </w:rPr>
+        <w:t>Git</w:t>
+      </w:r>
+      <w:proofErr w:type="spellEnd"/>
+      <w:r>
+        <w:rPr>
+          <w:rFonts w:ascii="Arial" w:eastAsia="Times New Roman" w:hAnsi="Arial" w:cs="Arial"/>
+          <w:lang w:eastAsia="pt-BR"/>
+        </w:rPr>
+        <w:t xml:space="preserve">, como </w:t>
+      </w:r>
+      <w:proofErr w:type="spellStart"/>
+      <w:r>
+        <w:rPr>
+          <w:rFonts w:ascii="Arial" w:eastAsia="Times New Roman" w:hAnsi="Arial" w:cs="Arial"/>
+          <w:lang w:eastAsia="pt-BR"/>
+        </w:rPr>
+        <w:t>commits</w:t>
+      </w:r>
+      <w:proofErr w:type="spellEnd"/>
+      <w:r>
+        <w:rPr>
+          <w:rFonts w:ascii="Arial" w:eastAsia="Times New Roman" w:hAnsi="Arial" w:cs="Arial"/>
+          <w:lang w:eastAsia="pt-BR"/>
+        </w:rPr>
+        <w:t>, árvores (</w:t>
+      </w:r>
+      <w:proofErr w:type="spellStart"/>
+      <w:r>
+        <w:rPr>
+          <w:rFonts w:ascii="Arial" w:eastAsia="Times New Roman" w:hAnsi="Arial" w:cs="Arial"/>
+          <w:lang w:eastAsia="pt-BR"/>
+        </w:rPr>
+        <w:t>trees</w:t>
+      </w:r>
+      <w:proofErr w:type="spellEnd"/>
+      <w:r>
+        <w:rPr>
+          <w:rFonts w:ascii="Arial" w:eastAsia="Times New Roman" w:hAnsi="Arial" w:cs="Arial"/>
+          <w:lang w:eastAsia="pt-BR"/>
+        </w:rPr>
+        <w:t xml:space="preserve">), </w:t>
+      </w:r>
+      <w:proofErr w:type="spellStart"/>
+      <w:r>
+        <w:rPr>
+          <w:rFonts w:ascii="Arial" w:eastAsia="Times New Roman" w:hAnsi="Arial" w:cs="Arial"/>
+          <w:lang w:eastAsia="pt-BR"/>
+        </w:rPr>
+        <w:t>blobs</w:t>
+      </w:r>
+      <w:proofErr w:type="spellEnd"/>
+      <w:r>
+        <w:rPr>
+          <w:rFonts w:ascii="Arial" w:eastAsia="Times New Roman" w:hAnsi="Arial" w:cs="Arial"/>
+          <w:lang w:eastAsia="pt-BR"/>
+        </w:rPr>
+        <w:t xml:space="preserve"> (conteúdo dos arquivos) e </w:t>
+      </w:r>
+      <w:proofErr w:type="spellStart"/>
+      <w:r>
+        <w:rPr>
+          <w:rFonts w:ascii="Arial" w:eastAsia="Times New Roman" w:hAnsi="Arial" w:cs="Arial"/>
+          <w:lang w:eastAsia="pt-BR"/>
+        </w:rPr>
+        <w:t>tags</w:t>
+      </w:r>
+      <w:proofErr w:type="spellEnd"/>
+      <w:r>
+        <w:rPr>
+          <w:rFonts w:ascii="Arial" w:eastAsia="Times New Roman" w:hAnsi="Arial" w:cs="Arial"/>
+          <w:lang w:eastAsia="pt-BR"/>
+        </w:rPr>
+        <w:t xml:space="preserve">. Tudo que você faz no </w:t>
+      </w:r>
+      <w:proofErr w:type="spellStart"/>
+      <w:r>
+        <w:rPr>
+          <w:rFonts w:ascii="Arial" w:eastAsia="Times New Roman" w:hAnsi="Arial" w:cs="Arial"/>
+          <w:lang w:eastAsia="pt-BR"/>
+        </w:rPr>
+        <w:t>Git</w:t>
+      </w:r>
+      <w:proofErr w:type="spellEnd"/>
+      <w:r>
+        <w:rPr>
+          <w:rFonts w:ascii="Arial" w:eastAsia="Times New Roman" w:hAnsi="Arial" w:cs="Arial"/>
+          <w:lang w:eastAsia="pt-BR"/>
+        </w:rPr>
+        <w:t xml:space="preserve"> (como adicionar, </w:t>
+      </w:r>
+      <w:proofErr w:type="spellStart"/>
+      <w:r>
+        <w:rPr>
+          <w:rFonts w:ascii="Arial" w:eastAsia="Times New Roman" w:hAnsi="Arial" w:cs="Arial"/>
+          <w:lang w:eastAsia="pt-BR"/>
+        </w:rPr>
+        <w:t>commitar</w:t>
+      </w:r>
+      <w:proofErr w:type="spellEnd"/>
+      <w:r>
+        <w:rPr>
+          <w:rFonts w:ascii="Arial" w:eastAsia="Times New Roman" w:hAnsi="Arial" w:cs="Arial"/>
+          <w:lang w:eastAsia="pt-BR"/>
+        </w:rPr>
+        <w:t>, etc.) é registrado aqui.</w:t>
+      </w:r>
+    </w:p>
+    <w:p>
+      <w:pPr>
+        <w:numPr>
+          <w:ilvl w:val="0"/>
+          <w:numId w:val="2"/>
+        </w:numPr>
+        <w:spacing w:before="100" w:beforeAutospacing="1" w:after="100" w:afterAutospacing="1" w:line="240" w:lineRule="auto"/>
+        <w:jc w:val="both"/>
+        <w:rPr>
+          <w:rFonts w:ascii="Arial" w:eastAsia="Times New Roman" w:hAnsi="Arial" w:cs="Arial"/>
+          <w:lang w:eastAsia="pt-BR"/>
+        </w:rPr>
+      </w:pPr>
+      <w:proofErr w:type="spellStart"/>
+      <w:r>
+        <w:rPr>
+          <w:rFonts w:ascii="Arial" w:eastAsia="Times New Roman" w:hAnsi="Arial" w:cs="Arial"/>
+          <w:b/>
+          <w:bCs/>
+          <w:lang w:eastAsia="pt-BR"/>
+        </w:rPr>
+        <w:t>refs</w:t>
+      </w:r>
+      <w:proofErr w:type="spellEnd"/>
+      <w:r>
+        <w:rPr>
+          <w:rFonts w:ascii="Arial" w:eastAsia="Times New Roman" w:hAnsi="Arial" w:cs="Arial"/>
+          <w:b/>
+          <w:bCs/>
+          <w:lang w:eastAsia="pt-BR"/>
+        </w:rPr>
+        <w:t>/</w:t>
+      </w:r>
+      <w:r>
+        <w:rPr>
+          <w:rFonts w:ascii="Arial" w:eastAsia="Times New Roman" w:hAnsi="Arial" w:cs="Arial"/>
+          <w:lang w:eastAsia="pt-BR"/>
+        </w:rPr>
+        <w:t>:</w:t>
+      </w:r>
+    </w:p>
+    <w:p>
+      <w:pPr>
+        <w:numPr>
+          <w:ilvl w:val="1"/>
+          <w:numId w:val="2"/>
+        </w:numPr>
+        <w:spacing w:before="100" w:beforeAutospacing="1" w:after="100" w:afterAutospacing="1" w:line="240" w:lineRule="auto"/>
+        <w:jc w:val="both"/>
+        <w:rPr>
+          <w:rFonts w:ascii="Arial" w:eastAsia="Times New Roman" w:hAnsi="Arial" w:cs="Arial"/>
+          <w:lang w:eastAsia="pt-BR"/>
+        </w:rPr>
+      </w:pPr>
+      <w:r>
+        <w:rPr>
+          <w:rFonts w:ascii="Arial" w:eastAsia="Times New Roman" w:hAnsi="Arial" w:cs="Arial"/>
+          <w:lang w:eastAsia="pt-BR"/>
+        </w:rPr>
+        <w:t xml:space="preserve">Contém referências para </w:t>
+      </w:r>
+      <w:proofErr w:type="spellStart"/>
+      <w:r>
+        <w:rPr>
+          <w:rFonts w:ascii="Arial" w:eastAsia="Times New Roman" w:hAnsi="Arial" w:cs="Arial"/>
+          <w:lang w:eastAsia="pt-BR"/>
+        </w:rPr>
+        <w:t>branches</w:t>
+      </w:r>
+      <w:proofErr w:type="spellEnd"/>
+      <w:r>
+        <w:rPr>
+          <w:rFonts w:ascii="Arial" w:eastAsia="Times New Roman" w:hAnsi="Arial" w:cs="Arial"/>
+          <w:lang w:eastAsia="pt-BR"/>
+        </w:rPr>
+        <w:t xml:space="preserve"> e </w:t>
+      </w:r>
+      <w:proofErr w:type="spellStart"/>
+      <w:r>
+        <w:rPr>
+          <w:rFonts w:ascii="Arial" w:eastAsia="Times New Roman" w:hAnsi="Arial" w:cs="Arial"/>
+          <w:lang w:eastAsia="pt-BR"/>
+        </w:rPr>
+        <w:t>tags</w:t>
+      </w:r>
+      <w:proofErr w:type="spellEnd"/>
+      <w:r>
+        <w:rPr>
+          <w:rFonts w:ascii="Arial" w:eastAsia="Times New Roman" w:hAnsi="Arial" w:cs="Arial"/>
+          <w:lang w:eastAsia="pt-BR"/>
+        </w:rPr>
+        <w:t xml:space="preserve"> no repositório. Por exemplo, as referências para </w:t>
+      </w:r>
+      <w:proofErr w:type="spellStart"/>
+      <w:r>
+        <w:rPr>
+          <w:rFonts w:ascii="Arial" w:eastAsia="Times New Roman" w:hAnsi="Arial" w:cs="Arial"/>
+          <w:lang w:eastAsia="pt-BR"/>
+        </w:rPr>
+        <w:t>main</w:t>
+      </w:r>
+      <w:proofErr w:type="spellEnd"/>
+      <w:r>
+        <w:rPr>
+          <w:rFonts w:ascii="Arial" w:eastAsia="Times New Roman" w:hAnsi="Arial" w:cs="Arial"/>
+          <w:lang w:eastAsia="pt-BR"/>
+        </w:rPr>
+        <w:t xml:space="preserve">, </w:t>
+      </w:r>
+      <w:proofErr w:type="spellStart"/>
+      <w:r>
+        <w:rPr>
+          <w:rFonts w:ascii="Arial" w:eastAsia="Times New Roman" w:hAnsi="Arial" w:cs="Arial"/>
+          <w:lang w:eastAsia="pt-BR"/>
+        </w:rPr>
+        <w:t>develop</w:t>
+      </w:r>
+      <w:proofErr w:type="spellEnd"/>
+      <w:r>
+        <w:rPr>
+          <w:rFonts w:ascii="Arial" w:eastAsia="Times New Roman" w:hAnsi="Arial" w:cs="Arial"/>
+          <w:lang w:eastAsia="pt-BR"/>
+        </w:rPr>
+        <w:t xml:space="preserve"> ou outras </w:t>
+      </w:r>
+      <w:proofErr w:type="spellStart"/>
+      <w:r>
+        <w:rPr>
+          <w:rFonts w:ascii="Arial" w:eastAsia="Times New Roman" w:hAnsi="Arial" w:cs="Arial"/>
+          <w:lang w:eastAsia="pt-BR"/>
+        </w:rPr>
+        <w:t>branches</w:t>
+      </w:r>
+      <w:proofErr w:type="spellEnd"/>
+      <w:r>
+        <w:rPr>
+          <w:rFonts w:ascii="Arial" w:eastAsia="Times New Roman" w:hAnsi="Arial" w:cs="Arial"/>
+          <w:lang w:eastAsia="pt-BR"/>
+        </w:rPr>
+        <w:t xml:space="preserve"> criadas.</w:t>
+      </w:r>
+    </w:p>
+    <w:p>
+      <w:pPr>
+        <w:spacing w:before="100" w:beforeAutospacing="1" w:after="100" w:afterAutospacing="1" w:line="240" w:lineRule="auto"/>
+        <w:jc w:val="both"/>
+        <w:outlineLvl w:val="2"/>
+        <w:rPr>
+          <w:rFonts w:ascii="Arial" w:eastAsia="Times New Roman" w:hAnsi="Arial" w:cs="Arial"/>
+          <w:b/>
+          <w:bCs/>
+          <w:lang w:eastAsia="pt-BR"/>
+        </w:rPr>
+      </w:pPr>
+      <w:r>
+        <w:rPr>
+          <w:rFonts w:ascii="Arial" w:eastAsia="Times New Roman" w:hAnsi="Arial" w:cs="Arial"/>
+          <w:b/>
+          <w:bCs/>
+          <w:lang w:eastAsia="pt-BR"/>
+        </w:rPr>
+        <w:lastRenderedPageBreak/>
+        <w:t>Contexto Geral</w:t>
+      </w:r>
+    </w:p>
+    <w:p>
+      <w:pPr>
+        <w:spacing w:before="100" w:beforeAutospacing="1" w:after="100" w:afterAutospacing="1" w:line="240" w:lineRule="auto"/>
+        <w:jc w:val="both"/>
+        <w:rPr>
+          <w:rFonts w:ascii="Arial" w:eastAsia="Times New Roman" w:hAnsi="Arial" w:cs="Arial"/>
+          <w:lang w:eastAsia="pt-BR"/>
+        </w:rPr>
+      </w:pPr>
+      <w:r>
+        <w:rPr>
+          <w:rFonts w:ascii="Arial" w:eastAsia="Times New Roman" w:hAnsi="Arial" w:cs="Arial"/>
+          <w:lang w:eastAsia="pt-BR"/>
+        </w:rPr>
+        <w:t xml:space="preserve">O que você está vendo é a estrutura interna de um repositório </w:t>
+      </w:r>
+      <w:proofErr w:type="spellStart"/>
+      <w:r>
+        <w:rPr>
+          <w:rFonts w:ascii="Arial" w:eastAsia="Times New Roman" w:hAnsi="Arial" w:cs="Arial"/>
+          <w:lang w:eastAsia="pt-BR"/>
+        </w:rPr>
+        <w:t>Git</w:t>
+      </w:r>
+      <w:proofErr w:type="spellEnd"/>
+      <w:r>
+        <w:rPr>
+          <w:rFonts w:ascii="Arial" w:eastAsia="Times New Roman" w:hAnsi="Arial" w:cs="Arial"/>
+          <w:lang w:eastAsia="pt-BR"/>
+        </w:rPr>
+        <w:t>. Geralmente, você não precisa acessar o .</w:t>
+      </w:r>
+      <w:proofErr w:type="spellStart"/>
+      <w:r>
+        <w:rPr>
+          <w:rFonts w:ascii="Arial" w:eastAsia="Times New Roman" w:hAnsi="Arial" w:cs="Arial"/>
+          <w:lang w:eastAsia="pt-BR"/>
         </w:rPr>
         <w:t>git</w:t>
       </w:r>
       <w:proofErr w:type="spellEnd"/>
-      <w:proofErr w:type="gramEnd"/>
-      <w:r>
-        <w:rPr>
-          <w:rFonts w:ascii="Arial" w:hAnsi="Arial" w:cs="Arial"/>
-        </w:rPr>
-        <w:t>).</w:t>
+      <w:r>
+        <w:rPr>
+          <w:rFonts w:ascii="Arial" w:eastAsia="Times New Roman" w:hAnsi="Arial" w:cs="Arial"/>
+          <w:lang w:eastAsia="pt-BR"/>
+        </w:rPr>
+        <w:t xml:space="preserve"> diretamente, pois o </w:t>
+      </w:r>
+      <w:proofErr w:type="spellStart"/>
+      <w:r>
+        <w:rPr>
+          <w:rFonts w:ascii="Arial" w:eastAsia="Times New Roman" w:hAnsi="Arial" w:cs="Arial"/>
+          <w:lang w:eastAsia="pt-BR"/>
+        </w:rPr>
+        <w:t>Git</w:t>
+      </w:r>
+      <w:proofErr w:type="spellEnd"/>
+      <w:r>
+        <w:rPr>
+          <w:rFonts w:ascii="Arial" w:eastAsia="Times New Roman" w:hAnsi="Arial" w:cs="Arial"/>
+          <w:lang w:eastAsia="pt-BR"/>
+        </w:rPr>
+        <w:t xml:space="preserve"> gerencia automaticamente esses arquivos e diretórios. No entanto, isso é útil para entender como o </w:t>
+      </w:r>
+      <w:proofErr w:type="spellStart"/>
+      <w:r>
+        <w:rPr>
+          <w:rFonts w:ascii="Arial" w:eastAsia="Times New Roman" w:hAnsi="Arial" w:cs="Arial"/>
+          <w:lang w:eastAsia="pt-BR"/>
+        </w:rPr>
+        <w:t>Git</w:t>
+      </w:r>
+      <w:proofErr w:type="spellEnd"/>
+      <w:r>
+        <w:rPr>
+          <w:rFonts w:ascii="Arial" w:eastAsia="Times New Roman" w:hAnsi="Arial" w:cs="Arial"/>
+          <w:lang w:eastAsia="pt-BR"/>
+        </w:rPr>
+        <w:t xml:space="preserve"> armazena informações e opera nos bastidores.</w:t>
       </w:r>
     </w:p>
     <w:p>
@@ -1724,12 +2900,13 @@
       <w:r>
         <w:rPr>
           <w:rFonts w:ascii="Arial" w:hAnsi="Arial" w:cs="Arial"/>
+          <w:noProof/>
         </w:rPr>
         <w:drawing>
-          <wp:inline distT="0" distB="0" distL="0" distR="0" wp14:anchorId="14E29F41" wp14:editId="47A5C65F">
-            <wp:extent cx="5400040" cy="307340"/>
+          <wp:inline distT="0" distB="0" distL="0" distR="0" wp14:anchorId="4C4BC089" wp14:editId="366C4894">
+            <wp:extent cx="5400040" cy="273685"/>
             <wp:effectExtent l="0" t="0" r="0" b="0"/>
-            <wp:docPr id="6" name="Imagem 6"/>
+            <wp:docPr id="5" name="Imagem 5"/>
             <wp:cNvGraphicFramePr>
               <a:graphicFrameLocks xmlns:a="http://schemas.openxmlformats.org/drawingml/2006/main" noChangeAspect="1"/>
             </wp:cNvGraphicFramePr>
@@ -1749,7 +2926,7 @@
                   <pic:spPr>
                     <a:xfrm>
                       <a:off x="0" y="0"/>
-                      <a:ext cx="5400040" cy="307340"/>
+                      <a:ext cx="5400040" cy="273685"/>
                     </a:xfrm>
                     <a:prstGeom prst="rect">
                       <a:avLst/>
@@ -1764,19 +2941,239 @@
     </w:p>
     <w:p>
       <w:pPr>
-        <w:rPr>
-          <w:rFonts w:ascii="Arial" w:hAnsi="Arial" w:cs="Arial"/>
-        </w:rPr>
-      </w:pPr>
-      <w:r>
-        <w:rPr>
-          <w:rFonts w:ascii="Arial" w:hAnsi="Arial" w:cs="Arial"/>
+        <w:spacing w:after="0" w:line="240" w:lineRule="auto"/>
+        <w:jc w:val="both"/>
+        <w:rPr>
+          <w:rFonts w:ascii="Arial" w:hAnsi="Arial" w:cs="Arial"/>
+        </w:rPr>
+      </w:pPr>
+      <w:proofErr w:type="spellStart"/>
+      <w:r>
+        <w:rPr>
+          <w:rFonts w:ascii="Arial" w:hAnsi="Arial" w:cs="Arial"/>
+          <w:b/>
+          <w:bCs/>
+        </w:rPr>
+        <w:t>ls</w:t>
+      </w:r>
+      <w:proofErr w:type="spellEnd"/>
+      <w:r>
+        <w:rPr>
+          <w:rFonts w:ascii="Arial" w:hAnsi="Arial" w:cs="Arial"/>
+        </w:rPr>
+        <w:t>: Lista os arquivos e diretórios do diretório atual.</w:t>
+      </w:r>
+    </w:p>
+    <w:p>
+      <w:pPr>
+        <w:spacing w:after="0" w:line="240" w:lineRule="auto"/>
+        <w:jc w:val="both"/>
+        <w:rPr>
+          <w:rFonts w:ascii="Arial" w:hAnsi="Arial" w:cs="Arial"/>
+        </w:rPr>
+      </w:pPr>
+      <w:r>
+        <w:rPr>
+          <w:rFonts w:ascii="Arial" w:hAnsi="Arial" w:cs="Arial"/>
+          <w:b/>
+          <w:bCs/>
+        </w:rPr>
+        <w:t>-l</w:t>
+      </w:r>
+      <w:r>
+        <w:rPr>
+          <w:rFonts w:ascii="Arial" w:hAnsi="Arial" w:cs="Arial"/>
+        </w:rPr>
+        <w:t>: Mostra os detalhes em formato de lista longa, incluindo:</w:t>
+      </w:r>
+    </w:p>
+    <w:p>
+      <w:pPr>
+        <w:numPr>
+          <w:ilvl w:val="0"/>
+          <w:numId w:val="1"/>
+        </w:numPr>
+        <w:spacing w:before="100" w:beforeAutospacing="1" w:after="100" w:afterAutospacing="1" w:line="240" w:lineRule="auto"/>
+        <w:jc w:val="both"/>
+        <w:rPr>
+          <w:rFonts w:ascii="Arial" w:hAnsi="Arial" w:cs="Arial"/>
+        </w:rPr>
+      </w:pPr>
+      <w:r>
+        <w:rPr>
+          <w:rFonts w:ascii="Arial" w:hAnsi="Arial" w:cs="Arial"/>
+        </w:rPr>
+        <w:t>Permissões dos arquivos/diretórios.</w:t>
+      </w:r>
+    </w:p>
+    <w:p>
+      <w:pPr>
+        <w:numPr>
+          <w:ilvl w:val="0"/>
+          <w:numId w:val="1"/>
+        </w:numPr>
+        <w:spacing w:before="100" w:beforeAutospacing="1" w:after="100" w:afterAutospacing="1" w:line="240" w:lineRule="auto"/>
+        <w:jc w:val="both"/>
+        <w:rPr>
+          <w:rFonts w:ascii="Arial" w:hAnsi="Arial" w:cs="Arial"/>
+        </w:rPr>
+      </w:pPr>
+      <w:r>
+        <w:rPr>
+          <w:rFonts w:ascii="Arial" w:hAnsi="Arial" w:cs="Arial"/>
+        </w:rPr>
+        <w:t>Número de links.</w:t>
+      </w:r>
+    </w:p>
+    <w:p>
+      <w:pPr>
+        <w:numPr>
+          <w:ilvl w:val="0"/>
+          <w:numId w:val="1"/>
+        </w:numPr>
+        <w:spacing w:before="100" w:beforeAutospacing="1" w:after="100" w:afterAutospacing="1" w:line="240" w:lineRule="auto"/>
+        <w:jc w:val="both"/>
+        <w:rPr>
+          <w:rFonts w:ascii="Arial" w:hAnsi="Arial" w:cs="Arial"/>
+        </w:rPr>
+      </w:pPr>
+      <w:r>
+        <w:rPr>
+          <w:rFonts w:ascii="Arial" w:hAnsi="Arial" w:cs="Arial"/>
+        </w:rPr>
+        <w:t>Proprietário.</w:t>
+      </w:r>
+    </w:p>
+    <w:p>
+      <w:pPr>
+        <w:numPr>
+          <w:ilvl w:val="0"/>
+          <w:numId w:val="1"/>
+        </w:numPr>
+        <w:spacing w:before="100" w:beforeAutospacing="1" w:after="100" w:afterAutospacing="1" w:line="240" w:lineRule="auto"/>
+        <w:jc w:val="both"/>
+        <w:rPr>
+          <w:rFonts w:ascii="Arial" w:hAnsi="Arial" w:cs="Arial"/>
+        </w:rPr>
+      </w:pPr>
+      <w:r>
+        <w:rPr>
+          <w:rFonts w:ascii="Arial" w:hAnsi="Arial" w:cs="Arial"/>
+        </w:rPr>
+        <w:t>Grupo.</w:t>
+      </w:r>
+    </w:p>
+    <w:p>
+      <w:pPr>
+        <w:numPr>
+          <w:ilvl w:val="0"/>
+          <w:numId w:val="1"/>
+        </w:numPr>
+        <w:spacing w:before="100" w:beforeAutospacing="1" w:after="100" w:afterAutospacing="1" w:line="240" w:lineRule="auto"/>
+        <w:jc w:val="both"/>
+        <w:rPr>
+          <w:rFonts w:ascii="Arial" w:hAnsi="Arial" w:cs="Arial"/>
+        </w:rPr>
+      </w:pPr>
+      <w:r>
+        <w:rPr>
+          <w:rFonts w:ascii="Arial" w:hAnsi="Arial" w:cs="Arial"/>
+        </w:rPr>
+        <w:t>Tamanho.</w:t>
+      </w:r>
+    </w:p>
+    <w:p>
+      <w:pPr>
+        <w:numPr>
+          <w:ilvl w:val="0"/>
+          <w:numId w:val="1"/>
+        </w:numPr>
+        <w:spacing w:before="100" w:beforeAutospacing="1" w:after="100" w:afterAutospacing="1" w:line="240" w:lineRule="auto"/>
+        <w:jc w:val="both"/>
+        <w:rPr>
+          <w:rFonts w:ascii="Arial" w:hAnsi="Arial" w:cs="Arial"/>
+        </w:rPr>
+      </w:pPr>
+      <w:r>
+        <w:rPr>
+          <w:rFonts w:ascii="Arial" w:hAnsi="Arial" w:cs="Arial"/>
+        </w:rPr>
+        <w:t>Data e hora da última modificação.</w:t>
+      </w:r>
+    </w:p>
+    <w:p>
+      <w:pPr>
+        <w:numPr>
+          <w:ilvl w:val="0"/>
+          <w:numId w:val="1"/>
+        </w:numPr>
+        <w:spacing w:before="100" w:beforeAutospacing="1" w:after="100" w:afterAutospacing="1" w:line="240" w:lineRule="auto"/>
+        <w:jc w:val="both"/>
+        <w:rPr>
+          <w:rFonts w:ascii="Arial" w:hAnsi="Arial" w:cs="Arial"/>
+        </w:rPr>
+      </w:pPr>
+      <w:r>
+        <w:rPr>
+          <w:rFonts w:ascii="Arial" w:hAnsi="Arial" w:cs="Arial"/>
+        </w:rPr>
+        <w:t>Nome do arquivo/diretório.</w:t>
+      </w:r>
+    </w:p>
+    <w:p>
+      <w:pPr>
+        <w:spacing w:before="100" w:beforeAutospacing="1" w:after="100" w:afterAutospacing="1" w:line="240" w:lineRule="auto"/>
+        <w:jc w:val="both"/>
+        <w:rPr>
+          <w:rFonts w:ascii="Arial" w:hAnsi="Arial" w:cs="Arial"/>
+        </w:rPr>
+      </w:pPr>
+      <w:r>
+        <w:rPr>
+          <w:rFonts w:ascii="Arial" w:hAnsi="Arial" w:cs="Arial"/>
+          <w:b/>
+          <w:bCs/>
+        </w:rPr>
+        <w:t>-a</w:t>
+      </w:r>
+      <w:r>
+        <w:rPr>
+          <w:rFonts w:ascii="Arial" w:hAnsi="Arial" w:cs="Arial"/>
+        </w:rPr>
+        <w:t>: Mostra todos os arquivos, incluindo os ocultos (arquivos ou diretórios que começam com um ponto, como .</w:t>
+      </w:r>
+      <w:proofErr w:type="spellStart"/>
+      <w:r>
+        <w:rPr>
+          <w:rFonts w:ascii="Arial" w:hAnsi="Arial" w:cs="Arial"/>
+        </w:rPr>
+        <w:t>git</w:t>
+      </w:r>
+      <w:proofErr w:type="spellEnd"/>
+      <w:r>
+        <w:rPr>
+          <w:rFonts w:ascii="Arial" w:hAnsi="Arial" w:cs="Arial"/>
+        </w:rPr>
+        <w:t>).</w:t>
+      </w:r>
+    </w:p>
+    <w:p>
+      <w:pPr>
+        <w:jc w:val="both"/>
+        <w:rPr>
+          <w:rFonts w:ascii="Arial" w:hAnsi="Arial" w:cs="Arial"/>
+        </w:rPr>
+      </w:pPr>
+      <w:r>
+        <w:rPr>
+          <w:rFonts w:ascii="Arial" w:hAnsi="Arial" w:cs="Arial"/>
+          <w:noProof/>
         </w:rPr>
         <w:drawing>
-          <wp:inline distT="0" distB="0" distL="0" distR="0" wp14:anchorId="752E57B2" wp14:editId="6A37F15A">
-            <wp:extent cx="5306886" cy="2824432"/>
-            <wp:effectExtent l="0" t="0" r="8255" b="0"/>
-            <wp:docPr id="7" name="Imagem 7"/>
+          <wp:inline distT="0" distB="0" distL="0" distR="0" wp14:anchorId="14E29F41" wp14:editId="47A5C65F">
+            <wp:extent cx="5400040" cy="307340"/>
+            <wp:effectExtent l="0" t="0" r="0" b="0"/>
+            <wp:docPr id="6" name="Imagem 6"/>
             <wp:cNvGraphicFramePr>
               <a:graphicFrameLocks xmlns:a="http://schemas.openxmlformats.org/drawingml/2006/main" noChangeAspect="1"/>
             </wp:cNvGraphicFramePr>
@@ -1796,6 +3193,54 @@
                   <pic:spPr>
                     <a:xfrm>
                       <a:off x="0" y="0"/>
+                      <a:ext cx="5400040" cy="307340"/>
+                    </a:xfrm>
+                    <a:prstGeom prst="rect">
+                      <a:avLst/>
+                    </a:prstGeom>
+                  </pic:spPr>
+                </pic:pic>
+              </a:graphicData>
+            </a:graphic>
+          </wp:inline>
+        </w:drawing>
+      </w:r>
+    </w:p>
+    <w:p>
+      <w:pPr>
+        <w:rPr>
+          <w:rFonts w:ascii="Arial" w:hAnsi="Arial" w:cs="Arial"/>
+        </w:rPr>
+      </w:pPr>
+      <w:r>
+        <w:rPr>
+          <w:rFonts w:ascii="Arial" w:hAnsi="Arial" w:cs="Arial"/>
+          <w:noProof/>
+        </w:rPr>
+        <w:drawing>
+          <wp:inline distT="0" distB="0" distL="0" distR="0" wp14:anchorId="752E57B2" wp14:editId="6A37F15A">
+            <wp:extent cx="5306886" cy="2824432"/>
+            <wp:effectExtent l="0" t="0" r="8255" b="0"/>
+            <wp:docPr id="7" name="Imagem 7"/>
+            <wp:cNvGraphicFramePr>
+              <a:graphicFrameLocks xmlns:a="http://schemas.openxmlformats.org/drawingml/2006/main" noChangeAspect="1"/>
+            </wp:cNvGraphicFramePr>
+            <a:graphic xmlns:a="http://schemas.openxmlformats.org/drawingml/2006/main">
+              <a:graphicData uri="http://schemas.openxmlformats.org/drawingml/2006/picture">
+                <pic:pic xmlns:pic="http://schemas.openxmlformats.org/drawingml/2006/picture">
+                  <pic:nvPicPr>
+                    <pic:cNvPr id="1" name=""/>
+                    <pic:cNvPicPr/>
+                  </pic:nvPicPr>
+                  <pic:blipFill>
+                    <a:blip r:embed="rId10"/>
+                    <a:stretch>
+                      <a:fillRect/>
+                    </a:stretch>
+                  </pic:blipFill>
+                  <pic:spPr>
+                    <a:xfrm>
+                      <a:off x="0" y="0"/>
                       <a:ext cx="5338370" cy="2841188"/>
                     </a:xfrm>
                     <a:prstGeom prst="rect">
@@ -1910,7 +3355,6 @@
         <w:t xml:space="preserve">Ao terminar de fazer a inserção só </w:t>
       </w:r>
       <w:proofErr w:type="spellStart"/>
-      <w:proofErr w:type="gramStart"/>
       <w:r>
         <w:rPr>
           <w:rFonts w:ascii="Arial" w:hAnsi="Arial" w:cs="Arial"/>
@@ -1934,7 +3378,6 @@
         <w:t>Esc</w:t>
       </w:r>
       <w:proofErr w:type="spellEnd"/>
-      <w:proofErr w:type="gramEnd"/>
       <w:r>
         <w:rPr>
           <w:rFonts w:ascii="Arial" w:hAnsi="Arial" w:cs="Arial"/>
@@ -2017,6 +3460,7 @@
       <w:r>
         <w:rPr>
           <w:rFonts w:ascii="Arial" w:hAnsi="Arial" w:cs="Arial"/>
+          <w:noProof/>
         </w:rPr>
         <w:lastRenderedPageBreak/>
         <w:drawing>
@@ -2035,7 +3479,7 @@
                     <pic:cNvPicPr/>
                   </pic:nvPicPr>
                   <pic:blipFill rotWithShape="1">
-                    <a:blip r:embed="rId10"/>
+                    <a:blip r:embed="rId11"/>
                     <a:srcRect l="1182"/>
                     <a:stretch/>
                   </pic:blipFill>
@@ -3489,6 +4933,7 @@
       <w:r>
         <w:rPr>
           <w:rFonts w:ascii="Arial" w:hAnsi="Arial" w:cs="Arial"/>
+          <w:noProof/>
         </w:rPr>
         <w:drawing>
           <wp:inline distT="0" distB="0" distL="0" distR="0" wp14:anchorId="4F872AD3" wp14:editId="1CFEE05C">
@@ -3506,7 +4951,7 @@
                     <pic:cNvPicPr/>
                   </pic:nvPicPr>
                   <pic:blipFill>
-                    <a:blip r:embed="rId11"/>
+                    <a:blip r:embed="rId12"/>
                     <a:stretch>
                       <a:fillRect/>
                     </a:stretch>
@@ -3677,15 +5122,7 @@
         <w:rPr>
           <w:rFonts w:ascii="Arial" w:hAnsi="Arial" w:cs="Arial"/>
         </w:rPr>
-        <w:t xml:space="preserve"> o que foi adicionado</w:t>
-      </w:r>
-      <w:bookmarkStart w:id="0" w:name="_GoBack"/>
-      <w:bookmarkEnd w:id="0"/>
-      <w:r>
-        <w:rPr>
-          <w:rFonts w:ascii="Arial" w:hAnsi="Arial" w:cs="Arial"/>
-        </w:rPr>
-        <w:t xml:space="preserve"> </w:t>
+        <w:t xml:space="preserve"> o que foi adicionado </w:t>
       </w:r>
     </w:p>
     <w:sectPr>
@@ -5272,6 +6709,119 @@
     </w:lvl>
   </w:abstractNum>
   <w:abstractNum w:abstractNumId="11" w15:restartNumberingAfterBreak="0">
+    <w:nsid w:val="791437BD"/>
+    <w:multiLevelType w:val="hybridMultilevel"/>
+    <w:tmpl w:val="360E09F6"/>
+    <w:lvl w:ilvl="0" w:tplc="04160001">
+      <w:start w:val="1"/>
+      <w:numFmt w:val="bullet"/>
+      <w:lvlText w:val=""/>
+      <w:lvlJc w:val="left"/>
+      <w:pPr>
+        <w:ind w:left="720" w:hanging="360"/>
+      </w:pPr>
+      <w:rPr>
+        <w:rFonts w:ascii="Symbol" w:hAnsi="Symbol" w:hint="default"/>
+      </w:rPr>
+    </w:lvl>
+    <w:lvl w:ilvl="1" w:tplc="04160003" w:tentative="1">
+      <w:start w:val="1"/>
+      <w:numFmt w:val="bullet"/>
+      <w:lvlText w:val="o"/>
+      <w:lvlJc w:val="left"/>
+      <w:pPr>
+        <w:ind w:left="1440" w:hanging="360"/>
+      </w:pPr>
+      <w:rPr>
+        <w:rFonts w:ascii="Courier New" w:hAnsi="Courier New" w:cs="Courier New" w:hint="default"/>
+      </w:rPr>
+    </w:lvl>
+    <w:lvl w:ilvl="2" w:tplc="04160005" w:tentative="1">
+      <w:start w:val="1"/>
+      <w:numFmt w:val="bullet"/>
+      <w:lvlText w:val=""/>
+      <w:lvlJc w:val="left"/>
+      <w:pPr>
+        <w:ind w:left="2160" w:hanging="360"/>
+      </w:pPr>
+      <w:rPr>
+        <w:rFonts w:ascii="Wingdings" w:hAnsi="Wingdings" w:hint="default"/>
+      </w:rPr>
+    </w:lvl>
+    <w:lvl w:ilvl="3" w:tplc="04160001" w:tentative="1">
+      <w:start w:val="1"/>
+      <w:numFmt w:val="bullet"/>
+      <w:lvlText w:val=""/>
+      <w:lvlJc w:val="left"/>
+      <w:pPr>
+        <w:ind w:left="2880" w:hanging="360"/>
+      </w:pPr>
+      <w:rPr>
+        <w:rFonts w:ascii="Symbol" w:hAnsi="Symbol" w:hint="default"/>
+      </w:rPr>
+    </w:lvl>
+    <w:lvl w:ilvl="4" w:tplc="04160003" w:tentative="1">
+      <w:start w:val="1"/>
+      <w:numFmt w:val="bullet"/>
+      <w:lvlText w:val="o"/>
+      <w:lvlJc w:val="left"/>
+      <w:pPr>
+        <w:ind w:left="3600" w:hanging="360"/>
+      </w:pPr>
+      <w:rPr>
+        <w:rFonts w:ascii="Courier New" w:hAnsi="Courier New" w:cs="Courier New" w:hint="default"/>
+      </w:rPr>
+    </w:lvl>
+    <w:lvl w:ilvl="5" w:tplc="04160005" w:tentative="1">
+      <w:start w:val="1"/>
+      <w:numFmt w:val="bullet"/>
+      <w:lvlText w:val=""/>
+      <w:lvlJc w:val="left"/>
+      <w:pPr>
+        <w:ind w:left="4320" w:hanging="360"/>
+      </w:pPr>
+      <w:rPr>
+        <w:rFonts w:ascii="Wingdings" w:hAnsi="Wingdings" w:hint="default"/>
+      </w:rPr>
+    </w:lvl>
+    <w:lvl w:ilvl="6" w:tplc="04160001" w:tentative="1">
+      <w:start w:val="1"/>
+      <w:numFmt w:val="bullet"/>
+      <w:lvlText w:val=""/>
+      <w:lvlJc w:val="left"/>
+      <w:pPr>
+        <w:ind w:left="5040" w:hanging="360"/>
+      </w:pPr>
+      <w:rPr>
+        <w:rFonts w:ascii="Symbol" w:hAnsi="Symbol" w:hint="default"/>
+      </w:rPr>
+    </w:lvl>
+    <w:lvl w:ilvl="7" w:tplc="04160003" w:tentative="1">
+      <w:start w:val="1"/>
+      <w:numFmt w:val="bullet"/>
+      <w:lvlText w:val="o"/>
+      <w:lvlJc w:val="left"/>
+      <w:pPr>
+        <w:ind w:left="5760" w:hanging="360"/>
+      </w:pPr>
+      <w:rPr>
+        <w:rFonts w:ascii="Courier New" w:hAnsi="Courier New" w:cs="Courier New" w:hint="default"/>
+      </w:rPr>
+    </w:lvl>
+    <w:lvl w:ilvl="8" w:tplc="04160005" w:tentative="1">
+      <w:start w:val="1"/>
+      <w:numFmt w:val="bullet"/>
+      <w:lvlText w:val=""/>
+      <w:lvlJc w:val="left"/>
+      <w:pPr>
+        <w:ind w:left="6480" w:hanging="360"/>
+      </w:pPr>
+      <w:rPr>
+        <w:rFonts w:ascii="Wingdings" w:hAnsi="Wingdings" w:hint="default"/>
+      </w:rPr>
+    </w:lvl>
+  </w:abstractNum>
+  <w:abstractNum w:abstractNumId="12" w15:restartNumberingAfterBreak="0">
     <w:nsid w:val="7CEE1350"/>
     <w:multiLevelType w:val="multilevel"/>
     <w:tmpl w:val="37CCF722"/>
@@ -5439,7 +6989,7 @@
     <w:abstractNumId w:val="10"/>
   </w:num>
   <w:num w:numId="7">
-    <w:abstractNumId w:val="11"/>
+    <w:abstractNumId w:val="12"/>
   </w:num>
   <w:num w:numId="8">
     <w:abstractNumId w:val="5"/>
@@ -5455,6 +7005,9 @@
   </w:num>
   <w:num w:numId="12">
     <w:abstractNumId w:val="4"/>
+  </w:num>
+  <w:num w:numId="13">
+    <w:abstractNumId w:val="11"/>
   </w:num>
 </w:numbering>
 </file>
@@ -5998,6 +7551,17 @@
       <w:color w:val="2F5496" w:themeColor="accent1" w:themeShade="BF"/>
     </w:rPr>
   </w:style>
+  <w:style w:type="paragraph" w:styleId="PargrafodaLista">
+    <w:name w:val="List Paragraph"/>
+    <w:basedOn w:val="Normal"/>
+    <w:uiPriority w:val="34"/>
+    <w:qFormat/>
+    <w:rsid w:val="00187D20"/>
+    <w:pPr>
+      <w:ind w:left="720"/>
+      <w:contextualSpacing/>
+    </w:pPr>
+  </w:style>
 </w:styles>
 </file>
 

</xml_diff>

<commit_message>
[FIX] Alteração no documento
</commit_message>
<xml_diff>
--- a/GIT E GITHUB.docx
+++ b/GIT E GITHUB.docx
@@ -113,8 +113,6 @@
         </w:rPr>
         <w:t xml:space="preserve">qualquer tipo de arquivo. </w:t>
       </w:r>
-      <w:bookmarkStart w:id="0" w:name="_GoBack"/>
-      <w:bookmarkEnd w:id="0"/>
     </w:p>
     <w:p>
       <w:pPr>
@@ -161,7 +159,21 @@
         <w:rPr>
           <w:rFonts w:ascii="Arial" w:eastAsia="ArialMT" w:hAnsi="Arial" w:cs="Arial"/>
         </w:rPr>
-        <w:t>João, Rodrigo e Alex trabalham em um projeto x, eles tem cada um uma cópia do projeto na</w:t>
+        <w:t xml:space="preserve">João, Rodrigo e Alex trabalham em um projeto x, </w:t>
+      </w:r>
+      <w:proofErr w:type="gramStart"/>
+      <w:r>
+        <w:rPr>
+          <w:rFonts w:ascii="Arial" w:eastAsia="ArialMT" w:hAnsi="Arial" w:cs="Arial"/>
+        </w:rPr>
+        <w:t>eles tem</w:t>
+      </w:r>
+      <w:proofErr w:type="gramEnd"/>
+      <w:r>
+        <w:rPr>
+          <w:rFonts w:ascii="Arial" w:eastAsia="ArialMT" w:hAnsi="Arial" w:cs="Arial"/>
+        </w:rPr>
+        <w:t xml:space="preserve"> cada um uma cópia do projeto na</w:t>
       </w:r>
       <w:r>
         <w:rPr>
@@ -270,7 +282,7 @@
         <w:autoSpaceDE w:val="0"/>
         <w:autoSpaceDN w:val="0"/>
         <w:adjustRightInd w:val="0"/>
-        <w:spacing w:after="0" w:line="240" w:lineRule="auto"/>
+        <w:spacing w:line="240" w:lineRule="auto"/>
         <w:jc w:val="both"/>
         <w:rPr>
           <w:rFonts w:ascii="Arial" w:eastAsia="ArialMT" w:hAnsi="Arial" w:cs="Arial"/>
@@ -1339,6 +1351,572 @@
         </w:rPr>
         <w:t xml:space="preserve"> localmente</w:t>
       </w:r>
+    </w:p>
+    <w:p>
+      <w:pPr>
+        <w:pStyle w:val="PargrafodaLista"/>
+        <w:numPr>
+          <w:ilvl w:val="0"/>
+          <w:numId w:val="13"/>
+        </w:numPr>
+        <w:autoSpaceDE w:val="0"/>
+        <w:autoSpaceDN w:val="0"/>
+        <w:adjustRightInd w:val="0"/>
+        <w:spacing w:after="0" w:line="240" w:lineRule="auto"/>
+        <w:rPr>
+          <w:rFonts w:ascii="Arial" w:eastAsia="ArialMT" w:hAnsi="Arial" w:cs="Arial"/>
+        </w:rPr>
+      </w:pPr>
+      <w:proofErr w:type="spellStart"/>
+      <w:r>
+        <w:rPr>
+          <w:rFonts w:ascii="Arial" w:eastAsia="ArialMT" w:hAnsi="Arial" w:cs="Arial"/>
+          <w:color w:val="0070C0"/>
+        </w:rPr>
+        <w:t>git</w:t>
+      </w:r>
+      <w:proofErr w:type="spellEnd"/>
+      <w:r>
+        <w:rPr>
+          <w:rFonts w:ascii="Arial" w:eastAsia="ArialMT" w:hAnsi="Arial" w:cs="Arial"/>
+          <w:color w:val="0070C0"/>
+        </w:rPr>
+        <w:t xml:space="preserve"> </w:t>
+      </w:r>
+      <w:r>
+        <w:rPr>
+          <w:rFonts w:ascii="Arial" w:eastAsia="ArialMT" w:hAnsi="Arial" w:cs="Arial"/>
+          <w:color w:val="0070C0"/>
+        </w:rPr>
+        <w:t xml:space="preserve">log </w:t>
+      </w:r>
+      <w:r>
+        <w:rPr>
+          <w:rFonts w:ascii="Arial" w:eastAsia="ArialMT" w:hAnsi="Arial" w:cs="Arial"/>
+          <w:color w:val="0070C0"/>
+        </w:rPr>
+        <w:t>--</w:t>
+      </w:r>
+      <w:proofErr w:type="spellStart"/>
+      <w:r>
+        <w:rPr>
+          <w:rFonts w:ascii="Arial" w:eastAsia="ArialMT" w:hAnsi="Arial" w:cs="Arial"/>
+          <w:color w:val="0070C0"/>
+        </w:rPr>
+        <w:t>decorate</w:t>
+      </w:r>
+      <w:proofErr w:type="spellEnd"/>
+      <w:r>
+        <w:rPr>
+          <w:rFonts w:ascii="Arial" w:eastAsia="ArialMT" w:hAnsi="Arial" w:cs="Arial"/>
+        </w:rPr>
+        <w:t xml:space="preserve">: </w:t>
+      </w:r>
+      <w:r>
+        <w:t xml:space="preserve">exibe o histórico de </w:t>
+      </w:r>
+      <w:proofErr w:type="spellStart"/>
+      <w:r>
+        <w:t>commits</w:t>
+      </w:r>
+      <w:proofErr w:type="spellEnd"/>
+      <w:r>
+        <w:t xml:space="preserve"> com informações adicionais sobre referências como</w:t>
+      </w:r>
+      <w:r>
+        <w:t xml:space="preserve"> </w:t>
+      </w:r>
+      <w:proofErr w:type="spellStart"/>
+      <w:r>
+        <w:t>branches</w:t>
+      </w:r>
+      <w:proofErr w:type="spellEnd"/>
+      <w:r>
+        <w:t xml:space="preserve"> e </w:t>
+      </w:r>
+      <w:proofErr w:type="spellStart"/>
+      <w:r>
+        <w:t>tags</w:t>
+      </w:r>
+      <w:proofErr w:type="spellEnd"/>
+      <w:r>
+        <w:t xml:space="preserve"> associadas a cada </w:t>
+      </w:r>
+      <w:proofErr w:type="spellStart"/>
+      <w:r>
+        <w:t>commit</w:t>
+      </w:r>
+      <w:proofErr w:type="spellEnd"/>
+      <w:r>
+        <w:t>.</w:t>
+      </w:r>
+    </w:p>
+    <w:p>
+      <w:pPr>
+        <w:pStyle w:val="PargrafodaLista"/>
+        <w:numPr>
+          <w:ilvl w:val="0"/>
+          <w:numId w:val="13"/>
+        </w:numPr>
+        <w:autoSpaceDE w:val="0"/>
+        <w:autoSpaceDN w:val="0"/>
+        <w:adjustRightInd w:val="0"/>
+        <w:spacing w:after="0" w:line="240" w:lineRule="auto"/>
+        <w:rPr>
+          <w:rFonts w:ascii="Arial" w:eastAsia="ArialMT" w:hAnsi="Arial" w:cs="Arial"/>
+        </w:rPr>
+      </w:pPr>
+      <w:proofErr w:type="spellStart"/>
+      <w:r>
+        <w:rPr>
+          <w:rFonts w:ascii="Arial" w:eastAsia="ArialMT" w:hAnsi="Arial" w:cs="Arial"/>
+          <w:color w:val="0070C0"/>
+        </w:rPr>
+        <w:t>git</w:t>
+      </w:r>
+      <w:proofErr w:type="spellEnd"/>
+      <w:r>
+        <w:rPr>
+          <w:rFonts w:ascii="Arial" w:eastAsia="ArialMT" w:hAnsi="Arial" w:cs="Arial"/>
+          <w:color w:val="0070C0"/>
+        </w:rPr>
+        <w:t xml:space="preserve"> log --</w:t>
+      </w:r>
+      <w:proofErr w:type="spellStart"/>
+      <w:r>
+        <w:rPr>
+          <w:rFonts w:ascii="Arial" w:eastAsia="ArialMT" w:hAnsi="Arial" w:cs="Arial"/>
+          <w:color w:val="0070C0"/>
+        </w:rPr>
+        <w:t>author</w:t>
+      </w:r>
+      <w:proofErr w:type="spellEnd"/>
+      <w:proofErr w:type="gramStart"/>
+      <w:r>
+        <w:rPr>
+          <w:rFonts w:ascii="Arial" w:eastAsia="ArialMT" w:hAnsi="Arial" w:cs="Arial"/>
+          <w:color w:val="0070C0"/>
+        </w:rPr>
+        <w:t>=”Alexandre</w:t>
+      </w:r>
+      <w:proofErr w:type="gramEnd"/>
+      <w:r>
+        <w:rPr>
+          <w:rFonts w:ascii="Arial" w:eastAsia="ArialMT" w:hAnsi="Arial" w:cs="Arial"/>
+          <w:color w:val="0070C0"/>
+        </w:rPr>
+        <w:t>”</w:t>
+      </w:r>
+      <w:r>
+        <w:rPr>
+          <w:rFonts w:ascii="Arial" w:eastAsia="ArialMT" w:hAnsi="Arial" w:cs="Arial"/>
+          <w:color w:val="000000" w:themeColor="text1"/>
+        </w:rPr>
+        <w:t>:</w:t>
+      </w:r>
+      <w:r>
+        <w:rPr>
+          <w:rFonts w:ascii="Arial" w:eastAsia="ArialMT" w:hAnsi="Arial" w:cs="Arial"/>
+          <w:color w:val="000000" w:themeColor="text1"/>
+        </w:rPr>
+        <w:t xml:space="preserve"> vai listar todos os </w:t>
+      </w:r>
+      <w:proofErr w:type="spellStart"/>
+      <w:r>
+        <w:rPr>
+          <w:rFonts w:ascii="Arial" w:eastAsia="ArialMT" w:hAnsi="Arial" w:cs="Arial"/>
+          <w:color w:val="000000" w:themeColor="text1"/>
+        </w:rPr>
+        <w:t>commit</w:t>
+      </w:r>
+      <w:proofErr w:type="spellEnd"/>
+      <w:r>
+        <w:rPr>
+          <w:rFonts w:ascii="Arial" w:eastAsia="ArialMT" w:hAnsi="Arial" w:cs="Arial"/>
+          <w:color w:val="000000" w:themeColor="text1"/>
+        </w:rPr>
+        <w:t xml:space="preserve"> que tenha o nome com “Alexandre” </w:t>
+      </w:r>
+    </w:p>
+    <w:p>
+      <w:pPr>
+        <w:pStyle w:val="PargrafodaLista"/>
+        <w:numPr>
+          <w:ilvl w:val="0"/>
+          <w:numId w:val="13"/>
+        </w:numPr>
+        <w:autoSpaceDE w:val="0"/>
+        <w:autoSpaceDN w:val="0"/>
+        <w:adjustRightInd w:val="0"/>
+        <w:spacing w:after="0" w:line="240" w:lineRule="auto"/>
+        <w:rPr>
+          <w:rFonts w:ascii="Arial" w:eastAsia="ArialMT" w:hAnsi="Arial" w:cs="Arial"/>
+        </w:rPr>
+      </w:pPr>
+      <w:proofErr w:type="spellStart"/>
+      <w:r>
+        <w:rPr>
+          <w:rFonts w:ascii="Arial" w:eastAsia="ArialMT" w:hAnsi="Arial" w:cs="Arial"/>
+          <w:color w:val="0070C0"/>
+        </w:rPr>
+        <w:t>git</w:t>
+      </w:r>
+      <w:proofErr w:type="spellEnd"/>
+      <w:r>
+        <w:rPr>
+          <w:rFonts w:ascii="Arial" w:eastAsia="ArialMT" w:hAnsi="Arial" w:cs="Arial"/>
+          <w:color w:val="0070C0"/>
+        </w:rPr>
+        <w:t xml:space="preserve"> </w:t>
+      </w:r>
+      <w:proofErr w:type="spellStart"/>
+      <w:r>
+        <w:rPr>
+          <w:rFonts w:ascii="Arial" w:eastAsia="ArialMT" w:hAnsi="Arial" w:cs="Arial"/>
+          <w:color w:val="0070C0"/>
+        </w:rPr>
+        <w:t>shortlog</w:t>
+      </w:r>
+      <w:proofErr w:type="spellEnd"/>
+      <w:r>
+        <w:rPr>
+          <w:rFonts w:ascii="Arial" w:eastAsia="ArialMT" w:hAnsi="Arial" w:cs="Arial"/>
+        </w:rPr>
+        <w:t>:</w:t>
+      </w:r>
+      <w:r>
+        <w:rPr>
+          <w:rFonts w:ascii="Arial" w:eastAsia="ArialMT" w:hAnsi="Arial" w:cs="Arial"/>
+        </w:rPr>
+        <w:t xml:space="preserve"> Mostra em ordem alfabética quais foram os autores, quantos </w:t>
+      </w:r>
+      <w:proofErr w:type="spellStart"/>
+      <w:r>
+        <w:rPr>
+          <w:rFonts w:ascii="Arial" w:eastAsia="ArialMT" w:hAnsi="Arial" w:cs="Arial"/>
+        </w:rPr>
+        <w:t>commits</w:t>
+      </w:r>
+      <w:proofErr w:type="spellEnd"/>
+      <w:r>
+        <w:rPr>
+          <w:rFonts w:ascii="Arial" w:eastAsia="ArialMT" w:hAnsi="Arial" w:cs="Arial"/>
+        </w:rPr>
+        <w:t xml:space="preserve"> fizeram e quais eles foram.</w:t>
+      </w:r>
+    </w:p>
+    <w:p>
+      <w:pPr>
+        <w:pStyle w:val="PargrafodaLista"/>
+        <w:numPr>
+          <w:ilvl w:val="0"/>
+          <w:numId w:val="13"/>
+        </w:numPr>
+        <w:autoSpaceDE w:val="0"/>
+        <w:autoSpaceDN w:val="0"/>
+        <w:adjustRightInd w:val="0"/>
+        <w:spacing w:after="0" w:line="240" w:lineRule="auto"/>
+        <w:rPr>
+          <w:rFonts w:ascii="Arial" w:eastAsia="ArialMT" w:hAnsi="Arial" w:cs="Arial"/>
+        </w:rPr>
+      </w:pPr>
+      <w:proofErr w:type="spellStart"/>
+      <w:r>
+        <w:rPr>
+          <w:rFonts w:ascii="Arial" w:eastAsia="ArialMT" w:hAnsi="Arial" w:cs="Arial"/>
+          <w:color w:val="0070C0"/>
+        </w:rPr>
+        <w:t>git</w:t>
+      </w:r>
+      <w:proofErr w:type="spellEnd"/>
+      <w:r>
+        <w:rPr>
+          <w:rFonts w:ascii="Arial" w:eastAsia="ArialMT" w:hAnsi="Arial" w:cs="Arial"/>
+          <w:color w:val="0070C0"/>
+        </w:rPr>
+        <w:t xml:space="preserve"> </w:t>
+      </w:r>
+      <w:proofErr w:type="spellStart"/>
+      <w:r>
+        <w:rPr>
+          <w:rFonts w:ascii="Arial" w:eastAsia="ArialMT" w:hAnsi="Arial" w:cs="Arial"/>
+          <w:color w:val="0070C0"/>
+        </w:rPr>
+        <w:t>shortlog</w:t>
+      </w:r>
+      <w:proofErr w:type="spellEnd"/>
+      <w:r>
+        <w:rPr>
+          <w:rFonts w:ascii="Arial" w:eastAsia="ArialMT" w:hAnsi="Arial" w:cs="Arial"/>
+          <w:color w:val="0070C0"/>
+        </w:rPr>
+        <w:t xml:space="preserve"> </w:t>
+      </w:r>
+      <w:r>
+        <w:rPr>
+          <w:rFonts w:ascii="Arial" w:eastAsia="ArialMT" w:hAnsi="Arial" w:cs="Arial"/>
+          <w:color w:val="0070C0"/>
+        </w:rPr>
+        <w:t>-</w:t>
+      </w:r>
+      <w:proofErr w:type="spellStart"/>
+      <w:r>
+        <w:rPr>
+          <w:rFonts w:ascii="Arial" w:eastAsia="ArialMT" w:hAnsi="Arial" w:cs="Arial"/>
+          <w:color w:val="0070C0"/>
+        </w:rPr>
+        <w:t>sn</w:t>
+      </w:r>
+      <w:proofErr w:type="spellEnd"/>
+      <w:r>
+        <w:rPr>
+          <w:rFonts w:ascii="Arial" w:eastAsia="ArialMT" w:hAnsi="Arial" w:cs="Arial"/>
+        </w:rPr>
+        <w:t xml:space="preserve">: Mostra só a quantidade de </w:t>
+      </w:r>
+      <w:proofErr w:type="spellStart"/>
+      <w:r>
+        <w:rPr>
+          <w:rFonts w:ascii="Arial" w:eastAsia="ArialMT" w:hAnsi="Arial" w:cs="Arial"/>
+        </w:rPr>
+        <w:t>commits</w:t>
+      </w:r>
+      <w:proofErr w:type="spellEnd"/>
+      <w:r>
+        <w:rPr>
+          <w:rFonts w:ascii="Arial" w:eastAsia="ArialMT" w:hAnsi="Arial" w:cs="Arial"/>
+        </w:rPr>
+        <w:t xml:space="preserve"> e a pessoa que </w:t>
+      </w:r>
+      <w:proofErr w:type="spellStart"/>
+      <w:r>
+        <w:rPr>
+          <w:rFonts w:ascii="Arial" w:eastAsia="ArialMT" w:hAnsi="Arial" w:cs="Arial"/>
+        </w:rPr>
+        <w:t>commitou</w:t>
+      </w:r>
+      <w:proofErr w:type="spellEnd"/>
+      <w:r>
+        <w:rPr>
+          <w:rFonts w:ascii="Arial" w:eastAsia="ArialMT" w:hAnsi="Arial" w:cs="Arial"/>
+        </w:rPr>
+        <w:t>.</w:t>
+      </w:r>
+    </w:p>
+    <w:p>
+      <w:pPr>
+        <w:pStyle w:val="PargrafodaLista"/>
+        <w:numPr>
+          <w:ilvl w:val="0"/>
+          <w:numId w:val="13"/>
+        </w:numPr>
+        <w:autoSpaceDE w:val="0"/>
+        <w:autoSpaceDN w:val="0"/>
+        <w:adjustRightInd w:val="0"/>
+        <w:spacing w:after="0" w:line="240" w:lineRule="auto"/>
+        <w:rPr>
+          <w:rFonts w:ascii="Arial" w:eastAsia="ArialMT" w:hAnsi="Arial" w:cs="Arial"/>
+        </w:rPr>
+      </w:pPr>
+      <w:proofErr w:type="spellStart"/>
+      <w:r>
+        <w:rPr>
+          <w:rFonts w:ascii="Arial" w:eastAsia="ArialMT" w:hAnsi="Arial" w:cs="Arial"/>
+          <w:color w:val="0070C0"/>
+        </w:rPr>
+        <w:lastRenderedPageBreak/>
+        <w:t>git</w:t>
+      </w:r>
+      <w:proofErr w:type="spellEnd"/>
+      <w:r>
+        <w:rPr>
+          <w:rFonts w:ascii="Arial" w:eastAsia="ArialMT" w:hAnsi="Arial" w:cs="Arial"/>
+          <w:color w:val="0070C0"/>
+        </w:rPr>
+        <w:t xml:space="preserve"> </w:t>
+      </w:r>
+      <w:proofErr w:type="spellStart"/>
+      <w:r>
+        <w:rPr>
+          <w:rFonts w:ascii="Arial" w:eastAsia="ArialMT" w:hAnsi="Arial" w:cs="Arial"/>
+          <w:color w:val="0070C0"/>
+        </w:rPr>
+        <w:t>shortlog</w:t>
+      </w:r>
+      <w:proofErr w:type="spellEnd"/>
+      <w:r>
+        <w:rPr>
+          <w:rFonts w:ascii="Arial" w:eastAsia="ArialMT" w:hAnsi="Arial" w:cs="Arial"/>
+          <w:color w:val="0070C0"/>
+        </w:rPr>
+        <w:t xml:space="preserve"> </w:t>
+      </w:r>
+      <w:r>
+        <w:rPr>
+          <w:rFonts w:ascii="Arial" w:eastAsia="ArialMT" w:hAnsi="Arial" w:cs="Arial"/>
+          <w:color w:val="0070C0"/>
+        </w:rPr>
+        <w:t>--</w:t>
+      </w:r>
+      <w:proofErr w:type="spellStart"/>
+      <w:r>
+        <w:rPr>
+          <w:rFonts w:ascii="Arial" w:eastAsia="ArialMT" w:hAnsi="Arial" w:cs="Arial"/>
+          <w:color w:val="0070C0"/>
+        </w:rPr>
+        <w:t>graph</w:t>
+      </w:r>
+      <w:proofErr w:type="spellEnd"/>
+      <w:r>
+        <w:rPr>
+          <w:rFonts w:ascii="Arial" w:eastAsia="ArialMT" w:hAnsi="Arial" w:cs="Arial"/>
+        </w:rPr>
+        <w:t>:</w:t>
+      </w:r>
+      <w:r>
+        <w:rPr>
+          <w:rFonts w:ascii="Arial" w:eastAsia="ArialMT" w:hAnsi="Arial" w:cs="Arial"/>
+        </w:rPr>
+        <w:t xml:space="preserve"> Mostra de forma gráfica o que está acontecendo com os </w:t>
+      </w:r>
+      <w:proofErr w:type="spellStart"/>
+      <w:r>
+        <w:rPr>
+          <w:rFonts w:ascii="Arial" w:eastAsia="ArialMT" w:hAnsi="Arial" w:cs="Arial"/>
+        </w:rPr>
+        <w:t>branchs</w:t>
+      </w:r>
+      <w:proofErr w:type="spellEnd"/>
+      <w:r>
+        <w:rPr>
+          <w:rFonts w:ascii="Arial" w:eastAsia="ArialMT" w:hAnsi="Arial" w:cs="Arial"/>
+        </w:rPr>
+        <w:t xml:space="preserve"> e versões.</w:t>
+      </w:r>
+    </w:p>
+    <w:p>
+      <w:pPr>
+        <w:pStyle w:val="PargrafodaLista"/>
+        <w:numPr>
+          <w:ilvl w:val="0"/>
+          <w:numId w:val="13"/>
+        </w:numPr>
+        <w:autoSpaceDE w:val="0"/>
+        <w:autoSpaceDN w:val="0"/>
+        <w:adjustRightInd w:val="0"/>
+        <w:spacing w:after="0" w:line="240" w:lineRule="auto"/>
+        <w:rPr>
+          <w:rFonts w:ascii="Arial" w:eastAsia="ArialMT" w:hAnsi="Arial" w:cs="Arial"/>
+        </w:rPr>
+      </w:pPr>
+      <w:proofErr w:type="spellStart"/>
+      <w:r>
+        <w:rPr>
+          <w:rFonts w:ascii="Arial" w:eastAsia="ArialMT" w:hAnsi="Arial" w:cs="Arial"/>
+          <w:color w:val="0070C0"/>
+        </w:rPr>
+        <w:t>git</w:t>
+      </w:r>
+      <w:proofErr w:type="spellEnd"/>
+      <w:r>
+        <w:rPr>
+          <w:rFonts w:ascii="Arial" w:eastAsia="ArialMT" w:hAnsi="Arial" w:cs="Arial"/>
+          <w:color w:val="0070C0"/>
+        </w:rPr>
+        <w:t xml:space="preserve"> show </w:t>
+      </w:r>
+      <w:r>
+        <w:rPr>
+          <w:rFonts w:ascii="Arial" w:eastAsia="ArialMT" w:hAnsi="Arial" w:cs="Arial"/>
+          <w:color w:val="0070C0"/>
+        </w:rPr>
+        <w:t>5a17162e90960c7dded65bfbfc113100186db68a</w:t>
+      </w:r>
+      <w:r>
+        <w:rPr>
+          <w:rFonts w:ascii="Arial" w:eastAsia="ArialMT" w:hAnsi="Arial" w:cs="Arial"/>
+        </w:rPr>
+        <w:t xml:space="preserve">: </w:t>
+      </w:r>
+      <w:r>
+        <w:rPr>
+          <w:rFonts w:ascii="Arial" w:eastAsia="ArialMT" w:hAnsi="Arial" w:cs="Arial"/>
+        </w:rPr>
+        <w:t xml:space="preserve">Informando o </w:t>
+      </w:r>
+      <w:proofErr w:type="spellStart"/>
+      <w:r>
+        <w:rPr>
+          <w:rFonts w:ascii="Arial" w:eastAsia="ArialMT" w:hAnsi="Arial" w:cs="Arial"/>
+        </w:rPr>
+        <w:t>has</w:t>
+      </w:r>
+      <w:proofErr w:type="spellEnd"/>
+      <w:r>
+        <w:rPr>
+          <w:rFonts w:ascii="Arial" w:eastAsia="ArialMT" w:hAnsi="Arial" w:cs="Arial"/>
+        </w:rPr>
+        <w:t xml:space="preserve"> (</w:t>
+      </w:r>
+      <w:r>
+        <w:rPr>
+          <w:rFonts w:ascii="Arial" w:eastAsia="ArialMT" w:hAnsi="Arial" w:cs="Arial"/>
+        </w:rPr>
+        <w:t>5a17162e</w:t>
+      </w:r>
+      <w:r>
+        <w:rPr>
+          <w:rFonts w:ascii="Arial" w:eastAsia="ArialMT" w:hAnsi="Arial" w:cs="Arial"/>
+        </w:rPr>
+        <w:t>...</w:t>
+      </w:r>
+      <w:r>
+        <w:rPr>
+          <w:rFonts w:ascii="Arial" w:eastAsia="ArialMT" w:hAnsi="Arial" w:cs="Arial"/>
+        </w:rPr>
+        <w:t>)</w:t>
+      </w:r>
+      <w:r>
+        <w:rPr>
+          <w:rFonts w:ascii="Arial" w:eastAsia="ArialMT" w:hAnsi="Arial" w:cs="Arial"/>
+        </w:rPr>
+        <w:t xml:space="preserve"> </w:t>
+      </w:r>
+      <w:r>
+        <w:rPr>
+          <w:rFonts w:ascii="Arial" w:eastAsia="ArialMT" w:hAnsi="Arial" w:cs="Arial"/>
+        </w:rPr>
+        <w:t xml:space="preserve">do </w:t>
+      </w:r>
+      <w:proofErr w:type="spellStart"/>
+      <w:r>
+        <w:rPr>
+          <w:rFonts w:ascii="Arial" w:eastAsia="ArialMT" w:hAnsi="Arial" w:cs="Arial"/>
+        </w:rPr>
+        <w:t>commit</w:t>
+      </w:r>
+      <w:proofErr w:type="spellEnd"/>
+      <w:r>
+        <w:rPr>
+          <w:rFonts w:ascii="Arial" w:eastAsia="ArialMT" w:hAnsi="Arial" w:cs="Arial"/>
+        </w:rPr>
+        <w:t>, v</w:t>
+      </w:r>
+      <w:r>
+        <w:rPr>
+          <w:rFonts w:ascii="Arial" w:eastAsia="ArialMT" w:hAnsi="Arial" w:cs="Arial"/>
+        </w:rPr>
+        <w:t>ocê consegue ver tudo que foi adicionado ou alterado.</w:t>
+      </w:r>
+      <w:r>
+        <w:rPr>
+          <w:rFonts w:ascii="Arial" w:eastAsia="ArialMT" w:hAnsi="Arial" w:cs="Arial"/>
+          <w:color w:val="0070C0"/>
+        </w:rPr>
+        <w:t xml:space="preserve"> </w:t>
+      </w:r>
+      <w:bookmarkStart w:id="0" w:name="_GoBack"/>
+      <w:bookmarkEnd w:id="0"/>
     </w:p>
     <w:p>
       <w:pPr>
@@ -1544,7 +2122,6 @@
         <w:rPr>
           <w:rFonts w:ascii="Arial" w:hAnsi="Arial" w:cs="Arial"/>
         </w:rPr>
-        <w:lastRenderedPageBreak/>
         <w:t xml:space="preserve">Abrindo o </w:t>
       </w:r>
       <w:proofErr w:type="spellStart"/>
@@ -1808,7 +2385,15 @@
           <w:rFonts w:ascii="Arial" w:eastAsia="Times New Roman" w:hAnsi="Arial" w:cs="Arial"/>
           <w:lang w:eastAsia="pt-BR"/>
         </w:rPr>
-        <w:t>Na imagem que você enviou, você está dentro de um diretório chamado .</w:t>
+        <w:t xml:space="preserve">Na imagem que você enviou, você está dentro de um diretório </w:t>
+      </w:r>
+      <w:proofErr w:type="gramStart"/>
+      <w:r>
+        <w:rPr>
+          <w:rFonts w:ascii="Arial" w:eastAsia="Times New Roman" w:hAnsi="Arial" w:cs="Arial"/>
+          <w:lang w:eastAsia="pt-BR"/>
+        </w:rPr>
+        <w:t>chamado .</w:t>
       </w:r>
       <w:proofErr w:type="spellStart"/>
       <w:r>
@@ -1819,6 +2404,7 @@
         <w:t>git</w:t>
       </w:r>
       <w:proofErr w:type="spellEnd"/>
+      <w:proofErr w:type="gramEnd"/>
       <w:r>
         <w:rPr>
           <w:rFonts w:ascii="Arial" w:eastAsia="Times New Roman" w:hAnsi="Arial" w:cs="Arial"/>
@@ -1916,6 +2502,7 @@
           <w:lang w:eastAsia="pt-BR"/>
         </w:rPr>
       </w:pPr>
+      <w:proofErr w:type="gramStart"/>
       <w:r>
         <w:rPr>
           <w:rFonts w:ascii="Arial" w:eastAsia="Times New Roman" w:hAnsi="Arial" w:cs="Arial"/>
@@ -1925,6 +2512,7 @@
         </w:rPr>
         <w:t>./</w:t>
       </w:r>
+      <w:proofErr w:type="gramEnd"/>
       <w:r>
         <w:rPr>
           <w:rFonts w:ascii="Arial" w:eastAsia="Times New Roman" w:hAnsi="Arial" w:cs="Arial"/>
@@ -1962,12 +2550,21 @@
           <w:lang w:eastAsia="pt-BR"/>
         </w:rPr>
       </w:pPr>
-      <w:r>
-        <w:rPr>
-          <w:rFonts w:ascii="Arial" w:eastAsia="Times New Roman" w:hAnsi="Arial" w:cs="Arial"/>
-          <w:lang w:eastAsia="pt-BR"/>
-        </w:rPr>
-        <w:t>./: Refere-se ao diretório atual (o próprio .</w:t>
+      <w:proofErr w:type="gramStart"/>
+      <w:r>
+        <w:rPr>
+          <w:rFonts w:ascii="Arial" w:eastAsia="Times New Roman" w:hAnsi="Arial" w:cs="Arial"/>
+          <w:lang w:eastAsia="pt-BR"/>
+        </w:rPr>
+        <w:t>./</w:t>
+      </w:r>
+      <w:proofErr w:type="gramEnd"/>
+      <w:r>
+        <w:rPr>
+          <w:rFonts w:ascii="Arial" w:eastAsia="Times New Roman" w:hAnsi="Arial" w:cs="Arial"/>
+          <w:lang w:eastAsia="pt-BR"/>
+        </w:rPr>
+        <w:t>: Refere-se ao diretório atual (o próprio .</w:t>
       </w:r>
       <w:proofErr w:type="spellStart"/>
       <w:r>
@@ -1999,12 +2596,21 @@
           <w:lang w:eastAsia="pt-BR"/>
         </w:rPr>
       </w:pPr>
-      <w:r>
-        <w:rPr>
-          <w:rFonts w:ascii="Arial" w:eastAsia="Times New Roman" w:hAnsi="Arial" w:cs="Arial"/>
-          <w:lang w:eastAsia="pt-BR"/>
-        </w:rPr>
-        <w:t xml:space="preserve">../: Refere-se ao diretório pai (no caso, o diretório </w:t>
+      <w:proofErr w:type="gramStart"/>
+      <w:r>
+        <w:rPr>
+          <w:rFonts w:ascii="Arial" w:eastAsia="Times New Roman" w:hAnsi="Arial" w:cs="Arial"/>
+          <w:lang w:eastAsia="pt-BR"/>
+        </w:rPr>
+        <w:t>..</w:t>
+      </w:r>
+      <w:proofErr w:type="gramEnd"/>
+      <w:r>
+        <w:rPr>
+          <w:rFonts w:ascii="Arial" w:eastAsia="Times New Roman" w:hAnsi="Arial" w:cs="Arial"/>
+          <w:lang w:eastAsia="pt-BR"/>
+        </w:rPr>
+        <w:t xml:space="preserve">/: Refere-se ao diretório pai (no caso, o diretório </w:t>
       </w:r>
       <w:proofErr w:type="spellStart"/>
       <w:r>
@@ -2435,6 +3041,7 @@
           <w:rFonts w:ascii="Arial" w:eastAsia="Times New Roman" w:hAnsi="Arial" w:cs="Arial"/>
           <w:lang w:eastAsia="pt-BR"/>
         </w:rPr>
+        <w:lastRenderedPageBreak/>
         <w:t xml:space="preserve">Contém informações adicionais, como um arquivo </w:t>
       </w:r>
       <w:proofErr w:type="spellStart"/>
@@ -2451,7 +3058,15 @@
           <w:rFonts w:ascii="Arial" w:eastAsia="Times New Roman" w:hAnsi="Arial" w:cs="Arial"/>
           <w:lang w:eastAsia="pt-BR"/>
         </w:rPr>
-        <w:t>, que permite ignorar arquivos localmente (funciona de forma semelhante ao .</w:t>
+        <w:t xml:space="preserve">, que permite ignorar arquivos localmente (funciona de forma semelhante </w:t>
+      </w:r>
+      <w:proofErr w:type="gramStart"/>
+      <w:r>
+        <w:rPr>
+          <w:rFonts w:ascii="Arial" w:eastAsia="Times New Roman" w:hAnsi="Arial" w:cs="Arial"/>
+          <w:lang w:eastAsia="pt-BR"/>
+        </w:rPr>
+        <w:t>ao .</w:t>
       </w:r>
       <w:proofErr w:type="spellStart"/>
       <w:r>
@@ -2462,6 +3077,7 @@
         <w:t>gitignore</w:t>
       </w:r>
       <w:proofErr w:type="spellEnd"/>
+      <w:proofErr w:type="gramEnd"/>
       <w:r>
         <w:rPr>
           <w:rFonts w:ascii="Arial" w:eastAsia="Times New Roman" w:hAnsi="Arial" w:cs="Arial"/>
@@ -2805,7 +3421,6 @@
           <w:bCs/>
           <w:lang w:eastAsia="pt-BR"/>
         </w:rPr>
-        <w:lastRenderedPageBreak/>
         <w:t>Contexto Geral</w:t>
       </w:r>
     </w:p>
@@ -2839,7 +3454,15 @@
           <w:rFonts w:ascii="Arial" w:eastAsia="Times New Roman" w:hAnsi="Arial" w:cs="Arial"/>
           <w:lang w:eastAsia="pt-BR"/>
         </w:rPr>
-        <w:t>. Geralmente, você não precisa acessar o .</w:t>
+        <w:t xml:space="preserve">. Geralmente, você não precisa acessar </w:t>
+      </w:r>
+      <w:proofErr w:type="gramStart"/>
+      <w:r>
+        <w:rPr>
+          <w:rFonts w:ascii="Arial" w:eastAsia="Times New Roman" w:hAnsi="Arial" w:cs="Arial"/>
+          <w:lang w:eastAsia="pt-BR"/>
+        </w:rPr>
+        <w:t>o .</w:t>
       </w:r>
       <w:proofErr w:type="spellStart"/>
       <w:r>
@@ -2850,6 +3473,7 @@
         <w:t>git</w:t>
       </w:r>
       <w:proofErr w:type="spellEnd"/>
+      <w:proofErr w:type="gramEnd"/>
       <w:r>
         <w:rPr>
           <w:rFonts w:ascii="Arial" w:eastAsia="Times New Roman" w:hAnsi="Arial" w:cs="Arial"/>
@@ -2978,8 +3602,18 @@
           <w:b/>
           <w:bCs/>
         </w:rPr>
-        <w:t>-l</w:t>
-      </w:r>
+        <w:t>-</w:t>
+      </w:r>
+      <w:proofErr w:type="gramStart"/>
+      <w:r>
+        <w:rPr>
+          <w:rFonts w:ascii="Arial" w:hAnsi="Arial" w:cs="Arial"/>
+          <w:b/>
+          <w:bCs/>
+        </w:rPr>
+        <w:t>l</w:t>
+      </w:r>
+      <w:proofErr w:type="gramEnd"/>
       <w:r>
         <w:rPr>
           <w:rFonts w:ascii="Arial" w:hAnsi="Arial" w:cs="Arial"/>
@@ -3140,7 +3774,14 @@
         <w:rPr>
           <w:rFonts w:ascii="Arial" w:hAnsi="Arial" w:cs="Arial"/>
         </w:rPr>
-        <w:t>: Mostra todos os arquivos, incluindo os ocultos (arquivos ou diretórios que começam com um ponto, como .</w:t>
+        <w:t xml:space="preserve">: Mostra todos os arquivos, incluindo os ocultos (arquivos ou diretórios que começam com um ponto, </w:t>
+      </w:r>
+      <w:proofErr w:type="gramStart"/>
+      <w:r>
+        <w:rPr>
+          <w:rFonts w:ascii="Arial" w:hAnsi="Arial" w:cs="Arial"/>
+        </w:rPr>
+        <w:t>como .</w:t>
       </w:r>
       <w:proofErr w:type="spellStart"/>
       <w:r>
@@ -3150,6 +3791,7 @@
         <w:t>git</w:t>
       </w:r>
       <w:proofErr w:type="spellEnd"/>
+      <w:proofErr w:type="gramEnd"/>
       <w:r>
         <w:rPr>
           <w:rFonts w:ascii="Arial" w:hAnsi="Arial" w:cs="Arial"/>
@@ -3355,6 +3997,7 @@
         <w:t xml:space="preserve">Ao terminar de fazer a inserção só </w:t>
       </w:r>
       <w:proofErr w:type="spellStart"/>
+      <w:proofErr w:type="gramStart"/>
       <w:r>
         <w:rPr>
           <w:rFonts w:ascii="Arial" w:hAnsi="Arial" w:cs="Arial"/>
@@ -3378,6 +4021,7 @@
         <w:t>Esc</w:t>
       </w:r>
       <w:proofErr w:type="spellEnd"/>
+      <w:proofErr w:type="gramEnd"/>
       <w:r>
         <w:rPr>
           <w:rFonts w:ascii="Arial" w:hAnsi="Arial" w:cs="Arial"/>
@@ -3448,6 +4092,7 @@
         <w:rPr>
           <w:rFonts w:ascii="Arial" w:hAnsi="Arial" w:cs="Arial"/>
         </w:rPr>
+        <w:lastRenderedPageBreak/>
         <w:br/>
       </w:r>
     </w:p>
@@ -3462,7 +4107,6 @@
           <w:rFonts w:ascii="Arial" w:hAnsi="Arial" w:cs="Arial"/>
           <w:noProof/>
         </w:rPr>
-        <w:lastRenderedPageBreak/>
         <w:drawing>
           <wp:inline distT="0" distB="0" distL="0" distR="0" wp14:anchorId="4F848D55" wp14:editId="4E84061F">
             <wp:extent cx="6567275" cy="3580077"/>
@@ -4059,6 +4703,7 @@
         <w:rPr>
           <w:rFonts w:ascii="Arial" w:hAnsi="Arial" w:cs="Arial"/>
         </w:rPr>
+        <w:lastRenderedPageBreak/>
         <w:t xml:space="preserve">Representa arquivos que foram </w:t>
       </w:r>
       <w:r>
@@ -4154,7 +4799,6 @@
         <w:rPr>
           <w:rFonts w:ascii="Arial" w:hAnsi="Arial" w:cs="Arial"/>
         </w:rPr>
-        <w:lastRenderedPageBreak/>
         <w:t xml:space="preserve">Como mudar de </w:t>
       </w:r>
       <w:proofErr w:type="spellStart"/>
@@ -5124,6 +5768,19 @@
         </w:rPr>
         <w:t xml:space="preserve"> o que foi adicionado </w:t>
       </w:r>
+      <w:r>
+        <w:rPr>
+          <w:rFonts w:ascii="Arial" w:hAnsi="Arial" w:cs="Arial"/>
+        </w:rPr>
+        <w:t>e em seguida escreve um comentário dentro de “update...”</w:t>
+      </w:r>
+    </w:p>
+    <w:p>
+      <w:pPr>
+        <w:rPr>
+          <w:rFonts w:ascii="Arial" w:hAnsi="Arial" w:cs="Arial"/>
+        </w:rPr>
+      </w:pPr>
     </w:p>
     <w:sectPr>
       <w:pgSz w:w="11906" w:h="16838"/>

</xml_diff>

<commit_message>
Edit GIT E GITHUB.docx
</commit_message>
<xml_diff>
--- a/GIT E GITHUB.docx
+++ b/GIT E GITHUB.docx
@@ -5892,15 +5892,332 @@
         </w:rPr>
         <w:t>’</w:t>
       </w:r>
+      <w:r>
+        <w:rPr>
+          <w:rFonts w:ascii="Arial" w:hAnsi="Arial" w:cs="Arial"/>
+        </w:rPr>
+        <w:t>, sempre é bom usar o ‘</w:t>
+      </w:r>
+      <w:proofErr w:type="spellStart"/>
+      <w:r>
+        <w:rPr>
+          <w:rFonts w:ascii="Arial" w:hAnsi="Arial" w:cs="Arial"/>
+        </w:rPr>
+        <w:t>git</w:t>
+      </w:r>
+      <w:proofErr w:type="spellEnd"/>
+      <w:r>
+        <w:rPr>
+          <w:rFonts w:ascii="Arial" w:hAnsi="Arial" w:cs="Arial"/>
+        </w:rPr>
+        <w:t xml:space="preserve"> </w:t>
+      </w:r>
+      <w:proofErr w:type="spellStart"/>
+      <w:r>
+        <w:rPr>
+          <w:rFonts w:ascii="Arial" w:hAnsi="Arial" w:cs="Arial"/>
+        </w:rPr>
+        <w:t>diff</w:t>
+      </w:r>
+      <w:proofErr w:type="spellEnd"/>
+      <w:r>
+        <w:rPr>
+          <w:rFonts w:ascii="Arial" w:hAnsi="Arial" w:cs="Arial"/>
+        </w:rPr>
+        <w:t xml:space="preserve">’ antes de você </w:t>
+      </w:r>
+      <w:proofErr w:type="spellStart"/>
+      <w:r>
+        <w:rPr>
+          <w:rFonts w:ascii="Arial" w:hAnsi="Arial" w:cs="Arial"/>
+        </w:rPr>
+        <w:t>commitar</w:t>
+      </w:r>
+      <w:proofErr w:type="spellEnd"/>
+      <w:r>
+        <w:rPr>
+          <w:rFonts w:ascii="Arial" w:hAnsi="Arial" w:cs="Arial"/>
+        </w:rPr>
+        <w:t>, porque ajuda a revisar para não subir alguma coisa suja.</w:t>
+      </w:r>
+    </w:p>
+    <w:p>
+      <w:pPr>
+        <w:rPr>
+          <w:rFonts w:ascii="Arial" w:hAnsi="Arial" w:cs="Arial"/>
+        </w:rPr>
+      </w:pPr>
+    </w:p>
+    <w:p>
+      <w:pPr>
+        <w:rPr>
+          <w:rFonts w:ascii="Arial" w:hAnsi="Arial" w:cs="Arial"/>
+        </w:rPr>
+      </w:pPr>
+      <w:r>
+        <w:rPr>
+          <w:rFonts w:ascii="Arial" w:hAnsi="Arial" w:cs="Arial"/>
+        </w:rPr>
+        <w:drawing>
+          <wp:inline distT="0" distB="0" distL="0" distR="0" wp14:anchorId="4AE12934" wp14:editId="2E12E811">
+            <wp:extent cx="5582429" cy="905001"/>
+            <wp:effectExtent l="0" t="0" r="0" b="9525"/>
+            <wp:docPr id="3" name="Imagem 3"/>
+            <wp:cNvGraphicFramePr>
+              <a:graphicFrameLocks xmlns:a="http://schemas.openxmlformats.org/drawingml/2006/main" noChangeAspect="1"/>
+            </wp:cNvGraphicFramePr>
+            <a:graphic xmlns:a="http://schemas.openxmlformats.org/drawingml/2006/main">
+              <a:graphicData uri="http://schemas.openxmlformats.org/drawingml/2006/picture">
+                <pic:pic xmlns:pic="http://schemas.openxmlformats.org/drawingml/2006/picture">
+                  <pic:nvPicPr>
+                    <pic:cNvPr id="1" name=""/>
+                    <pic:cNvPicPr/>
+                  </pic:nvPicPr>
+                  <pic:blipFill>
+                    <a:blip r:embed="rId14"/>
+                    <a:stretch>
+                      <a:fillRect/>
+                    </a:stretch>
+                  </pic:blipFill>
+                  <pic:spPr>
+                    <a:xfrm>
+                      <a:off x="0" y="0"/>
+                      <a:ext cx="5582429" cy="905001"/>
+                    </a:xfrm>
+                    <a:prstGeom prst="rect">
+                      <a:avLst/>
+                    </a:prstGeom>
+                  </pic:spPr>
+                </pic:pic>
+              </a:graphicData>
+            </a:graphic>
+          </wp:inline>
+        </w:drawing>
+      </w:r>
+    </w:p>
+    <w:p>
+      <w:pPr>
+        <w:rPr>
+          <w:rFonts w:ascii="Arial" w:hAnsi="Arial" w:cs="Arial"/>
+        </w:rPr>
+      </w:pPr>
+      <w:proofErr w:type="spellStart"/>
+      <w:r>
+        <w:rPr>
+          <w:rFonts w:ascii="Arial" w:hAnsi="Arial" w:cs="Arial"/>
+          <w:b/>
+          <w:bCs/>
+        </w:rPr>
+        <w:t>git</w:t>
+      </w:r>
+      <w:proofErr w:type="spellEnd"/>
+      <w:r>
+        <w:rPr>
+          <w:rFonts w:ascii="Arial" w:hAnsi="Arial" w:cs="Arial"/>
+          <w:b/>
+          <w:bCs/>
+        </w:rPr>
+        <w:t xml:space="preserve"> </w:t>
+      </w:r>
+      <w:proofErr w:type="spellStart"/>
+      <w:r>
+        <w:rPr>
+          <w:rFonts w:ascii="Arial" w:hAnsi="Arial" w:cs="Arial"/>
+          <w:b/>
+          <w:bCs/>
+        </w:rPr>
+        <w:t>diff</w:t>
+      </w:r>
+      <w:proofErr w:type="spellEnd"/>
+      <w:r>
+        <w:rPr>
+          <w:rFonts w:ascii="Arial" w:hAnsi="Arial" w:cs="Arial"/>
+          <w:b/>
+          <w:bCs/>
+        </w:rPr>
+        <w:t xml:space="preserve"> --</w:t>
+      </w:r>
+      <w:proofErr w:type="spellStart"/>
+      <w:r>
+        <w:rPr>
+          <w:rFonts w:ascii="Arial" w:hAnsi="Arial" w:cs="Arial"/>
+          <w:b/>
+          <w:bCs/>
+        </w:rPr>
+        <w:t>name-only</w:t>
+      </w:r>
+      <w:proofErr w:type="spellEnd"/>
+      <w:r>
+        <w:rPr>
+          <w:rFonts w:ascii="Arial" w:hAnsi="Arial" w:cs="Arial"/>
+        </w:rPr>
+        <w:t>: somente para mostrar o nome do arquivo que foi modificado.</w:t>
+      </w:r>
+    </w:p>
+    <w:p>
+      <w:pPr>
+        <w:rPr>
+          <w:rFonts w:ascii="Arial" w:hAnsi="Arial" w:cs="Arial"/>
+        </w:rPr>
+      </w:pPr>
+    </w:p>
+    <w:p>
+      <w:pPr>
+        <w:rPr>
+          <w:rFonts w:ascii="Arial" w:hAnsi="Arial" w:cs="Arial"/>
+        </w:rPr>
+      </w:pPr>
+      <w:r>
+        <w:rPr>
+          <w:rFonts w:ascii="Arial" w:hAnsi="Arial" w:cs="Arial"/>
+        </w:rPr>
+        <w:drawing>
+          <wp:inline distT="0" distB="0" distL="0" distR="0" wp14:anchorId="40903097" wp14:editId="6FADBB49">
+            <wp:extent cx="6645910" cy="778510"/>
+            <wp:effectExtent l="0" t="0" r="2540" b="2540"/>
+            <wp:docPr id="10" name="Imagem 10"/>
+            <wp:cNvGraphicFramePr>
+              <a:graphicFrameLocks xmlns:a="http://schemas.openxmlformats.org/drawingml/2006/main" noChangeAspect="1"/>
+            </wp:cNvGraphicFramePr>
+            <a:graphic xmlns:a="http://schemas.openxmlformats.org/drawingml/2006/main">
+              <a:graphicData uri="http://schemas.openxmlformats.org/drawingml/2006/picture">
+                <pic:pic xmlns:pic="http://schemas.openxmlformats.org/drawingml/2006/picture">
+                  <pic:nvPicPr>
+                    <pic:cNvPr id="1" name=""/>
+                    <pic:cNvPicPr/>
+                  </pic:nvPicPr>
+                  <pic:blipFill>
+                    <a:blip r:embed="rId15"/>
+                    <a:stretch>
+                      <a:fillRect/>
+                    </a:stretch>
+                  </pic:blipFill>
+                  <pic:spPr>
+                    <a:xfrm>
+                      <a:off x="0" y="0"/>
+                      <a:ext cx="6645910" cy="778510"/>
+                    </a:xfrm>
+                    <a:prstGeom prst="rect">
+                      <a:avLst/>
+                    </a:prstGeom>
+                  </pic:spPr>
+                </pic:pic>
+              </a:graphicData>
+            </a:graphic>
+          </wp:inline>
+        </w:drawing>
+      </w:r>
+    </w:p>
+    <w:p>
+      <w:pPr>
+        <w:rPr>
+          <w:rFonts w:ascii="Arial" w:hAnsi="Arial" w:cs="Arial"/>
+        </w:rPr>
+      </w:pPr>
+      <w:proofErr w:type="spellStart"/>
+      <w:r>
+        <w:rPr>
+          <w:rFonts w:ascii="Arial" w:hAnsi="Arial" w:cs="Arial"/>
+          <w:b/>
+          <w:bCs/>
+        </w:rPr>
+        <w:t>git</w:t>
+      </w:r>
+      <w:proofErr w:type="spellEnd"/>
+      <w:r>
+        <w:rPr>
+          <w:rFonts w:ascii="Arial" w:hAnsi="Arial" w:cs="Arial"/>
+          <w:b/>
+          <w:bCs/>
+        </w:rPr>
+        <w:t xml:space="preserve"> </w:t>
+      </w:r>
+      <w:proofErr w:type="spellStart"/>
+      <w:r>
+        <w:rPr>
+          <w:rFonts w:ascii="Arial" w:hAnsi="Arial" w:cs="Arial"/>
+          <w:b/>
+          <w:bCs/>
+        </w:rPr>
+        <w:t>commit</w:t>
+      </w:r>
+      <w:proofErr w:type="spellEnd"/>
+      <w:r>
+        <w:rPr>
+          <w:rFonts w:ascii="Arial" w:hAnsi="Arial" w:cs="Arial"/>
+          <w:b/>
+          <w:bCs/>
+        </w:rPr>
+        <w:t xml:space="preserve"> -</w:t>
+      </w:r>
+      <w:proofErr w:type="spellStart"/>
+      <w:r>
+        <w:rPr>
+          <w:rFonts w:ascii="Arial" w:hAnsi="Arial" w:cs="Arial"/>
+          <w:b/>
+          <w:bCs/>
+        </w:rPr>
+        <w:t>am</w:t>
+      </w:r>
+      <w:proofErr w:type="spellEnd"/>
+      <w:r>
+        <w:rPr>
+          <w:rFonts w:ascii="Arial" w:hAnsi="Arial" w:cs="Arial"/>
+          <w:b/>
+          <w:bCs/>
+        </w:rPr>
+        <w:t xml:space="preserve"> “</w:t>
+      </w:r>
+      <w:proofErr w:type="spellStart"/>
+      <w:r>
+        <w:rPr>
+          <w:rFonts w:ascii="Arial" w:hAnsi="Arial" w:cs="Arial"/>
+          <w:b/>
+          <w:bCs/>
+        </w:rPr>
+        <w:t>Edit</w:t>
+      </w:r>
+      <w:proofErr w:type="spellEnd"/>
+      <w:r>
+        <w:rPr>
+          <w:rFonts w:ascii="Arial" w:hAnsi="Arial" w:cs="Arial"/>
+          <w:b/>
+          <w:bCs/>
+        </w:rPr>
+        <w:t xml:space="preserve"> </w:t>
+      </w:r>
+      <w:proofErr w:type="spellStart"/>
+      <w:r>
+        <w:rPr>
+          <w:rFonts w:ascii="Arial" w:hAnsi="Arial" w:cs="Arial"/>
+          <w:b/>
+          <w:bCs/>
+        </w:rPr>
+        <w:t>Readme</w:t>
+      </w:r>
+      <w:proofErr w:type="spellEnd"/>
+      <w:r>
+        <w:rPr>
+          <w:rFonts w:ascii="Arial" w:hAnsi="Arial" w:cs="Arial"/>
+          <w:b/>
+          <w:bCs/>
+        </w:rPr>
+        <w:t>”</w:t>
+      </w:r>
+      <w:r>
+        <w:rPr>
+          <w:rFonts w:ascii="Arial" w:hAnsi="Arial" w:cs="Arial"/>
+        </w:rPr>
+        <w:t>: quand</w:t>
+      </w:r>
       <w:bookmarkStart w:id="0" w:name="_GoBack"/>
       <w:bookmarkEnd w:id="0"/>
-    </w:p>
-    <w:p>
-      <w:pPr>
-        <w:rPr>
-          <w:rFonts w:ascii="Arial" w:hAnsi="Arial" w:cs="Arial"/>
-        </w:rPr>
-      </w:pPr>
+      <w:r>
+        <w:rPr>
+          <w:rFonts w:ascii="Arial" w:hAnsi="Arial" w:cs="Arial"/>
+        </w:rPr>
+        <w:t>o for um arquivo que já existiu basta digitar assim, conforme imagem.</w:t>
+      </w:r>
     </w:p>
     <w:sectPr>
       <w:pgSz w:w="11906" w:h="16838"/>

</xml_diff>